<commit_message>
[handans] Latest doc and pdf files for deployment guide
</commit_message>
<xml_diff>
--- a/doc/ansible-tower-on-the-aws-cloud.docx
+++ b/doc/ansible-tower-on-the-aws-cloud.docx
@@ -33,10 +33,7 @@
         <w:br/>
       </w:r>
       <w:r>
-        <w:t>Solutions Architect</w:t>
-      </w:r>
-      <w:r>
-        <w:t xml:space="preserve">, </w:t>
+        <w:t xml:space="preserve">Solutions Architect, </w:t>
       </w:r>
       <w:r>
         <w:t>AWS Quick Start Reference Team</w:t>
@@ -96,7 +93,7 @@
             <w:sz w:val="22"/>
             <w:szCs w:val="22"/>
           </w:rPr>
-          <w:t>http://aws.amazon.com/quickstart/ansible-tower/</w:t>
+          <w:t>http://aws.amazon.com/quickstart/latest/ansible-tower/</w:t>
         </w:r>
       </w:hyperlink>
       <w:r>
@@ -120,8 +117,6 @@
       <w:pPr>
         <w:pStyle w:val="TitlePagenote"/>
       </w:pPr>
-      <w:bookmarkStart w:id="0" w:name="_GoBack"/>
-      <w:bookmarkEnd w:id="0"/>
       <w:r>
         <w:rPr>
           <w:noProof/>
@@ -255,7 +250,7 @@
             </w:rPr>
             <w:fldChar w:fldCharType="separate"/>
           </w:r>
-          <w:hyperlink w:anchor="_Toc449014033" w:history="1">
+          <w:hyperlink w:anchor="_Toc449515685" w:history="1">
             <w:r>
               <w:rPr>
                 <w:rStyle w:val="Hyperlink"/>
@@ -278,7 +273,7 @@
               <w:rPr>
                 <w:webHidden/>
               </w:rPr>
-              <w:instrText xml:space="preserve"> PAGEREF _Toc449014033 \h </w:instrText>
+              <w:instrText xml:space="preserve"> PAGEREF _Toc449515685 \h </w:instrText>
             </w:r>
             <w:r>
               <w:rPr>
@@ -315,7 +310,7 @@
               <w:sz w:val="22"/>
             </w:rPr>
           </w:pPr>
-          <w:hyperlink w:anchor="_Toc449014034" w:history="1">
+          <w:hyperlink w:anchor="_Toc449515686" w:history="1">
             <w:r>
               <w:rPr>
                 <w:rStyle w:val="Hyperlink"/>
@@ -342,7 +337,7 @@
                 <w:noProof/>
                 <w:webHidden/>
               </w:rPr>
-              <w:instrText xml:space="preserve"> PAGEREF _Toc449014034 \h </w:instrText>
+              <w:instrText xml:space="preserve"> PAGEREF _Toc449515686 \h </w:instrText>
             </w:r>
             <w:r>
               <w:rPr>
@@ -383,7 +378,7 @@
               <w:sz w:val="22"/>
             </w:rPr>
           </w:pPr>
-          <w:hyperlink w:anchor="_Toc449014035" w:history="1">
+          <w:hyperlink w:anchor="_Toc449515687" w:history="1">
             <w:r>
               <w:rPr>
                 <w:rStyle w:val="Hyperlink"/>
@@ -410,7 +405,7 @@
                 <w:noProof/>
                 <w:webHidden/>
               </w:rPr>
-              <w:instrText xml:space="preserve"> PAGEREF _Toc449014035 \h </w:instrText>
+              <w:instrText xml:space="preserve"> PAGEREF _Toc449515687 \h </w:instrText>
             </w:r>
             <w:r>
               <w:rPr>
@@ -451,7 +446,7 @@
               <w:sz w:val="22"/>
             </w:rPr>
           </w:pPr>
-          <w:hyperlink w:anchor="_Toc449014036" w:history="1">
+          <w:hyperlink w:anchor="_Toc449515688" w:history="1">
             <w:r>
               <w:rPr>
                 <w:rStyle w:val="Hyperlink"/>
@@ -478,7 +473,7 @@
                 <w:noProof/>
                 <w:webHidden/>
               </w:rPr>
-              <w:instrText xml:space="preserve"> PAGEREF _Toc449014036 \h </w:instrText>
+              <w:instrText xml:space="preserve"> PAGEREF _Toc449515688 \h </w:instrText>
             </w:r>
             <w:r>
               <w:rPr>
@@ -518,7 +513,7 @@
               <w:sz w:val="22"/>
             </w:rPr>
           </w:pPr>
-          <w:hyperlink w:anchor="_Toc449014037" w:history="1">
+          <w:hyperlink w:anchor="_Toc449515689" w:history="1">
             <w:r>
               <w:rPr>
                 <w:rStyle w:val="Hyperlink"/>
@@ -541,7 +536,7 @@
               <w:rPr>
                 <w:webHidden/>
               </w:rPr>
-              <w:instrText xml:space="preserve"> PAGEREF _Toc449014037 \h </w:instrText>
+              <w:instrText xml:space="preserve"> PAGEREF _Toc449515689 \h </w:instrText>
             </w:r>
             <w:r>
               <w:rPr>
@@ -578,7 +573,7 @@
               <w:sz w:val="22"/>
             </w:rPr>
           </w:pPr>
-          <w:hyperlink w:anchor="_Toc449014038" w:history="1">
+          <w:hyperlink w:anchor="_Toc449515690" w:history="1">
             <w:r>
               <w:rPr>
                 <w:rStyle w:val="Hyperlink"/>
@@ -605,7 +600,7 @@
                 <w:noProof/>
                 <w:webHidden/>
               </w:rPr>
-              <w:instrText xml:space="preserve"> PAGEREF _Toc449014038 \h </w:instrText>
+              <w:instrText xml:space="preserve"> PAGEREF _Toc449515690 \h </w:instrText>
             </w:r>
             <w:r>
               <w:rPr>
@@ -646,7 +641,7 @@
               <w:sz w:val="22"/>
             </w:rPr>
           </w:pPr>
-          <w:hyperlink w:anchor="_Toc449014039" w:history="1">
+          <w:hyperlink w:anchor="_Toc449515691" w:history="1">
             <w:r>
               <w:rPr>
                 <w:rStyle w:val="Hyperlink"/>
@@ -673,7 +668,7 @@
                 <w:noProof/>
                 <w:webHidden/>
               </w:rPr>
-              <w:instrText xml:space="preserve"> PAGEREF _Toc449014039 \h </w:instrText>
+              <w:instrText xml:space="preserve"> PAGEREF _Toc449515691 \h </w:instrText>
             </w:r>
             <w:r>
               <w:rPr>
@@ -713,7 +708,7 @@
               <w:sz w:val="22"/>
             </w:rPr>
           </w:pPr>
-          <w:hyperlink w:anchor="_Toc449014040" w:history="1">
+          <w:hyperlink w:anchor="_Toc449515692" w:history="1">
             <w:r>
               <w:rPr>
                 <w:rStyle w:val="Hyperlink"/>
@@ -736,7 +731,7 @@
               <w:rPr>
                 <w:webHidden/>
               </w:rPr>
-              <w:instrText xml:space="preserve"> PAGEREF _Toc449014040 \h </w:instrText>
+              <w:instrText xml:space="preserve"> PAGEREF _Toc449515692 \h </w:instrText>
             </w:r>
             <w:r>
               <w:rPr>
@@ -773,13 +768,13 @@
               <w:sz w:val="22"/>
             </w:rPr>
           </w:pPr>
-          <w:hyperlink w:anchor="_Toc449014041" w:history="1">
+          <w:hyperlink w:anchor="_Toc449515693" w:history="1">
             <w:r>
               <w:rPr>
                 <w:rStyle w:val="Hyperlink"/>
                 <w:noProof/>
               </w:rPr>
-              <w:t>What We’ll Cover</w:t>
+              <w:t>Step 1. Prepare an AWS Account</w:t>
             </w:r>
             <w:r>
               <w:rPr>
@@ -800,7 +795,7 @@
                 <w:noProof/>
                 <w:webHidden/>
               </w:rPr>
-              <w:instrText xml:space="preserve"> PAGEREF _Toc449014041 \h </w:instrText>
+              <w:instrText xml:space="preserve"> PAGEREF _Toc449515693 \h </w:instrText>
             </w:r>
             <w:r>
               <w:rPr>
@@ -820,7 +815,7 @@
                 <w:noProof/>
                 <w:webHidden/>
               </w:rPr>
-              <w:t>7</w:t>
+              <w:t>8</w:t>
             </w:r>
             <w:r>
               <w:rPr>
@@ -841,13 +836,13 @@
               <w:sz w:val="22"/>
             </w:rPr>
           </w:pPr>
-          <w:hyperlink w:anchor="_Toc449014042" w:history="1">
+          <w:hyperlink w:anchor="_Toc449515694" w:history="1">
             <w:r>
               <w:rPr>
                 <w:rStyle w:val="Hyperlink"/>
                 <w:noProof/>
               </w:rPr>
-              <w:t>Step 1. Prepare an AWS Account</w:t>
+              <w:t>Step 2. Subscribe to the CentOS or RHEL AMI</w:t>
             </w:r>
             <w:r>
               <w:rPr>
@@ -868,7 +863,7 @@
                 <w:noProof/>
                 <w:webHidden/>
               </w:rPr>
-              <w:instrText xml:space="preserve"> PAGEREF _Toc449014042 \h </w:instrText>
+              <w:instrText xml:space="preserve"> PAGEREF _Toc449515694 \h </w:instrText>
             </w:r>
             <w:r>
               <w:rPr>
@@ -888,7 +883,143 @@
                 <w:noProof/>
                 <w:webHidden/>
               </w:rPr>
-              <w:t>8</w:t>
+              <w:t>10</w:t>
+            </w:r>
+            <w:r>
+              <w:rPr>
+                <w:noProof/>
+                <w:webHidden/>
+              </w:rPr>
+              <w:fldChar w:fldCharType="end"/>
+            </w:r>
+          </w:hyperlink>
+        </w:p>
+        <w:p>
+          <w:pPr>
+            <w:pStyle w:val="TOC3"/>
+            <w:rPr>
+              <w:rFonts w:asciiTheme="minorHAnsi" w:eastAsiaTheme="minorEastAsia" w:hAnsiTheme="minorHAnsi" w:cstheme="minorBidi"/>
+              <w:noProof/>
+              <w:color w:val="auto"/>
+              <w:sz w:val="22"/>
+            </w:rPr>
+          </w:pPr>
+          <w:hyperlink w:anchor="_Toc449515695" w:history="1">
+            <w:r>
+              <w:rPr>
+                <w:rStyle w:val="Hyperlink"/>
+                <w:noProof/>
+              </w:rPr>
+              <w:t>Subscribing to the CentOS AMI</w:t>
+            </w:r>
+            <w:r>
+              <w:rPr>
+                <w:noProof/>
+                <w:webHidden/>
+              </w:rPr>
+              <w:tab/>
+            </w:r>
+            <w:r>
+              <w:rPr>
+                <w:noProof/>
+                <w:webHidden/>
+              </w:rPr>
+              <w:fldChar w:fldCharType="begin"/>
+            </w:r>
+            <w:r>
+              <w:rPr>
+                <w:noProof/>
+                <w:webHidden/>
+              </w:rPr>
+              <w:instrText xml:space="preserve"> PAGEREF _Toc449515695 \h </w:instrText>
+            </w:r>
+            <w:r>
+              <w:rPr>
+                <w:noProof/>
+                <w:webHidden/>
+              </w:rPr>
+            </w:r>
+            <w:r>
+              <w:rPr>
+                <w:noProof/>
+                <w:webHidden/>
+              </w:rPr>
+              <w:fldChar w:fldCharType="separate"/>
+            </w:r>
+            <w:r>
+              <w:rPr>
+                <w:noProof/>
+                <w:webHidden/>
+              </w:rPr>
+              <w:t>10</w:t>
+            </w:r>
+            <w:r>
+              <w:rPr>
+                <w:noProof/>
+                <w:webHidden/>
+              </w:rPr>
+              <w:fldChar w:fldCharType="end"/>
+            </w:r>
+          </w:hyperlink>
+        </w:p>
+        <w:p>
+          <w:pPr>
+            <w:pStyle w:val="TOC3"/>
+            <w:rPr>
+              <w:rFonts w:asciiTheme="minorHAnsi" w:eastAsiaTheme="minorEastAsia" w:hAnsiTheme="minorHAnsi" w:cstheme="minorBidi"/>
+              <w:noProof/>
+              <w:color w:val="auto"/>
+              <w:sz w:val="22"/>
+            </w:rPr>
+          </w:pPr>
+          <w:hyperlink w:anchor="_Toc449515696" w:history="1">
+            <w:r>
+              <w:rPr>
+                <w:rStyle w:val="Hyperlink"/>
+                <w:noProof/>
+              </w:rPr>
+              <w:t>Subscribing to the RHEL AMI</w:t>
+            </w:r>
+            <w:r>
+              <w:rPr>
+                <w:noProof/>
+                <w:webHidden/>
+              </w:rPr>
+              <w:tab/>
+            </w:r>
+            <w:r>
+              <w:rPr>
+                <w:noProof/>
+                <w:webHidden/>
+              </w:rPr>
+              <w:fldChar w:fldCharType="begin"/>
+            </w:r>
+            <w:r>
+              <w:rPr>
+                <w:noProof/>
+                <w:webHidden/>
+              </w:rPr>
+              <w:instrText xml:space="preserve"> PAGEREF _Toc449515696 \h </w:instrText>
+            </w:r>
+            <w:r>
+              <w:rPr>
+                <w:noProof/>
+                <w:webHidden/>
+              </w:rPr>
+            </w:r>
+            <w:r>
+              <w:rPr>
+                <w:noProof/>
+                <w:webHidden/>
+              </w:rPr>
+              <w:fldChar w:fldCharType="separate"/>
+            </w:r>
+            <w:r>
+              <w:rPr>
+                <w:noProof/>
+                <w:webHidden/>
+              </w:rPr>
+              <w:t>11</w:t>
             </w:r>
             <w:r>
               <w:rPr>
@@ -909,13 +1040,13 @@
               <w:sz w:val="22"/>
             </w:rPr>
           </w:pPr>
-          <w:hyperlink w:anchor="_Toc449014043" w:history="1">
+          <w:hyperlink w:anchor="_Toc449515697" w:history="1">
             <w:r>
               <w:rPr>
                 <w:rStyle w:val="Hyperlink"/>
                 <w:noProof/>
               </w:rPr>
-              <w:t>Step 2. Launch the Ansible Tower Stack</w:t>
+              <w:t>Step 3. Launch the Ansible Tower Stack</w:t>
             </w:r>
             <w:r>
               <w:rPr>
@@ -936,7 +1067,7 @@
                 <w:noProof/>
                 <w:webHidden/>
               </w:rPr>
-              <w:instrText xml:space="preserve"> PAGEREF _Toc449014043 \h </w:instrText>
+              <w:instrText xml:space="preserve"> PAGEREF _Toc449515697 \h </w:instrText>
             </w:r>
             <w:r>
               <w:rPr>
@@ -956,7 +1087,7 @@
                 <w:noProof/>
                 <w:webHidden/>
               </w:rPr>
-              <w:t>11</w:t>
+              <w:t>12</w:t>
             </w:r>
             <w:r>
               <w:rPr>
@@ -977,13 +1108,13 @@
               <w:sz w:val="22"/>
             </w:rPr>
           </w:pPr>
-          <w:hyperlink w:anchor="_Toc449014044" w:history="1">
+          <w:hyperlink w:anchor="_Toc449515698" w:history="1">
             <w:r>
               <w:rPr>
                 <w:rStyle w:val="Hyperlink"/>
                 <w:noProof/>
               </w:rPr>
-              <w:t>Step 3. Create a User Account for Ansible Tower</w:t>
+              <w:t>Step 4. Create a User Account for Ansible Tower</w:t>
             </w:r>
             <w:r>
               <w:rPr>
@@ -1004,7 +1135,7 @@
                 <w:noProof/>
                 <w:webHidden/>
               </w:rPr>
-              <w:instrText xml:space="preserve"> PAGEREF _Toc449014044 \h </w:instrText>
+              <w:instrText xml:space="preserve"> PAGEREF _Toc449515698 \h </w:instrText>
             </w:r>
             <w:r>
               <w:rPr>
@@ -1024,7 +1155,7 @@
                 <w:noProof/>
                 <w:webHidden/>
               </w:rPr>
-              <w:t>12</w:t>
+              <w:t>14</w:t>
             </w:r>
             <w:r>
               <w:rPr>
@@ -1045,13 +1176,13 @@
               <w:sz w:val="22"/>
             </w:rPr>
           </w:pPr>
-          <w:hyperlink w:anchor="_Toc449014045" w:history="1">
+          <w:hyperlink w:anchor="_Toc449515699" w:history="1">
             <w:r>
               <w:rPr>
                 <w:rStyle w:val="Hyperlink"/>
                 <w:noProof/>
               </w:rPr>
-              <w:t>Step 4. Get a Trial License for Ansible Tower</w:t>
+              <w:t>Step 5. Get a Trial License for Ansible Tower</w:t>
             </w:r>
             <w:r>
               <w:rPr>
@@ -1072,7 +1203,7 @@
                 <w:noProof/>
                 <w:webHidden/>
               </w:rPr>
-              <w:instrText xml:space="preserve"> PAGEREF _Toc449014045 \h </w:instrText>
+              <w:instrText xml:space="preserve"> PAGEREF _Toc449515699 \h </w:instrText>
             </w:r>
             <w:r>
               <w:rPr>
@@ -1092,7 +1223,7 @@
                 <w:noProof/>
                 <w:webHidden/>
               </w:rPr>
-              <w:t>14</w:t>
+              <w:t>16</w:t>
             </w:r>
             <w:r>
               <w:rPr>
@@ -1113,13 +1244,13 @@
               <w:sz w:val="22"/>
             </w:rPr>
           </w:pPr>
-          <w:hyperlink w:anchor="_Toc449014046" w:history="1">
+          <w:hyperlink w:anchor="_Toc449515700" w:history="1">
             <w:r>
               <w:rPr>
                 <w:rStyle w:val="Hyperlink"/>
                 <w:noProof/>
               </w:rPr>
-              <w:t>Step 5. Configure and Manage EC2 Instances in Tower</w:t>
+              <w:t>Step 6. Configure and Manage EC2 Instances in Tower</w:t>
             </w:r>
             <w:r>
               <w:rPr>
@@ -1140,7 +1271,7 @@
                 <w:noProof/>
                 <w:webHidden/>
               </w:rPr>
-              <w:instrText xml:space="preserve"> PAGEREF _Toc449014046 \h </w:instrText>
+              <w:instrText xml:space="preserve"> PAGEREF _Toc449515700 \h </w:instrText>
             </w:r>
             <w:r>
               <w:rPr>
@@ -1160,7 +1291,7 @@
                 <w:noProof/>
                 <w:webHidden/>
               </w:rPr>
-              <w:t>18</w:t>
+              <w:t>20</w:t>
             </w:r>
             <w:r>
               <w:rPr>
@@ -1181,7 +1312,7 @@
               <w:sz w:val="22"/>
             </w:rPr>
           </w:pPr>
-          <w:hyperlink w:anchor="_Toc449014047" w:history="1">
+          <w:hyperlink w:anchor="_Toc449515701" w:history="1">
             <w:r>
               <w:rPr>
                 <w:rStyle w:val="Hyperlink"/>
@@ -1208,7 +1339,7 @@
                 <w:noProof/>
                 <w:webHidden/>
               </w:rPr>
-              <w:instrText xml:space="preserve"> PAGEREF _Toc449014047 \h </w:instrText>
+              <w:instrText xml:space="preserve"> PAGEREF _Toc449515701 \h </w:instrText>
             </w:r>
             <w:r>
               <w:rPr>
@@ -1228,7 +1359,7 @@
                 <w:noProof/>
                 <w:webHidden/>
               </w:rPr>
-              <w:t>18</w:t>
+              <w:t>20</w:t>
             </w:r>
             <w:r>
               <w:rPr>
@@ -1249,7 +1380,7 @@
               <w:sz w:val="22"/>
             </w:rPr>
           </w:pPr>
-          <w:hyperlink w:anchor="_Toc449014048" w:history="1">
+          <w:hyperlink w:anchor="_Toc449515702" w:history="1">
             <w:r>
               <w:rPr>
                 <w:rStyle w:val="Hyperlink"/>
@@ -1276,7 +1407,7 @@
                 <w:noProof/>
                 <w:webHidden/>
               </w:rPr>
-              <w:instrText xml:space="preserve"> PAGEREF _Toc449014048 \h </w:instrText>
+              <w:instrText xml:space="preserve"> PAGEREF _Toc449515702 \h </w:instrText>
             </w:r>
             <w:r>
               <w:rPr>
@@ -1296,7 +1427,7 @@
                 <w:noProof/>
                 <w:webHidden/>
               </w:rPr>
-              <w:t>21</w:t>
+              <w:t>23</w:t>
             </w:r>
             <w:r>
               <w:rPr>
@@ -1317,7 +1448,7 @@
               <w:sz w:val="22"/>
             </w:rPr>
           </w:pPr>
-          <w:hyperlink w:anchor="_Toc449014049" w:history="1">
+          <w:hyperlink w:anchor="_Toc449515703" w:history="1">
             <w:r>
               <w:rPr>
                 <w:rStyle w:val="Hyperlink"/>
@@ -1344,7 +1475,7 @@
                 <w:noProof/>
                 <w:webHidden/>
               </w:rPr>
-              <w:instrText xml:space="preserve"> PAGEREF _Toc449014049 \h </w:instrText>
+              <w:instrText xml:space="preserve"> PAGEREF _Toc449515703 \h </w:instrText>
             </w:r>
             <w:r>
               <w:rPr>
@@ -1364,7 +1495,7 @@
                 <w:noProof/>
                 <w:webHidden/>
               </w:rPr>
-              <w:t>27</w:t>
+              <w:t>29</w:t>
             </w:r>
             <w:r>
               <w:rPr>
@@ -1384,7 +1515,7 @@
               <w:sz w:val="22"/>
             </w:rPr>
           </w:pPr>
-          <w:hyperlink w:anchor="_Toc449014050" w:history="1">
+          <w:hyperlink w:anchor="_Toc449515704" w:history="1">
             <w:r>
               <w:rPr>
                 <w:rStyle w:val="Hyperlink"/>
@@ -1407,7 +1538,7 @@
               <w:rPr>
                 <w:webHidden/>
               </w:rPr>
-              <w:instrText xml:space="preserve"> PAGEREF _Toc449014050 \h </w:instrText>
+              <w:instrText xml:space="preserve"> PAGEREF _Toc449515704 \h </w:instrText>
             </w:r>
             <w:r>
               <w:rPr>
@@ -1424,7 +1555,7 @@
               <w:rPr>
                 <w:webHidden/>
               </w:rPr>
-              <w:t>28</w:t>
+              <w:t>30</w:t>
             </w:r>
             <w:r>
               <w:rPr>
@@ -1443,7 +1574,7 @@
               <w:sz w:val="22"/>
             </w:rPr>
           </w:pPr>
-          <w:hyperlink w:anchor="_Toc449014051" w:history="1">
+          <w:hyperlink w:anchor="_Toc449515705" w:history="1">
             <w:r>
               <w:rPr>
                 <w:rStyle w:val="Hyperlink"/>
@@ -1466,7 +1597,7 @@
               <w:rPr>
                 <w:webHidden/>
               </w:rPr>
-              <w:instrText xml:space="preserve"> PAGEREF _Toc449014051 \h </w:instrText>
+              <w:instrText xml:space="preserve"> PAGEREF _Toc449515705 \h </w:instrText>
             </w:r>
             <w:r>
               <w:rPr>
@@ -1483,7 +1614,7 @@
               <w:rPr>
                 <w:webHidden/>
               </w:rPr>
-              <w:t>29</w:t>
+              <w:t>31</w:t>
             </w:r>
             <w:r>
               <w:rPr>
@@ -1502,7 +1633,7 @@
               <w:sz w:val="22"/>
             </w:rPr>
           </w:pPr>
-          <w:hyperlink w:anchor="_Toc449014052" w:history="1">
+          <w:hyperlink w:anchor="_Toc449515706" w:history="1">
             <w:r>
               <w:rPr>
                 <w:rStyle w:val="Hyperlink"/>
@@ -1525,7 +1656,7 @@
               <w:rPr>
                 <w:webHidden/>
               </w:rPr>
-              <w:instrText xml:space="preserve"> PAGEREF _Toc449014052 \h </w:instrText>
+              <w:instrText xml:space="preserve"> PAGEREF _Toc449515706 \h </w:instrText>
             </w:r>
             <w:r>
               <w:rPr>
@@ -1542,7 +1673,7 @@
               <w:rPr>
                 <w:webHidden/>
               </w:rPr>
-              <w:t>29</w:t>
+              <w:t>31</w:t>
             </w:r>
             <w:r>
               <w:rPr>
@@ -1561,7 +1692,7 @@
               <w:sz w:val="22"/>
             </w:rPr>
           </w:pPr>
-          <w:hyperlink w:anchor="_Toc449014053" w:history="1">
+          <w:hyperlink w:anchor="_Toc449515707" w:history="1">
             <w:r>
               <w:rPr>
                 <w:rStyle w:val="Hyperlink"/>
@@ -1584,7 +1715,7 @@
               <w:rPr>
                 <w:webHidden/>
               </w:rPr>
-              <w:instrText xml:space="preserve"> PAGEREF _Toc449014053 \h </w:instrText>
+              <w:instrText xml:space="preserve"> PAGEREF _Toc449515707 \h </w:instrText>
             </w:r>
             <w:r>
               <w:rPr>
@@ -1601,7 +1732,7 @@
               <w:rPr>
                 <w:webHidden/>
               </w:rPr>
-              <w:t>30</w:t>
+              <w:t>32</w:t>
             </w:r>
             <w:r>
               <w:rPr>
@@ -1620,7 +1751,7 @@
               <w:sz w:val="22"/>
             </w:rPr>
           </w:pPr>
-          <w:hyperlink w:anchor="_Toc449014054" w:history="1">
+          <w:hyperlink w:anchor="_Toc449515708" w:history="1">
             <w:r>
               <w:rPr>
                 <w:rStyle w:val="Hyperlink"/>
@@ -1643,7 +1774,7 @@
               <w:rPr>
                 <w:webHidden/>
               </w:rPr>
-              <w:instrText xml:space="preserve"> PAGEREF _Toc449014054 \h </w:instrText>
+              <w:instrText xml:space="preserve"> PAGEREF _Toc449515708 \h </w:instrText>
             </w:r>
             <w:r>
               <w:rPr>
@@ -1660,7 +1791,7 @@
               <w:rPr>
                 <w:webHidden/>
               </w:rPr>
-              <w:t>30</w:t>
+              <w:t>32</w:t>
             </w:r>
             <w:r>
               <w:rPr>
@@ -1926,27 +2057,27 @@
       <w:pPr>
         <w:pStyle w:val="Heading1"/>
       </w:pPr>
-      <w:bookmarkStart w:id="1" w:name="_Toc449014033"/>
+      <w:bookmarkStart w:id="0" w:name="_Toc449515685"/>
       <w:r>
         <w:t>Overview</w:t>
       </w:r>
+      <w:bookmarkEnd w:id="0"/>
+    </w:p>
+    <w:p>
+      <w:pPr>
+        <w:pStyle w:val="Heading2"/>
+      </w:pPr>
+      <w:bookmarkStart w:id="1" w:name="_Toc449515686"/>
+      <w:r>
+        <w:t>A</w:t>
+      </w:r>
+      <w:r>
+        <w:t>nsible Tower o</w:t>
+      </w:r>
+      <w:r>
+        <w:t>n AWS</w:t>
+      </w:r>
       <w:bookmarkEnd w:id="1"/>
-    </w:p>
-    <w:p>
-      <w:pPr>
-        <w:pStyle w:val="Heading2"/>
-      </w:pPr>
-      <w:bookmarkStart w:id="2" w:name="_Toc449014034"/>
-      <w:r>
-        <w:t>A</w:t>
-      </w:r>
-      <w:r>
-        <w:t>nsible Tower o</w:t>
-      </w:r>
-      <w:r>
-        <w:t>n AWS</w:t>
-      </w:r>
-      <w:bookmarkEnd w:id="2"/>
     </w:p>
     <w:p>
       <w:r>
@@ -2558,13 +2689,13 @@
       <w:pPr>
         <w:pStyle w:val="Heading2"/>
       </w:pPr>
-      <w:bookmarkStart w:id="3" w:name="_Toc445465198"/>
-      <w:bookmarkStart w:id="4" w:name="_Toc449014035"/>
+      <w:bookmarkStart w:id="2" w:name="_Toc445465198"/>
+      <w:bookmarkStart w:id="3" w:name="_Toc449515687"/>
       <w:r>
         <w:t>Quick Links</w:t>
       </w:r>
+      <w:bookmarkEnd w:id="2"/>
       <w:bookmarkEnd w:id="3"/>
-      <w:bookmarkEnd w:id="4"/>
     </w:p>
     <w:p>
       <w:r>
@@ -3007,11 +3138,11 @@
       <w:pPr>
         <w:pStyle w:val="Heading2"/>
       </w:pPr>
-      <w:bookmarkStart w:id="5" w:name="_Toc449014036"/>
+      <w:bookmarkStart w:id="4" w:name="_Toc449515688"/>
       <w:r>
         <w:t>Cost and Licenses</w:t>
       </w:r>
-      <w:bookmarkEnd w:id="5"/>
+      <w:bookmarkEnd w:id="4"/>
     </w:p>
     <w:p>
       <w:r>
@@ -3228,20 +3359,42 @@
       <w:r>
         <w:t>.</w:t>
       </w:r>
-      <w:r>
-        <w:br w:type="page"/>
+    </w:p>
+    <w:p>
+      <w:pPr>
+        <w:pStyle w:val="Alert"/>
+      </w:pPr>
+      <w:r>
+        <w:rPr>
+          <w:b/>
+        </w:rPr>
+        <w:lastRenderedPageBreak/>
+        <w:t>Note</w:t>
+      </w:r>
+      <w:r>
+        <w:t xml:space="preserve">    Ansible is installed as part of the Ansible Tower installation and is licensed under the </w:t>
+      </w:r>
+      <w:hyperlink r:id="rId22" w:history="1">
+        <w:r>
+          <w:rPr>
+            <w:rStyle w:val="Hyperlink"/>
+          </w:rPr>
+          <w:t>GNU General Public License version 3</w:t>
+        </w:r>
+      </w:hyperlink>
+      <w:r>
+        <w:t>.</w:t>
       </w:r>
     </w:p>
     <w:p>
       <w:pPr>
         <w:pStyle w:val="Heading1"/>
       </w:pPr>
-      <w:bookmarkStart w:id="6" w:name="_Toc449014037"/>
-      <w:r>
-        <w:lastRenderedPageBreak/>
+      <w:bookmarkStart w:id="5" w:name="_Toc449515689"/>
+      <w:r>
         <w:t>Architecture</w:t>
       </w:r>
-      <w:bookmarkEnd w:id="6"/>
+      <w:bookmarkEnd w:id="5"/>
     </w:p>
     <w:p>
       <w:r>
@@ -3278,7 +3431,7 @@
                     <pic:cNvPicPr/>
                   </pic:nvPicPr>
                   <pic:blipFill rotWithShape="1">
-                    <a:blip r:embed="rId22" cstate="print">
+                    <a:blip r:embed="rId23" cstate="print">
                       <a:extLst>
                         <a:ext uri="{28A0092B-C50C-407E-A947-70E740481C1C}">
                           <a14:useLocalDpi xmlns:a14="http://schemas.microsoft.com/office/drawing/2010/main" val="0"/>
@@ -3405,7 +3558,7 @@
           <w:szCs w:val="32"/>
         </w:rPr>
       </w:pPr>
-      <w:bookmarkStart w:id="7" w:name="_Toc445465201"/>
+      <w:bookmarkStart w:id="6" w:name="_Toc445465201"/>
       <w:r>
         <w:br w:type="page"/>
       </w:r>
@@ -3414,15 +3567,15 @@
       <w:pPr>
         <w:pStyle w:val="Heading2"/>
       </w:pPr>
-      <w:bookmarkStart w:id="8" w:name="_Toc445465202"/>
-      <w:bookmarkStart w:id="9" w:name="_Toc449014038"/>
-      <w:bookmarkEnd w:id="7"/>
+      <w:bookmarkStart w:id="7" w:name="_Toc445465202"/>
+      <w:bookmarkStart w:id="8" w:name="_Toc449515690"/>
+      <w:bookmarkEnd w:id="6"/>
       <w:r>
         <w:lastRenderedPageBreak/>
         <w:t>AWS Services</w:t>
       </w:r>
+      <w:bookmarkEnd w:id="7"/>
       <w:bookmarkEnd w:id="8"/>
-      <w:bookmarkEnd w:id="9"/>
     </w:p>
     <w:p>
       <w:pPr>
@@ -3435,7 +3588,7 @@
       <w:r>
         <w:t xml:space="preserve">If you are new to AWS, see the </w:t>
       </w:r>
-      <w:hyperlink r:id="rId23" w:history="1">
+      <w:hyperlink r:id="rId24" w:history="1">
         <w:r>
           <w:rPr>
             <w:rStyle w:val="Hyperlink"/>
@@ -3454,7 +3607,7 @@
       <w:pPr>
         <w:pStyle w:val="ListBullet"/>
       </w:pPr>
-      <w:hyperlink r:id="rId24" w:history="1">
+      <w:hyperlink r:id="rId25" w:history="1">
         <w:r>
           <w:rPr>
             <w:rStyle w:val="Hyperlink"/>
@@ -3482,7 +3635,7 @@
       <w:pPr>
         <w:pStyle w:val="ListBullet"/>
       </w:pPr>
-      <w:hyperlink r:id="rId25" w:history="1">
+      <w:hyperlink r:id="rId26" w:history="1">
         <w:r>
           <w:rPr>
             <w:rStyle w:val="Hyperlink"/>
@@ -3501,7 +3654,7 @@
       <w:pPr>
         <w:pStyle w:val="ListBullet"/>
       </w:pPr>
-      <w:hyperlink r:id="rId26" w:history="1">
+      <w:hyperlink r:id="rId27" w:history="1">
         <w:r>
           <w:rPr>
             <w:rStyle w:val="Hyperlink"/>
@@ -3521,7 +3674,7 @@
         <w:pStyle w:val="ListBullet"/>
         <w:spacing w:after="400"/>
       </w:pPr>
-      <w:hyperlink r:id="rId27" w:history="1">
+      <w:hyperlink r:id="rId28" w:history="1">
         <w:r>
           <w:rPr>
             <w:rStyle w:val="Hyperlink"/>
@@ -3537,103 +3690,103 @@
       <w:pPr>
         <w:pStyle w:val="Heading2"/>
       </w:pPr>
-      <w:bookmarkStart w:id="10" w:name="_Toc445465203"/>
-      <w:bookmarkStart w:id="11" w:name="_Toc449014039"/>
+      <w:bookmarkStart w:id="9" w:name="_Toc445465203"/>
+      <w:bookmarkStart w:id="10" w:name="_Toc449515691"/>
       <w:r>
         <w:t>Ansible Tower Installation</w:t>
       </w:r>
+      <w:bookmarkEnd w:id="9"/>
       <w:bookmarkEnd w:id="10"/>
+    </w:p>
+    <w:p>
+      <w:r>
+        <w:t xml:space="preserve">This Quick Start deploys </w:t>
+      </w:r>
+      <w:r>
+        <w:t xml:space="preserve">the latest version of </w:t>
+      </w:r>
+      <w:r>
+        <w:t>Ansible Tower</w:t>
+      </w:r>
+      <w:r>
+        <w:t xml:space="preserve"> on an EC2 instance that is running Cent</w:t>
+      </w:r>
+      <w:r>
+        <w:t>OS</w:t>
+      </w:r>
+      <w:r>
+        <w:t xml:space="preserve"> </w:t>
+      </w:r>
+      <w:r>
+        <w:t>7</w:t>
+      </w:r>
+      <w:r>
+        <w:t xml:space="preserve"> </w:t>
+      </w:r>
+      <w:r>
+        <w:t xml:space="preserve">or </w:t>
+      </w:r>
+      <w:r>
+        <w:t>Red Hat Enterprise Linux (</w:t>
+      </w:r>
+      <w:r>
+        <w:t>RHEL</w:t>
+      </w:r>
+      <w:r>
+        <w:t xml:space="preserve">) </w:t>
+      </w:r>
+      <w:r>
+        <w:t>7</w:t>
+      </w:r>
+      <w:r>
+        <w:t xml:space="preserve">. The installation is automated with a user data script that executes when the instance is launched via AWS CloudFormation. Ansible </w:t>
+      </w:r>
+      <w:r>
+        <w:t>T</w:t>
+      </w:r>
+      <w:r>
+        <w:t>ower installation files are installed directly from Ansible</w:t>
+      </w:r>
+      <w:r>
+        <w:t>’s release server</w:t>
+      </w:r>
+      <w:r>
+        <w:t>.</w:t>
+      </w:r>
+      <w:r>
+        <w:t xml:space="preserve"> </w:t>
+      </w:r>
+    </w:p>
+    <w:p>
+      <w:pPr>
+        <w:pStyle w:val="Body"/>
+      </w:pPr>
+      <w:r>
+        <w:t>In addition to installing Ansible Tower</w:t>
+      </w:r>
+      <w:r>
+        <w:t>, the Quick Start also deploys</w:t>
+      </w:r>
+      <w:r>
+        <w:t xml:space="preserve"> a </w:t>
+      </w:r>
+      <w:r>
+        <w:t xml:space="preserve">Linux </w:t>
+      </w:r>
+      <w:r>
+        <w:t>c</w:t>
+      </w:r>
+      <w:r>
+        <w:t xml:space="preserve">lient into the </w:t>
+      </w:r>
+      <w:r>
+        <w:t xml:space="preserve">Amazon </w:t>
+      </w:r>
+      <w:r>
+        <w:t>VPC.</w:t>
+      </w:r>
+      <w:bookmarkStart w:id="11" w:name="_Automated_Deployment"/>
       <w:bookmarkEnd w:id="11"/>
-    </w:p>
-    <w:p>
-      <w:r>
-        <w:t xml:space="preserve">This Quick Start deploys </w:t>
-      </w:r>
-      <w:r>
-        <w:t xml:space="preserve">the latest version of </w:t>
-      </w:r>
-      <w:r>
-        <w:t>Ansible Tower</w:t>
-      </w:r>
-      <w:r>
-        <w:t xml:space="preserve"> on an EC2 instance that is running Cent</w:t>
-      </w:r>
-      <w:r>
-        <w:t>OS</w:t>
-      </w:r>
-      <w:r>
-        <w:t xml:space="preserve"> </w:t>
-      </w:r>
-      <w:r>
-        <w:t>7</w:t>
-      </w:r>
-      <w:r>
-        <w:t xml:space="preserve"> </w:t>
-      </w:r>
-      <w:r>
-        <w:t xml:space="preserve">or </w:t>
-      </w:r>
-      <w:r>
-        <w:t>Red Hat Enterprise Linux (</w:t>
-      </w:r>
-      <w:r>
-        <w:t>RHEL</w:t>
-      </w:r>
-      <w:r>
-        <w:t xml:space="preserve">) </w:t>
-      </w:r>
-      <w:r>
-        <w:t>7</w:t>
-      </w:r>
-      <w:r>
-        <w:t xml:space="preserve">. The installation is automated with a user data script that executes when the instance is launched via AWS CloudFormation. Ansible </w:t>
-      </w:r>
-      <w:r>
-        <w:t>T</w:t>
-      </w:r>
-      <w:r>
-        <w:t>ower installation files are installed directly from Ansible</w:t>
-      </w:r>
-      <w:r>
-        <w:t>’s release server</w:t>
-      </w:r>
-      <w:r>
-        <w:t>.</w:t>
-      </w:r>
-      <w:r>
-        <w:t xml:space="preserve"> </w:t>
-      </w:r>
-    </w:p>
-    <w:p>
-      <w:pPr>
-        <w:pStyle w:val="Body"/>
-      </w:pPr>
-      <w:r>
-        <w:t>In addition to installing Ansible Tower</w:t>
-      </w:r>
-      <w:r>
-        <w:t>, the Quick Start also deploys</w:t>
-      </w:r>
-      <w:r>
-        <w:t xml:space="preserve"> a </w:t>
-      </w:r>
-      <w:r>
-        <w:t xml:space="preserve">Linux </w:t>
-      </w:r>
-      <w:r>
-        <w:t>c</w:t>
-      </w:r>
-      <w:r>
-        <w:t xml:space="preserve">lient into the </w:t>
-      </w:r>
-      <w:r>
-        <w:t xml:space="preserve">Amazon </w:t>
-      </w:r>
-      <w:r>
-        <w:t>VPC.</w:t>
-      </w:r>
-      <w:bookmarkStart w:id="12" w:name="_Automated_Deployment"/>
-      <w:bookmarkEnd w:id="12"/>
       <w:r>
         <w:t xml:space="preserve"> </w:t>
       </w:r>
@@ -3678,7 +3831,7 @@
           <w:rPr>
             <w:rStyle w:val="Hyperlink"/>
           </w:rPr>
-          <w:t>5</w:t>
+          <w:t>6</w:t>
         </w:r>
       </w:hyperlink>
       <w:r>
@@ -3703,7 +3856,7 @@
         <w:keepNext w:val="0"/>
         <w:keepLines w:val="0"/>
       </w:pPr>
-      <w:bookmarkStart w:id="13" w:name="_Toc449014040"/>
+      <w:bookmarkStart w:id="12" w:name="_Toc449515692"/>
       <w:r>
         <w:lastRenderedPageBreak/>
         <w:t>Deployment</w:t>
@@ -3711,57 +3864,7 @@
       <w:r>
         <w:t xml:space="preserve"> Steps</w:t>
       </w:r>
-      <w:bookmarkEnd w:id="13"/>
-    </w:p>
-    <w:p>
-      <w:r>
-        <w:t xml:space="preserve">The AWS CloudFormation template provided with this Quick Start </w:t>
-      </w:r>
-      <w:r>
-        <w:t xml:space="preserve">bootstraps the AWS infrastructure and </w:t>
-      </w:r>
-      <w:r>
-        <w:t>autom</w:t>
-      </w:r>
-      <w:r>
-        <w:t xml:space="preserve">ates the deployment of Ansible Tower </w:t>
-      </w:r>
-      <w:r>
-        <w:t>on the AWS cloud</w:t>
-      </w:r>
-      <w:r>
-        <w:t xml:space="preserve"> from scratch</w:t>
-      </w:r>
-      <w:r>
-        <w:t>.</w:t>
-      </w:r>
-      <w:r>
-        <w:t xml:space="preserve"> Follow the step-by-step instructions in this section to set up your </w:t>
-      </w:r>
-      <w:r>
-        <w:t xml:space="preserve">AWS </w:t>
-      </w:r>
-      <w:r>
-        <w:t>account, customize the template, and deploy the software into your account.</w:t>
-      </w:r>
-    </w:p>
-    <w:p>
-      <w:pPr>
-        <w:pStyle w:val="Heading2"/>
-      </w:pPr>
-      <w:bookmarkStart w:id="14" w:name="_Toc445465208"/>
-      <w:bookmarkStart w:id="15" w:name="_Toc449014041"/>
-      <w:r>
-        <w:t>W</w:t>
-      </w:r>
-      <w:r>
-        <w:t>hat W</w:t>
-      </w:r>
-      <w:r>
-        <w:t>e’ll Cover</w:t>
-      </w:r>
-      <w:bookmarkEnd w:id="14"/>
-      <w:bookmarkEnd w:id="15"/>
+      <w:bookmarkEnd w:id="12"/>
     </w:p>
     <w:p>
       <w:pPr>
@@ -3860,11 +3963,33 @@
     <w:p>
       <w:pPr>
         <w:spacing w:after="140"/>
+      </w:pPr>
+      <w:hyperlink w:anchor="_Step_2._Subscribe" w:history="1">
+        <w:r>
+          <w:rPr>
+            <w:rStyle w:val="Hyperlink"/>
+          </w:rPr>
+          <w:t>Step 2. Subscribe to the CentOS or RHEL AMI</w:t>
+        </w:r>
+      </w:hyperlink>
+    </w:p>
+    <w:p>
+      <w:pPr>
+        <w:pStyle w:val="ListBullet"/>
+        <w:spacing w:after="280"/>
+      </w:pPr>
+      <w:r>
+        <w:t>Visit the AWS Marketplace, and subscribe to the CentOS or RHEL AMI.</w:t>
+      </w:r>
+    </w:p>
+    <w:p>
+      <w:pPr>
+        <w:spacing w:after="140"/>
         <w:rPr>
           <w:u w:val="single"/>
         </w:rPr>
       </w:pPr>
-      <w:hyperlink w:anchor="_Step_2._Launch" w:history="1">
+      <w:hyperlink w:anchor="_Step_3._Launch" w:history="1">
         <w:r>
           <w:rPr>
             <w:rStyle w:val="Hyperlink"/>
@@ -3875,7 +4000,7 @@
           <w:rPr>
             <w:rStyle w:val="Hyperlink"/>
           </w:rPr>
-          <w:t>2</w:t>
+          <w:t>3</w:t>
         </w:r>
         <w:r>
           <w:rPr>
@@ -3967,12 +4092,18 @@
           <w:u w:val="single"/>
         </w:rPr>
       </w:pPr>
-      <w:hyperlink w:anchor="_Step_3._Create" w:history="1">
+      <w:hyperlink w:anchor="_Step_4._Create" w:history="1">
         <w:r>
           <w:rPr>
             <w:rStyle w:val="Hyperlink"/>
           </w:rPr>
-          <w:t>Step 3. C</w:t>
+          <w:t>Step 4</w:t>
+        </w:r>
+        <w:r>
+          <w:rPr>
+            <w:rStyle w:val="Hyperlink"/>
+          </w:rPr>
+          <w:t>. C</w:t>
         </w:r>
         <w:r>
           <w:rPr>
@@ -4036,7 +4167,7 @@
       <w:pPr>
         <w:spacing w:after="140"/>
       </w:pPr>
-      <w:hyperlink w:anchor="_Step_4._Get" w:history="1">
+      <w:hyperlink w:anchor="_Step_5._Get" w:history="1">
         <w:r>
           <w:rPr>
             <w:rStyle w:val="Hyperlink"/>
@@ -4047,7 +4178,7 @@
           <w:rPr>
             <w:rStyle w:val="Hyperlink"/>
           </w:rPr>
-          <w:t>4</w:t>
+          <w:t>5</w:t>
         </w:r>
         <w:r>
           <w:rPr>
@@ -4141,12 +4272,18 @@
       <w:pPr>
         <w:spacing w:after="140"/>
       </w:pPr>
-      <w:hyperlink w:anchor="_Step_5._Configure" w:history="1">
+      <w:hyperlink w:anchor="_Step_6._Configure" w:history="1">
         <w:r>
           <w:rPr>
             <w:rStyle w:val="Hyperlink"/>
           </w:rPr>
-          <w:t>Step 5. Configure and manage EC2 instances in Ansible Tower</w:t>
+          <w:t>Step 6</w:t>
+        </w:r>
+        <w:r>
+          <w:rPr>
+            <w:rStyle w:val="Hyperlink"/>
+          </w:rPr>
+          <w:t>. Configure and manage EC2 instances in Ansible Tower</w:t>
         </w:r>
       </w:hyperlink>
     </w:p>
@@ -4183,16 +4320,16 @@
         <w:pStyle w:val="Heading2"/>
         <w:spacing w:after="140"/>
       </w:pPr>
-      <w:bookmarkStart w:id="16" w:name="_Step_1._Prepare"/>
-      <w:bookmarkStart w:id="17" w:name="_Toc445465210"/>
-      <w:bookmarkStart w:id="18" w:name="_Toc449014042"/>
-      <w:bookmarkEnd w:id="16"/>
+      <w:bookmarkStart w:id="13" w:name="_Step_1._Prepare"/>
+      <w:bookmarkStart w:id="14" w:name="_Toc445465210"/>
+      <w:bookmarkStart w:id="15" w:name="_Toc449515693"/>
+      <w:bookmarkEnd w:id="13"/>
       <w:r>
         <w:lastRenderedPageBreak/>
         <w:t>Step 1. Prepare an AWS Account</w:t>
       </w:r>
-      <w:bookmarkEnd w:id="17"/>
-      <w:bookmarkEnd w:id="18"/>
+      <w:bookmarkEnd w:id="14"/>
+      <w:bookmarkEnd w:id="15"/>
     </w:p>
     <w:p>
       <w:pPr>
@@ -4211,7 +4348,7 @@
       <w:r>
         <w:t xml:space="preserve">, create one at </w:t>
       </w:r>
-      <w:hyperlink r:id="rId28" w:history="1">
+      <w:hyperlink r:id="rId29" w:history="1">
         <w:r>
           <w:rPr>
             <w:rStyle w:val="Hyperlink"/>
@@ -4270,7 +4407,7 @@
       <w:r>
         <w:t xml:space="preserve">Amazon EC2 locations are composed of </w:t>
       </w:r>
-      <w:hyperlink r:id="rId29" w:history="1">
+      <w:hyperlink r:id="rId30" w:history="1">
         <w:r>
           <w:rPr>
             <w:i/>
@@ -4323,7 +4460,7 @@
                     </pic:cNvPicPr>
                   </pic:nvPicPr>
                   <pic:blipFill>
-                    <a:blip r:embed="rId30">
+                    <a:blip r:embed="rId31">
                       <a:extLst>
                         <a:ext uri="{28A0092B-C50C-407E-A947-70E740481C1C}">
                           <a14:useLocalDpi xmlns:a14="http://schemas.microsoft.com/office/drawing/2010/main" val="0"/>
@@ -4407,7 +4544,7 @@
         </w:rPr>
         <w:t xml:space="preserve">reate a </w:t>
       </w:r>
-      <w:hyperlink r:id="rId31" w:history="1">
+      <w:hyperlink r:id="rId32" w:history="1">
         <w:r>
           <w:rPr>
             <w:rStyle w:val="Hyperlink"/>
@@ -4507,7 +4644,7 @@
                     <pic:cNvPicPr/>
                   </pic:nvPicPr>
                   <pic:blipFill>
-                    <a:blip r:embed="rId32"/>
+                    <a:blip r:embed="rId33"/>
                     <a:stretch>
                       <a:fillRect/>
                     </a:stretch>
@@ -4582,7 +4719,7 @@
       <w:r>
         <w:t xml:space="preserve"> </w:t>
       </w:r>
-      <w:hyperlink r:id="rId33" w:anchor="/case/create?issueType=service-limit-increase&amp;limitType=service-code-" w:history="1">
+      <w:hyperlink r:id="rId34" w:anchor="/case/create?issueType=service-limit-increase&amp;limitType=service-code-" w:history="1">
         <w:r>
           <w:rPr>
             <w:rStyle w:val="Hyperlink"/>
@@ -4707,7 +4844,7 @@
       <w:r>
         <w:t xml:space="preserve">You might need to request an increase if you already have an existing deployment that uses this instance type, and you think you might exceed the default limit with this reference deployment. It might take a few days for the new service limit to become effective. To learn more, see </w:t>
       </w:r>
-      <w:hyperlink r:id="rId34" w:history="1">
+      <w:hyperlink r:id="rId35" w:history="1">
         <w:r>
           <w:rPr>
             <w:rStyle w:val="Hyperlink"/>
@@ -4752,7 +4889,7 @@
                     </pic:cNvPicPr>
                   </pic:nvPicPr>
                   <pic:blipFill>
-                    <a:blip r:embed="rId35">
+                    <a:blip r:embed="rId36">
                       <a:extLst>
                         <a:ext uri="{28A0092B-C50C-407E-A947-70E740481C1C}">
                           <a14:useLocalDpi xmlns:a14="http://schemas.microsoft.com/office/drawing/2010/main" val="0"/>
@@ -4787,6 +4924,7 @@
     <w:p>
       <w:pPr>
         <w:pStyle w:val="Caption"/>
+        <w:spacing w:after="400"/>
       </w:pPr>
       <w:r>
         <w:t>Figure 4: Requesting a Service Limit Increase</w:t>
@@ -4794,33 +4932,532 @@
     </w:p>
     <w:p>
       <w:pPr>
-        <w:spacing w:after="140" w:line="280" w:lineRule="atLeast"/>
-        <w:rPr>
-          <w:rFonts w:ascii="Arial" w:eastAsiaTheme="majorEastAsia" w:hAnsi="Arial" w:cstheme="majorBidi"/>
-          <w:bCs/>
-          <w:color w:val="FAA634"/>
-          <w:sz w:val="36"/>
-          <w:szCs w:val="26"/>
-        </w:rPr>
-      </w:pPr>
-      <w:bookmarkStart w:id="19" w:name="_Toc445465211"/>
-      <w:r>
-        <w:br w:type="page"/>
-      </w:r>
-    </w:p>
-    <w:p>
-      <w:pPr>
         <w:pStyle w:val="Heading2"/>
       </w:pPr>
-      <w:bookmarkStart w:id="20" w:name="_Step_2._Launch"/>
-      <w:bookmarkStart w:id="21" w:name="_Toc449014043"/>
+      <w:bookmarkStart w:id="16" w:name="_Step_2._Subscribe"/>
+      <w:bookmarkStart w:id="17" w:name="_Toc449515694"/>
+      <w:bookmarkStart w:id="18" w:name="_Toc445465211"/>
+      <w:bookmarkEnd w:id="16"/>
+      <w:r>
+        <w:t>Step 2. Subscribe to the CentOS or RHEL AMI</w:t>
+      </w:r>
+      <w:bookmarkEnd w:id="17"/>
+    </w:p>
+    <w:p>
+      <w:r>
+        <w:t>You can use this Quick Start to</w:t>
+      </w:r>
+      <w:r>
+        <w:t xml:space="preserve"> </w:t>
+      </w:r>
+      <w:r>
+        <w:t>deploy</w:t>
+      </w:r>
+      <w:r>
+        <w:t xml:space="preserve"> Ansible Tower on </w:t>
+      </w:r>
+      <w:r>
+        <w:t xml:space="preserve">either </w:t>
+      </w:r>
+      <w:r>
+        <w:t xml:space="preserve">CentOS </w:t>
+      </w:r>
+      <w:r>
+        <w:t>or</w:t>
+      </w:r>
+      <w:r>
+        <w:t xml:space="preserve"> Red Hat Enterprise Linux (RHEL).</w:t>
+      </w:r>
+      <w:r>
+        <w:t xml:space="preserve"> Before you launch the Quick Start, you must subscribe to the CentOS 7 </w:t>
+      </w:r>
+      <w:r>
+        <w:rPr>
+          <w:b/>
+        </w:rPr>
+        <w:t>or</w:t>
+      </w:r>
+      <w:r>
+        <w:t xml:space="preserve"> RHEL 7 AMI in the AWS Marketplace.</w:t>
+      </w:r>
+    </w:p>
+    <w:p>
+      <w:pPr>
+        <w:pStyle w:val="Heading3"/>
+      </w:pPr>
+      <w:bookmarkStart w:id="19" w:name="_Toc449515695"/>
+      <w:r>
+        <w:t>Subscribing to</w:t>
+      </w:r>
+      <w:r>
+        <w:t xml:space="preserve"> </w:t>
+      </w:r>
+      <w:r>
+        <w:t xml:space="preserve">the </w:t>
+      </w:r>
+      <w:r>
+        <w:t>CentOS</w:t>
+      </w:r>
+      <w:r>
+        <w:t xml:space="preserve"> AMI</w:t>
+      </w:r>
+      <w:bookmarkEnd w:id="19"/>
+    </w:p>
+    <w:p>
+      <w:pPr>
+        <w:pStyle w:val="ListParagraph"/>
+        <w:numPr>
+          <w:ilvl w:val="0"/>
+          <w:numId w:val="23"/>
+        </w:numPr>
+      </w:pPr>
+      <w:r>
+        <w:t xml:space="preserve">Visit the AWS Marketplace at </w:t>
+      </w:r>
+      <w:hyperlink r:id="rId37" w:history="1">
+        <w:r>
+          <w:rPr>
+            <w:rStyle w:val="Hyperlink"/>
+          </w:rPr>
+          <w:t>http://aws.amazon.com/marketplace</w:t>
+        </w:r>
+      </w:hyperlink>
+      <w:r>
+        <w:t xml:space="preserve"> and log in with your AWS account.</w:t>
+      </w:r>
+    </w:p>
+    <w:p>
+      <w:pPr>
+        <w:pStyle w:val="ListParagraph"/>
+        <w:numPr>
+          <w:ilvl w:val="0"/>
+          <w:numId w:val="23"/>
+        </w:numPr>
+      </w:pPr>
+      <w:r>
+        <w:t xml:space="preserve">From the </w:t>
+      </w:r>
+      <w:hyperlink r:id="rId38" w:history="1">
+        <w:r>
+          <w:rPr>
+            <w:rStyle w:val="Hyperlink"/>
+          </w:rPr>
+          <w:t>AWS Marketplace page for CentOS 7</w:t>
+        </w:r>
+      </w:hyperlink>
+      <w:r>
+        <w:t xml:space="preserve">, choose </w:t>
+      </w:r>
+      <w:r>
+        <w:rPr>
+          <w:b/>
+        </w:rPr>
+        <w:t>Continue</w:t>
+      </w:r>
+      <w:r>
+        <w:t>.</w:t>
+      </w:r>
+    </w:p>
+    <w:p>
+      <w:pPr>
+        <w:pStyle w:val="Picture"/>
+      </w:pPr>
+      <w:r>
+        <w:rPr>
+          <w:noProof/>
+        </w:rPr>
+        <w:lastRenderedPageBreak/>
+        <w:drawing>
+          <wp:inline distT="0" distB="0" distL="0" distR="0" wp14:anchorId="27FCB42A" wp14:editId="02379E21">
+            <wp:extent cx="5943600" cy="2658110"/>
+            <wp:effectExtent l="133350" t="133350" r="152400" b="161290"/>
+            <wp:docPr id="3" name="Picture 3"/>
+            <wp:cNvGraphicFramePr>
+              <a:graphicFrameLocks xmlns:a="http://schemas.openxmlformats.org/drawingml/2006/main" noChangeAspect="1"/>
+            </wp:cNvGraphicFramePr>
+            <a:graphic xmlns:a="http://schemas.openxmlformats.org/drawingml/2006/main">
+              <a:graphicData uri="http://schemas.openxmlformats.org/drawingml/2006/picture">
+                <pic:pic xmlns:pic="http://schemas.openxmlformats.org/drawingml/2006/picture">
+                  <pic:nvPicPr>
+                    <pic:cNvPr id="1" name=""/>
+                    <pic:cNvPicPr/>
+                  </pic:nvPicPr>
+                  <pic:blipFill>
+                    <a:blip r:embed="rId39"/>
+                    <a:stretch>
+                      <a:fillRect/>
+                    </a:stretch>
+                  </pic:blipFill>
+                  <pic:spPr>
+                    <a:xfrm>
+                      <a:off x="0" y="0"/>
+                      <a:ext cx="5943600" cy="2658110"/>
+                    </a:xfrm>
+                    <a:prstGeom prst="rect">
+                      <a:avLst/>
+                    </a:prstGeom>
+                    <a:solidFill>
+                      <a:srgbClr val="FFFFFF">
+                        <a:shade val="85000"/>
+                      </a:srgbClr>
+                    </a:solidFill>
+                    <a:ln w="88900" cap="sq">
+                      <a:solidFill>
+                        <a:srgbClr val="FFFFFF"/>
+                      </a:solidFill>
+                      <a:miter lim="800000"/>
+                    </a:ln>
+                    <a:effectLst>
+                      <a:outerShdw blurRad="55000" dist="18000" dir="5400000" algn="tl" rotWithShape="0">
+                        <a:srgbClr val="000000">
+                          <a:alpha val="40000"/>
+                        </a:srgbClr>
+                      </a:outerShdw>
+                    </a:effectLst>
+                    <a:scene3d>
+                      <a:camera prst="orthographicFront"/>
+                      <a:lightRig rig="twoPt" dir="t">
+                        <a:rot lat="0" lon="0" rev="7200000"/>
+                      </a:lightRig>
+                    </a:scene3d>
+                    <a:sp3d>
+                      <a:bevelT w="25400" h="19050"/>
+                      <a:contourClr>
+                        <a:srgbClr val="FFFFFF"/>
+                      </a:contourClr>
+                    </a:sp3d>
+                  </pic:spPr>
+                </pic:pic>
+              </a:graphicData>
+            </a:graphic>
+          </wp:inline>
+        </w:drawing>
+      </w:r>
+    </w:p>
+    <w:p>
+      <w:pPr>
+        <w:pStyle w:val="Caption"/>
+      </w:pPr>
+      <w:r>
+        <w:t>Figure 5</w:t>
+      </w:r>
+      <w:r>
+        <w:t>: Subscribing to the CentOS AMI</w:t>
+      </w:r>
+    </w:p>
+    <w:p>
+      <w:pPr>
+        <w:pStyle w:val="ListParagraph"/>
+        <w:numPr>
+          <w:ilvl w:val="0"/>
+          <w:numId w:val="23"/>
+        </w:numPr>
+      </w:pPr>
+      <w:r>
+        <w:t>Follow the instructions on the page to subscr</w:t>
+      </w:r>
+      <w:r>
+        <w:t xml:space="preserve">ibe to the AMI for your region (choose the </w:t>
+      </w:r>
+      <w:r>
+        <w:rPr>
+          <w:b/>
+          <w:color w:val="auto"/>
+        </w:rPr>
+        <w:t>t2.medium</w:t>
+      </w:r>
+      <w:r>
+        <w:t xml:space="preserve"> instance type). </w:t>
+      </w:r>
+      <w:r>
+        <w:t xml:space="preserve">For detailed information about the subscription process, see the </w:t>
+      </w:r>
+      <w:hyperlink r:id="rId40" w:history="1">
+        <w:r>
+          <w:rPr>
+            <w:rStyle w:val="Hyperlink"/>
+          </w:rPr>
+          <w:t>AWS MarketPlace FAQ</w:t>
+        </w:r>
+      </w:hyperlink>
+      <w:r>
+        <w:t>.</w:t>
+      </w:r>
+    </w:p>
+    <w:p>
+      <w:pPr>
+        <w:pStyle w:val="ListNumber"/>
+        <w:numPr>
+          <w:ilvl w:val="0"/>
+          <w:numId w:val="28"/>
+        </w:numPr>
+        <w:spacing w:after="320"/>
+      </w:pPr>
+      <w:bookmarkStart w:id="20" w:name="_GoBack"/>
       <w:bookmarkEnd w:id="20"/>
       <w:r>
+        <w:t xml:space="preserve">When the subscription is complete, you’re ready to launch the Quick Start, and you can continue to </w:t>
+      </w:r>
+      <w:hyperlink w:anchor="_Step_2._Launch" w:history="1">
+        <w:r>
+          <w:rPr>
+            <w:rStyle w:val="Hyperlink"/>
+          </w:rPr>
+          <w:t>step 3</w:t>
+        </w:r>
+      </w:hyperlink>
+      <w:r>
+        <w:t>.</w:t>
+      </w:r>
+    </w:p>
+    <w:p>
+      <w:pPr>
+        <w:pStyle w:val="Heading3"/>
+      </w:pPr>
+      <w:bookmarkStart w:id="21" w:name="_Toc449515696"/>
+      <w:r>
+        <w:t>Subscribing to</w:t>
+      </w:r>
+      <w:r>
+        <w:t xml:space="preserve"> </w:t>
+      </w:r>
+      <w:r>
+        <w:t xml:space="preserve">the </w:t>
+      </w:r>
+      <w:r>
+        <w:t>RHEL</w:t>
+      </w:r>
+      <w:r>
+        <w:t xml:space="preserve"> AMI</w:t>
+      </w:r>
+      <w:bookmarkEnd w:id="21"/>
+    </w:p>
+    <w:p>
+      <w:pPr>
+        <w:pStyle w:val="ListParagraph"/>
+        <w:numPr>
+          <w:ilvl w:val="0"/>
+          <w:numId w:val="26"/>
+        </w:numPr>
+      </w:pPr>
+      <w:r>
+        <w:t xml:space="preserve">Visit the AWS Marketplace at </w:t>
+      </w:r>
+      <w:hyperlink r:id="rId41" w:history="1">
+        <w:r>
+          <w:rPr>
+            <w:rStyle w:val="Hyperlink"/>
+          </w:rPr>
+          <w:t>http://aws.amazon.com/marketplace</w:t>
+        </w:r>
+      </w:hyperlink>
+      <w:r>
+        <w:t xml:space="preserve"> and log in with your AWS account.</w:t>
+      </w:r>
+    </w:p>
+    <w:p>
+      <w:pPr>
+        <w:pStyle w:val="ListParagraph"/>
+        <w:numPr>
+          <w:ilvl w:val="0"/>
+          <w:numId w:val="26"/>
+        </w:numPr>
+      </w:pPr>
+      <w:r>
+        <w:t xml:space="preserve">From the </w:t>
+      </w:r>
+      <w:hyperlink r:id="rId42" w:history="1">
+        <w:r>
+          <w:rPr>
+            <w:rStyle w:val="Hyperlink"/>
+          </w:rPr>
+          <w:t>AWS Marketplace page for RHEL 7.2</w:t>
+        </w:r>
+      </w:hyperlink>
+      <w:r>
+        <w:t xml:space="preserve">, choose </w:t>
+      </w:r>
+      <w:r>
+        <w:rPr>
+          <w:b/>
+        </w:rPr>
+        <w:t>Continue</w:t>
+      </w:r>
+      <w:r>
+        <w:t>.</w:t>
+      </w:r>
+    </w:p>
+    <w:p>
+      <w:pPr>
+        <w:pStyle w:val="Picture"/>
+      </w:pPr>
+      <w:r>
+        <w:rPr>
+          <w:noProof/>
+        </w:rPr>
         <w:lastRenderedPageBreak/>
+        <w:drawing>
+          <wp:inline distT="0" distB="0" distL="0" distR="0" wp14:anchorId="1D8FD8B0" wp14:editId="1BB8DBDB">
+            <wp:extent cx="5944235" cy="2700655"/>
+            <wp:effectExtent l="133350" t="133350" r="151765" b="156845"/>
+            <wp:docPr id="26" name="Picture 26"/>
+            <wp:cNvGraphicFramePr>
+              <a:graphicFrameLocks xmlns:a="http://schemas.openxmlformats.org/drawingml/2006/main" noChangeAspect="1"/>
+            </wp:cNvGraphicFramePr>
+            <a:graphic xmlns:a="http://schemas.openxmlformats.org/drawingml/2006/main">
+              <a:graphicData uri="http://schemas.openxmlformats.org/drawingml/2006/picture">
+                <pic:pic xmlns:pic="http://schemas.openxmlformats.org/drawingml/2006/picture">
+                  <pic:nvPicPr>
+                    <pic:cNvPr id="0" name="Picture 2"/>
+                    <pic:cNvPicPr>
+                      <a:picLocks noChangeAspect="1" noChangeArrowheads="1"/>
+                    </pic:cNvPicPr>
+                  </pic:nvPicPr>
+                  <pic:blipFill>
+                    <a:blip r:embed="rId43">
+                      <a:extLst>
+                        <a:ext uri="{28A0092B-C50C-407E-A947-70E740481C1C}">
+                          <a14:useLocalDpi xmlns:a14="http://schemas.microsoft.com/office/drawing/2010/main" val="0"/>
+                        </a:ext>
+                      </a:extLst>
+                    </a:blip>
+                    <a:srcRect/>
+                    <a:stretch>
+                      <a:fillRect/>
+                    </a:stretch>
+                  </pic:blipFill>
+                  <pic:spPr bwMode="auto">
+                    <a:xfrm>
+                      <a:off x="0" y="0"/>
+                      <a:ext cx="5944235" cy="2700655"/>
+                    </a:xfrm>
+                    <a:prstGeom prst="rect">
+                      <a:avLst/>
+                    </a:prstGeom>
+                    <a:solidFill>
+                      <a:srgbClr val="FFFFFF">
+                        <a:shade val="85000"/>
+                      </a:srgbClr>
+                    </a:solidFill>
+                    <a:ln w="88900" cap="sq">
+                      <a:solidFill>
+                        <a:srgbClr val="FFFFFF"/>
+                      </a:solidFill>
+                      <a:miter lim="800000"/>
+                    </a:ln>
+                    <a:effectLst>
+                      <a:outerShdw blurRad="55000" dist="18000" dir="5400000" algn="tl" rotWithShape="0">
+                        <a:srgbClr val="000000">
+                          <a:alpha val="40000"/>
+                        </a:srgbClr>
+                      </a:outerShdw>
+                    </a:effectLst>
+                    <a:scene3d>
+                      <a:camera prst="orthographicFront"/>
+                      <a:lightRig rig="twoPt" dir="t">
+                        <a:rot lat="0" lon="0" rev="7200000"/>
+                      </a:lightRig>
+                    </a:scene3d>
+                    <a:sp3d>
+                      <a:bevelT w="25400" h="19050"/>
+                      <a:contourClr>
+                        <a:srgbClr val="FFFFFF"/>
+                      </a:contourClr>
+                    </a:sp3d>
+                  </pic:spPr>
+                </pic:pic>
+              </a:graphicData>
+            </a:graphic>
+          </wp:inline>
+        </w:drawing>
+      </w:r>
+    </w:p>
+    <w:p>
+      <w:pPr>
+        <w:pStyle w:val="Caption"/>
+      </w:pPr>
+      <w:r>
+        <w:t>Figure 6</w:t>
+      </w:r>
+      <w:r>
+        <w:t>: Subscribing to the RHEL AMI</w:t>
+      </w:r>
+    </w:p>
+    <w:p>
+      <w:pPr>
+        <w:pStyle w:val="ListParagraph"/>
+        <w:numPr>
+          <w:ilvl w:val="0"/>
+          <w:numId w:val="26"/>
+        </w:numPr>
+      </w:pPr>
+      <w:r>
+        <w:t>Follow the instructions on the page to subscribe to the AMI for your region</w:t>
+      </w:r>
+      <w:r>
+        <w:t xml:space="preserve"> (choose the </w:t>
+      </w:r>
+      <w:r>
+        <w:rPr>
+          <w:b/>
+          <w:color w:val="auto"/>
+        </w:rPr>
+        <w:t>t2.medium</w:t>
+      </w:r>
+      <w:r>
+        <w:t xml:space="preserve"> instance type)</w:t>
+      </w:r>
+      <w:r>
+        <w:t xml:space="preserve">. For detailed information about the subscription process, see the </w:t>
+      </w:r>
+      <w:hyperlink r:id="rId44" w:history="1">
+        <w:r>
+          <w:rPr>
+            <w:rStyle w:val="Hyperlink"/>
+          </w:rPr>
+          <w:t>AWS MarketPlace FAQ</w:t>
+        </w:r>
+      </w:hyperlink>
+      <w:r>
+        <w:t>.</w:t>
+      </w:r>
+    </w:p>
+    <w:p>
+      <w:pPr>
+        <w:pStyle w:val="ListNumber"/>
+        <w:numPr>
+          <w:ilvl w:val="0"/>
+          <w:numId w:val="27"/>
+        </w:numPr>
+        <w:spacing w:after="400"/>
+      </w:pPr>
+      <w:r>
+        <w:t>When the subscription is complete</w:t>
+      </w:r>
+      <w:r>
+        <w:t xml:space="preserve">, you’re ready to launch the Quick Start, and you can continue to </w:t>
+      </w:r>
+      <w:r>
+        <w:t>step 3</w:t>
+      </w:r>
+      <w:r>
+        <w:t>.</w:t>
+      </w:r>
+    </w:p>
+    <w:p>
+      <w:pPr>
+        <w:pStyle w:val="Heading2"/>
+      </w:pPr>
+      <w:bookmarkStart w:id="22" w:name="_Step_2._Launch"/>
+      <w:bookmarkStart w:id="23" w:name="_Step_3._Launch"/>
+      <w:bookmarkStart w:id="24" w:name="_Toc449515697"/>
+      <w:bookmarkEnd w:id="22"/>
+      <w:bookmarkEnd w:id="23"/>
+      <w:r>
         <w:t xml:space="preserve">Step </w:t>
       </w:r>
       <w:r>
-        <w:t>2</w:t>
+        <w:t>3</w:t>
       </w:r>
       <w:r>
         <w:t xml:space="preserve">. Launch the </w:t>
@@ -4831,8 +5468,8 @@
       <w:r>
         <w:t>Stack</w:t>
       </w:r>
-      <w:bookmarkEnd w:id="19"/>
-      <w:bookmarkEnd w:id="21"/>
+      <w:bookmarkEnd w:id="18"/>
+      <w:bookmarkEnd w:id="24"/>
     </w:p>
     <w:p>
       <w:pPr>
@@ -4845,13 +5482,247 @@
         <mc:AlternateContent>
           <mc:Choice Requires="wps">
             <w:drawing>
-              <wp:anchor distT="0" distB="0" distL="137160" distR="137160" simplePos="0" relativeHeight="251800576" behindDoc="0" locked="0" layoutInCell="0" allowOverlap="1" wp14:anchorId="123C2970" wp14:editId="00789C52">
+              <wp:anchor distT="0" distB="0" distL="137160" distR="137160" simplePos="0" relativeHeight="251799552" behindDoc="0" locked="0" layoutInCell="0" allowOverlap="1" wp14:anchorId="3B8AD6D7" wp14:editId="0DCB6F36">
                 <wp:simplePos x="0" y="0"/>
                 <wp:positionH relativeFrom="margin">
-                  <wp:posOffset>4792345</wp:posOffset>
+                  <wp:posOffset>4787900</wp:posOffset>
                 </wp:positionH>
                 <wp:positionV relativeFrom="margin">
-                  <wp:posOffset>1071880</wp:posOffset>
+                  <wp:posOffset>5171440</wp:posOffset>
+                </wp:positionV>
+                <wp:extent cx="624205" cy="1960245"/>
+                <wp:effectExtent l="0" t="7620" r="3175" b="3175"/>
+                <wp:wrapSquare wrapText="bothSides"/>
+                <wp:docPr id="13" name="AutoShape 2">
+                  <a:hlinkClick xmlns:a="http://schemas.openxmlformats.org/drawingml/2006/main" r:id="rId17"/>
+                </wp:docPr>
+                <wp:cNvGraphicFramePr>
+                  <a:graphicFrameLocks xmlns:a="http://schemas.openxmlformats.org/drawingml/2006/main"/>
+                </wp:cNvGraphicFramePr>
+                <a:graphic xmlns:a="http://schemas.openxmlformats.org/drawingml/2006/main">
+                  <a:graphicData uri="http://schemas.microsoft.com/office/word/2010/wordprocessingShape">
+                    <wps:wsp>
+                      <wps:cNvSpPr>
+                        <a:spLocks noChangeArrowheads="1"/>
+                      </wps:cNvSpPr>
+                      <wps:spPr bwMode="auto">
+                        <a:xfrm rot="5400000">
+                          <a:off x="0" y="0"/>
+                          <a:ext cx="624205" cy="1960245"/>
+                        </a:xfrm>
+                        <a:prstGeom prst="roundRect">
+                          <a:avLst>
+                            <a:gd name="adj" fmla="val 13032"/>
+                          </a:avLst>
+                        </a:prstGeom>
+                        <a:solidFill>
+                          <a:srgbClr val="007CBC"/>
+                        </a:solidFill>
+                        <a:extLst/>
+                      </wps:spPr>
+                      <wps:txbx>
+                        <w:txbxContent>
+                          <w:p>
+                            <w:pPr>
+                              <w:spacing w:line="200" w:lineRule="atLeast"/>
+                              <w:jc w:val="center"/>
+                              <w:rPr>
+                                <w:rFonts w:asciiTheme="minorHAnsi" w:eastAsiaTheme="majorEastAsia" w:hAnsiTheme="minorHAnsi" w:cs="Arial"/>
+                                <w:b/>
+                                <w:iCs/>
+                                <w:color w:val="FFFFFF" w:themeColor="background1"/>
+                                <w:sz w:val="28"/>
+                                <w:szCs w:val="28"/>
+                                <w14:props3d w14:extrusionH="57150" w14:contourW="0" w14:prstMaterial="warmMatte">
+                                  <w14:bevelT w14:w="38100" w14:h="38100" w14:prst="angle"/>
+                                </w14:props3d>
+                              </w:rPr>
+                            </w:pPr>
+                            <w:r>
+                              <w:rPr>
+                                <w:rFonts w:asciiTheme="minorHAnsi" w:eastAsiaTheme="majorEastAsia" w:hAnsiTheme="minorHAnsi" w:cs="Arial"/>
+                                <w:b/>
+                                <w:iCs/>
+                                <w:color w:val="FFFFFF" w:themeColor="background1"/>
+                                <w:sz w:val="28"/>
+                                <w:szCs w:val="28"/>
+                              </w:rPr>
+                              <w:t xml:space="preserve">Launch </w:t>
+                            </w:r>
+                            <w:r>
+                              <w:rPr>
+                                <w:rFonts w:asciiTheme="minorHAnsi" w:eastAsiaTheme="majorEastAsia" w:hAnsiTheme="minorHAnsi" w:cs="Arial"/>
+                                <w:b/>
+                                <w:iCs/>
+                                <w:color w:val="FFFFFF" w:themeColor="background1"/>
+                                <w:sz w:val="28"/>
+                                <w:szCs w:val="28"/>
+                              </w:rPr>
+                              <w:br/>
+                            </w:r>
+                            <w:r>
+                              <w:rPr>
+                                <w:rFonts w:asciiTheme="minorHAnsi" w:eastAsiaTheme="majorEastAsia" w:hAnsiTheme="minorHAnsi" w:cs="Arial"/>
+                                <w:b/>
+                                <w:iCs/>
+                                <w:color w:val="FFFFFF" w:themeColor="background1"/>
+                                <w:sz w:val="28"/>
+                                <w:szCs w:val="28"/>
+                              </w:rPr>
+                              <w:t>Quick Start</w:t>
+                            </w:r>
+                            <w:r>
+                              <w:rPr>
+                                <w:rFonts w:asciiTheme="minorHAnsi" w:eastAsiaTheme="majorEastAsia" w:hAnsiTheme="minorHAnsi" w:cs="Arial"/>
+                                <w:b/>
+                                <w:iCs/>
+                                <w:color w:val="FFFFFF" w:themeColor="background1"/>
+                                <w:sz w:val="28"/>
+                                <w:szCs w:val="28"/>
+                              </w:rPr>
+                              <w:t xml:space="preserve"> (CentOS) </w:t>
+                            </w:r>
+                          </w:p>
+                        </w:txbxContent>
+                      </wps:txbx>
+                      <wps:bodyPr rot="0" vert="horz" wrap="square" lIns="73152" tIns="27432" rIns="73152" bIns="27432" anchor="ctr" anchorCtr="0" upright="1">
+                        <a:noAutofit/>
+                      </wps:bodyPr>
+                    </wps:wsp>
+                  </a:graphicData>
+                </a:graphic>
+                <wp14:sizeRelH relativeFrom="margin">
+                  <wp14:pctWidth>0</wp14:pctWidth>
+                </wp14:sizeRelH>
+                <wp14:sizeRelV relativeFrom="margin">
+                  <wp14:pctHeight>0</wp14:pctHeight>
+                </wp14:sizeRelV>
+              </wp:anchor>
+            </w:drawing>
+          </mc:Choice>
+          <mc:Fallback>
+            <w:pict>
+              <v:roundrect w14:anchorId="3B8AD6D7" id="_x0000_s1030" href="https://console.aws.amazon.com/cloudformation/home?region=us-west-2#/stacks/new?stackName=AnsibleTower&amp;templateURL=https:%2F%2Fs3.amazonaws.com%2Fquickstart-reference%2Fansible%2Flatest%2Ftemplates%2FAnsible-Tower-c7-QuickStart.template" style="position:absolute;margin-left:377pt;margin-top:407.2pt;width:49.15pt;height:154.35pt;rotation:90;z-index:251799552;visibility:visible;mso-wrap-style:square;mso-width-percent:0;mso-height-percent:0;mso-wrap-distance-left:10.8pt;mso-wrap-distance-top:0;mso-wrap-distance-right:10.8pt;mso-wrap-distance-bottom:0;mso-position-horizontal:absolute;mso-position-horizontal-relative:margin;mso-position-vertical:absolute;mso-position-vertical-relative:margin;mso-width-percent:0;mso-height-percent:0;mso-width-relative:margin;mso-height-relative:margin;v-text-anchor:middle" arcsize="8541f" o:gfxdata="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" o:allowincell="f" o:button="t" fillcolor="#007cbc" stroked="f">
+                <v:fill o:detectmouseclick="t"/>
+                <v:textbox inset="5.76pt,2.16pt,5.76pt,2.16pt">
+                  <w:txbxContent>
+                    <w:p>
+                      <w:pPr>
+                        <w:spacing w:line="200" w:lineRule="atLeast"/>
+                        <w:jc w:val="center"/>
+                        <w:rPr>
+                          <w:rFonts w:asciiTheme="minorHAnsi" w:eastAsiaTheme="majorEastAsia" w:hAnsiTheme="minorHAnsi" w:cs="Arial"/>
+                          <w:b/>
+                          <w:iCs/>
+                          <w:color w:val="FFFFFF" w:themeColor="background1"/>
+                          <w:sz w:val="28"/>
+                          <w:szCs w:val="28"/>
+                          <w14:props3d w14:extrusionH="57150" w14:contourW="0" w14:prstMaterial="warmMatte">
+                            <w14:bevelT w14:w="38100" w14:h="38100" w14:prst="angle"/>
+                          </w14:props3d>
+                        </w:rPr>
+                      </w:pPr>
+                      <w:r>
+                        <w:rPr>
+                          <w:rFonts w:asciiTheme="minorHAnsi" w:eastAsiaTheme="majorEastAsia" w:hAnsiTheme="minorHAnsi" w:cs="Arial"/>
+                          <w:b/>
+                          <w:iCs/>
+                          <w:color w:val="FFFFFF" w:themeColor="background1"/>
+                          <w:sz w:val="28"/>
+                          <w:szCs w:val="28"/>
+                        </w:rPr>
+                        <w:t xml:space="preserve">Launch </w:t>
+                      </w:r>
+                      <w:r>
+                        <w:rPr>
+                          <w:rFonts w:asciiTheme="minorHAnsi" w:eastAsiaTheme="majorEastAsia" w:hAnsiTheme="minorHAnsi" w:cs="Arial"/>
+                          <w:b/>
+                          <w:iCs/>
+                          <w:color w:val="FFFFFF" w:themeColor="background1"/>
+                          <w:sz w:val="28"/>
+                          <w:szCs w:val="28"/>
+                        </w:rPr>
+                        <w:br/>
+                      </w:r>
+                      <w:r>
+                        <w:rPr>
+                          <w:rFonts w:asciiTheme="minorHAnsi" w:eastAsiaTheme="majorEastAsia" w:hAnsiTheme="minorHAnsi" w:cs="Arial"/>
+                          <w:b/>
+                          <w:iCs/>
+                          <w:color w:val="FFFFFF" w:themeColor="background1"/>
+                          <w:sz w:val="28"/>
+                          <w:szCs w:val="28"/>
+                        </w:rPr>
+                        <w:t>Quick Start</w:t>
+                      </w:r>
+                      <w:r>
+                        <w:rPr>
+                          <w:rFonts w:asciiTheme="minorHAnsi" w:eastAsiaTheme="majorEastAsia" w:hAnsiTheme="minorHAnsi" w:cs="Arial"/>
+                          <w:b/>
+                          <w:iCs/>
+                          <w:color w:val="FFFFFF" w:themeColor="background1"/>
+                          <w:sz w:val="28"/>
+                          <w:szCs w:val="28"/>
+                        </w:rPr>
+                        <w:t xml:space="preserve"> (CentOS) </w:t>
+                      </w:r>
+                    </w:p>
+                  </w:txbxContent>
+                </v:textbox>
+                <w10:wrap type="square" anchorx="margin" anchory="margin"/>
+              </v:roundrect>
+            </w:pict>
+          </mc:Fallback>
+        </mc:AlternateContent>
+      </w:r>
+      <w:r>
+        <w:t xml:space="preserve">The automated AWS CloudFormation template provided with this Quick Start deploys </w:t>
+      </w:r>
+      <w:r>
+        <w:rPr>
+          <w:color w:val="auto"/>
+        </w:rPr>
+        <w:t xml:space="preserve">Ansible </w:t>
+      </w:r>
+      <w:r>
+        <w:rPr>
+          <w:color w:val="auto"/>
+        </w:rPr>
+        <w:t xml:space="preserve">Tower </w:t>
+      </w:r>
+      <w:r>
+        <w:rPr>
+          <w:color w:val="auto"/>
+        </w:rPr>
+        <w:t>into</w:t>
+      </w:r>
+      <w:r>
+        <w:t xml:space="preserve"> an Amazon VPC. Please make sure that you’ve completed the previous steps before launching the stack.</w:t>
+      </w:r>
+    </w:p>
+    <w:p>
+      <w:pPr>
+        <w:pStyle w:val="ListNumber"/>
+        <w:keepNext/>
+        <w:numPr>
+          <w:ilvl w:val="0"/>
+          <w:numId w:val="7"/>
+        </w:numPr>
+      </w:pPr>
+      <w:r>
+        <w:rPr>
+          <w:noProof/>
+        </w:rPr>
+        <mc:AlternateContent>
+          <mc:Choice Requires="wps">
+            <w:drawing>
+              <wp:anchor distT="0" distB="0" distL="137160" distR="137160" simplePos="0" relativeHeight="251800576" behindDoc="0" locked="0" layoutInCell="0" allowOverlap="1" wp14:anchorId="123C2970" wp14:editId="0A2B5DAC">
+                <wp:simplePos x="0" y="0"/>
+                <wp:positionH relativeFrom="margin">
+                  <wp:posOffset>4794885</wp:posOffset>
+                </wp:positionH>
+                <wp:positionV relativeFrom="margin">
+                  <wp:posOffset>6006465</wp:posOffset>
                 </wp:positionV>
                 <wp:extent cx="624205" cy="1978660"/>
                 <wp:effectExtent l="8573" t="0" r="0" b="0"/>
@@ -4965,7 +5836,7 @@
           </mc:Choice>
           <mc:Fallback>
             <w:pict>
-              <v:roundrect w14:anchorId="123C2970" id="_x0000_s1030" href="https://console.aws.amazon.com/cloudformation/home?region=us-west-2#/stacks/new?stackName=AnsibleTower&amp;templateURL=https:%2F%2Fs3.amazonaws.com%2Fquickstart-reference%2Fansible%2Flatest%2Ftemplates%2FAnsible-Tower-el7-QuickStart.template" style="position:absolute;margin-left:377.35pt;margin-top:84.4pt;width:49.15pt;height:155.8pt;rotation:90;z-index:251800576;visibility:visible;mso-wrap-style:square;mso-width-percent:0;mso-height-percent:0;mso-wrap-distance-left:10.8pt;mso-wrap-distance-top:0;mso-wrap-distance-right:10.8pt;mso-wrap-distance-bottom:0;mso-position-horizontal:absolute;mso-position-horizontal-relative:margin;mso-position-vertical:absolute;mso-position-vertical-relative:margin;mso-width-percent:0;mso-height-percent:0;mso-width-relative:margin;mso-height-relative:margin;v-text-anchor:middle" arcsize="8541f" o:gfxdata="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" o:allowincell="f" o:button="t" fillcolor="#007cbc" stroked="f">
+              <v:roundrect w14:anchorId="123C2970" id="_x0000_s1031" href="https://console.aws.amazon.com/cloudformation/home?region=us-west-2#/stacks/new?stackName=AnsibleTower&amp;templateURL=https:%2F%2Fs3.amazonaws.com%2Fquickstart-reference%2Fansible%2Flatest%2Ftemplates%2FAnsible-Tower-el7-QuickStart.template" style="position:absolute;left:0;text-align:left;margin-left:377.55pt;margin-top:472.95pt;width:49.15pt;height:155.8pt;rotation:90;z-index:251800576;visibility:visible;mso-wrap-style:square;mso-width-percent:0;mso-height-percent:0;mso-wrap-distance-left:10.8pt;mso-wrap-distance-top:0;mso-wrap-distance-right:10.8pt;mso-wrap-distance-bottom:0;mso-position-horizontal:absolute;mso-position-horizontal-relative:margin;mso-position-vertical:absolute;mso-position-vertical-relative:margin;mso-width-percent:0;mso-height-percent:0;mso-width-relative:margin;mso-height-relative:margin;v-text-anchor:middle" arcsize="8541f" o:gfxdata="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" o:allowincell="f" o:button="t" fillcolor="#007cbc" stroked="f">
                 <v:fill o:detectmouseclick="t"/>
                 <v:textbox inset="5.76pt,2.16pt,5.76pt,2.16pt">
                   <w:txbxContent>
@@ -5039,247 +5910,89 @@
         </mc:AlternateContent>
       </w:r>
       <w:r>
+        <w:t>Launch the AWS CloudFormation template</w:t>
+      </w:r>
+      <w:r>
+        <w:t xml:space="preserve"> into your AWS account</w:t>
+      </w:r>
+      <w:r>
+        <w:t xml:space="preserve"> for deployment on CentOS 7 or RHEL 7</w:t>
+      </w:r>
+      <w:r>
+        <w:t xml:space="preserve">. </w:t>
+      </w:r>
+    </w:p>
+    <w:p>
+      <w:pPr>
+        <w:pStyle w:val="ListParagraph"/>
+      </w:pPr>
+      <w:r>
+        <w:t>The template is launched in the US West (Oregon) Region by default. You can change the region by using the region selector in the navigation bar.</w:t>
+      </w:r>
+    </w:p>
+    <w:p>
+      <w:pPr>
+        <w:pStyle w:val="ListParagraph"/>
+      </w:pPr>
+      <w:r>
+        <w:t>This stack takes approximately 2</w:t>
+      </w:r>
+      <w:r>
+        <w:t>0 minutes</w:t>
+      </w:r>
+      <w:r>
+        <w:rPr>
+          <w:color w:val="C00000"/>
+        </w:rPr>
+        <w:t xml:space="preserve"> </w:t>
+      </w:r>
+      <w:r>
+        <w:t>to create.</w:t>
+      </w:r>
+      <w:r>
         <w:rPr>
           <w:noProof/>
         </w:rPr>
-        <mc:AlternateContent>
-          <mc:Choice Requires="wps">
-            <w:drawing>
-              <wp:anchor distT="0" distB="0" distL="137160" distR="137160" simplePos="0" relativeHeight="251799552" behindDoc="0" locked="0" layoutInCell="0" allowOverlap="1" wp14:anchorId="3B8AD6D7" wp14:editId="42AAB87F">
-                <wp:simplePos x="0" y="0"/>
-                <wp:positionH relativeFrom="margin">
-                  <wp:posOffset>4785995</wp:posOffset>
-                </wp:positionH>
-                <wp:positionV relativeFrom="margin">
-                  <wp:posOffset>346710</wp:posOffset>
-                </wp:positionV>
-                <wp:extent cx="624205" cy="1960245"/>
-                <wp:effectExtent l="0" t="7620" r="3175" b="3175"/>
-                <wp:wrapSquare wrapText="bothSides"/>
-                <wp:docPr id="13" name="AutoShape 2">
-                  <a:hlinkClick xmlns:a="http://schemas.openxmlformats.org/drawingml/2006/main" r:id="rId17"/>
-                </wp:docPr>
-                <wp:cNvGraphicFramePr>
-                  <a:graphicFrameLocks xmlns:a="http://schemas.openxmlformats.org/drawingml/2006/main"/>
-                </wp:cNvGraphicFramePr>
-                <a:graphic xmlns:a="http://schemas.openxmlformats.org/drawingml/2006/main">
-                  <a:graphicData uri="http://schemas.microsoft.com/office/word/2010/wordprocessingShape">
-                    <wps:wsp>
-                      <wps:cNvSpPr>
-                        <a:spLocks noChangeArrowheads="1"/>
-                      </wps:cNvSpPr>
-                      <wps:spPr bwMode="auto">
-                        <a:xfrm rot="5400000">
-                          <a:off x="0" y="0"/>
-                          <a:ext cx="624205" cy="1960245"/>
-                        </a:xfrm>
-                        <a:prstGeom prst="roundRect">
-                          <a:avLst>
-                            <a:gd name="adj" fmla="val 13032"/>
-                          </a:avLst>
-                        </a:prstGeom>
-                        <a:solidFill>
-                          <a:srgbClr val="007CBC"/>
-                        </a:solidFill>
-                        <a:extLst/>
-                      </wps:spPr>
-                      <wps:txbx>
-                        <w:txbxContent>
-                          <w:p>
-                            <w:pPr>
-                              <w:spacing w:line="200" w:lineRule="atLeast"/>
-                              <w:jc w:val="center"/>
-                              <w:rPr>
-                                <w:rFonts w:asciiTheme="minorHAnsi" w:eastAsiaTheme="majorEastAsia" w:hAnsiTheme="minorHAnsi" w:cs="Arial"/>
-                                <w:b/>
-                                <w:iCs/>
-                                <w:color w:val="FFFFFF" w:themeColor="background1"/>
-                                <w:sz w:val="28"/>
-                                <w:szCs w:val="28"/>
-                                <w14:props3d w14:extrusionH="57150" w14:contourW="0" w14:prstMaterial="warmMatte">
-                                  <w14:bevelT w14:w="38100" w14:h="38100" w14:prst="angle"/>
-                                </w14:props3d>
-                              </w:rPr>
-                            </w:pPr>
-                            <w:r>
-                              <w:rPr>
-                                <w:rFonts w:asciiTheme="minorHAnsi" w:eastAsiaTheme="majorEastAsia" w:hAnsiTheme="minorHAnsi" w:cs="Arial"/>
-                                <w:b/>
-                                <w:iCs/>
-                                <w:color w:val="FFFFFF" w:themeColor="background1"/>
-                                <w:sz w:val="28"/>
-                                <w:szCs w:val="28"/>
-                              </w:rPr>
-                              <w:t xml:space="preserve">Launch </w:t>
-                            </w:r>
-                            <w:r>
-                              <w:rPr>
-                                <w:rFonts w:asciiTheme="minorHAnsi" w:eastAsiaTheme="majorEastAsia" w:hAnsiTheme="minorHAnsi" w:cs="Arial"/>
-                                <w:b/>
-                                <w:iCs/>
-                                <w:color w:val="FFFFFF" w:themeColor="background1"/>
-                                <w:sz w:val="28"/>
-                                <w:szCs w:val="28"/>
-                              </w:rPr>
-                              <w:br/>
-                            </w:r>
-                            <w:r>
-                              <w:rPr>
-                                <w:rFonts w:asciiTheme="minorHAnsi" w:eastAsiaTheme="majorEastAsia" w:hAnsiTheme="minorHAnsi" w:cs="Arial"/>
-                                <w:b/>
-                                <w:iCs/>
-                                <w:color w:val="FFFFFF" w:themeColor="background1"/>
-                                <w:sz w:val="28"/>
-                                <w:szCs w:val="28"/>
-                              </w:rPr>
-                              <w:t>Quick Start</w:t>
-                            </w:r>
-                            <w:r>
-                              <w:rPr>
-                                <w:rFonts w:asciiTheme="minorHAnsi" w:eastAsiaTheme="majorEastAsia" w:hAnsiTheme="minorHAnsi" w:cs="Arial"/>
-                                <w:b/>
-                                <w:iCs/>
-                                <w:color w:val="FFFFFF" w:themeColor="background1"/>
-                                <w:sz w:val="28"/>
-                                <w:szCs w:val="28"/>
-                              </w:rPr>
-                              <w:t xml:space="preserve"> (CentOS) </w:t>
-                            </w:r>
-                          </w:p>
-                        </w:txbxContent>
-                      </wps:txbx>
-                      <wps:bodyPr rot="0" vert="horz" wrap="square" lIns="73152" tIns="27432" rIns="73152" bIns="27432" anchor="ctr" anchorCtr="0" upright="1">
-                        <a:noAutofit/>
-                      </wps:bodyPr>
-                    </wps:wsp>
-                  </a:graphicData>
-                </a:graphic>
-                <wp14:sizeRelH relativeFrom="margin">
-                  <wp14:pctWidth>0</wp14:pctWidth>
-                </wp14:sizeRelH>
-                <wp14:sizeRelV relativeFrom="margin">
-                  <wp14:pctHeight>0</wp14:pctHeight>
-                </wp14:sizeRelV>
-              </wp:anchor>
-            </w:drawing>
-          </mc:Choice>
-          <mc:Fallback>
-            <w:pict>
-              <v:roundrect w14:anchorId="3B8AD6D7" id="_x0000_s1031" href="https://console.aws.amazon.com/cloudformation/home?region=us-west-2#/stacks/new?stackName=AnsibleTower&amp;templateURL=https:%2F%2Fs3.amazonaws.com%2Fquickstart-reference%2Fansible%2Flatest%2Ftemplates%2FAnsible-Tower-c7-QuickStart.template" style="position:absolute;margin-left:376.85pt;margin-top:27.3pt;width:49.15pt;height:154.35pt;rotation:90;z-index:251799552;visibility:visible;mso-wrap-style:square;mso-width-percent:0;mso-height-percent:0;mso-wrap-distance-left:10.8pt;mso-wrap-distance-top:0;mso-wrap-distance-right:10.8pt;mso-wrap-distance-bottom:0;mso-position-horizontal:absolute;mso-position-horizontal-relative:margin;mso-position-vertical:absolute;mso-position-vertical-relative:margin;mso-width-percent:0;mso-height-percent:0;mso-width-relative:margin;mso-height-relative:margin;v-text-anchor:middle" arcsize="8541f" o:gfxdata="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" o:allowincell="f" o:button="t" fillcolor="#007cbc" stroked="f">
-                <v:fill o:detectmouseclick="t"/>
-                <v:textbox inset="5.76pt,2.16pt,5.76pt,2.16pt">
-                  <w:txbxContent>
-                    <w:p>
-                      <w:pPr>
-                        <w:spacing w:line="200" w:lineRule="atLeast"/>
-                        <w:jc w:val="center"/>
-                        <w:rPr>
-                          <w:rFonts w:asciiTheme="minorHAnsi" w:eastAsiaTheme="majorEastAsia" w:hAnsiTheme="minorHAnsi" w:cs="Arial"/>
-                          <w:b/>
-                          <w:iCs/>
-                          <w:color w:val="FFFFFF" w:themeColor="background1"/>
-                          <w:sz w:val="28"/>
-                          <w:szCs w:val="28"/>
-                          <w14:props3d w14:extrusionH="57150" w14:contourW="0" w14:prstMaterial="warmMatte">
-                            <w14:bevelT w14:w="38100" w14:h="38100" w14:prst="angle"/>
-                          </w14:props3d>
-                        </w:rPr>
-                      </w:pPr>
-                      <w:r>
-                        <w:rPr>
-                          <w:rFonts w:asciiTheme="minorHAnsi" w:eastAsiaTheme="majorEastAsia" w:hAnsiTheme="minorHAnsi" w:cs="Arial"/>
-                          <w:b/>
-                          <w:iCs/>
-                          <w:color w:val="FFFFFF" w:themeColor="background1"/>
-                          <w:sz w:val="28"/>
-                          <w:szCs w:val="28"/>
-                        </w:rPr>
-                        <w:t xml:space="preserve">Launch </w:t>
-                      </w:r>
-                      <w:r>
-                        <w:rPr>
-                          <w:rFonts w:asciiTheme="minorHAnsi" w:eastAsiaTheme="majorEastAsia" w:hAnsiTheme="minorHAnsi" w:cs="Arial"/>
-                          <w:b/>
-                          <w:iCs/>
-                          <w:color w:val="FFFFFF" w:themeColor="background1"/>
-                          <w:sz w:val="28"/>
-                          <w:szCs w:val="28"/>
-                        </w:rPr>
-                        <w:br/>
-                      </w:r>
-                      <w:r>
-                        <w:rPr>
-                          <w:rFonts w:asciiTheme="minorHAnsi" w:eastAsiaTheme="majorEastAsia" w:hAnsiTheme="minorHAnsi" w:cs="Arial"/>
-                          <w:b/>
-                          <w:iCs/>
-                          <w:color w:val="FFFFFF" w:themeColor="background1"/>
-                          <w:sz w:val="28"/>
-                          <w:szCs w:val="28"/>
-                        </w:rPr>
-                        <w:t>Quick Start</w:t>
-                      </w:r>
-                      <w:r>
-                        <w:rPr>
-                          <w:rFonts w:asciiTheme="minorHAnsi" w:eastAsiaTheme="majorEastAsia" w:hAnsiTheme="minorHAnsi" w:cs="Arial"/>
-                          <w:b/>
-                          <w:iCs/>
-                          <w:color w:val="FFFFFF" w:themeColor="background1"/>
-                          <w:sz w:val="28"/>
-                          <w:szCs w:val="28"/>
-                        </w:rPr>
-                        <w:t xml:space="preserve"> (CentOS) </w:t>
-                      </w:r>
-                    </w:p>
-                  </w:txbxContent>
-                </v:textbox>
-                <w10:wrap type="square" anchorx="margin" anchory="margin"/>
-              </v:roundrect>
-            </w:pict>
-          </mc:Fallback>
-        </mc:AlternateContent>
-      </w:r>
-      <w:r>
-        <w:t xml:space="preserve">The automated AWS CloudFormation template provided with this Quick Start deploys </w:t>
-      </w:r>
-      <w:r>
-        <w:rPr>
-          <w:color w:val="auto"/>
-        </w:rPr>
-        <w:t xml:space="preserve">Ansible </w:t>
-      </w:r>
-      <w:r>
-        <w:rPr>
-          <w:color w:val="auto"/>
-        </w:rPr>
-        <w:t xml:space="preserve">Tower </w:t>
-      </w:r>
-      <w:r>
-        <w:rPr>
-          <w:color w:val="auto"/>
-        </w:rPr>
-        <w:t>into</w:t>
-      </w:r>
-      <w:r>
-        <w:t xml:space="preserve"> an Amazon VPC. Please make sure that you’ve completed the previous steps before launching the stack.</w:t>
-      </w:r>
-    </w:p>
-    <w:p>
-      <w:pPr>
-        <w:pStyle w:val="ListNumber"/>
-        <w:keepNext/>
-        <w:numPr>
-          <w:ilvl w:val="0"/>
-          <w:numId w:val="7"/>
-        </w:numPr>
-      </w:pPr>
-      <w:r>
-        <w:t>Launch the AWS CloudFormation template</w:t>
-      </w:r>
-      <w:r>
-        <w:t xml:space="preserve"> into your AWS account</w:t>
-      </w:r>
-      <w:r>
-        <w:t xml:space="preserve"> for deployment on CentOS 7 or RHEL 7</w:t>
+        <w:t xml:space="preserve"> </w:t>
+      </w:r>
+    </w:p>
+    <w:p>
+      <w:pPr>
+        <w:pStyle w:val="Note"/>
+      </w:pPr>
+      <w:r>
+        <w:rPr>
+          <w:b/>
+        </w:rPr>
+        <w:lastRenderedPageBreak/>
+        <w:t>Note</w:t>
+      </w:r>
+      <w:r>
+        <w:t xml:space="preserve">    </w:t>
+      </w:r>
+      <w:r>
+        <w:t xml:space="preserve">You are responsible for the cost of the AWS services used </w:t>
+      </w:r>
+      <w:r>
+        <w:t>while running this Quick Start reference d</w:t>
+      </w:r>
+      <w:r>
+        <w:t xml:space="preserve">eployment. </w:t>
+      </w:r>
+      <w:r>
+        <w:t xml:space="preserve">There is no </w:t>
+      </w:r>
+      <w:r>
+        <w:t>additional cost</w:t>
+      </w:r>
+      <w:r>
+        <w:rPr>
+          <w:b/>
+        </w:rPr>
+        <w:t xml:space="preserve"> </w:t>
+      </w:r>
+      <w:r>
+        <w:t>for using this Quick Start</w:t>
       </w:r>
       <w:r>
         <w:t xml:space="preserve">. </w:t>
@@ -5290,90 +6003,15 @@
         <w:pStyle w:val="ListParagraph"/>
       </w:pPr>
       <w:r>
-        <w:t>The template is launched in the US West (Oregon) Region by default. You can change the region by using the region selector in the navigation bar.</w:t>
-      </w:r>
-    </w:p>
-    <w:p>
-      <w:pPr>
-        <w:pStyle w:val="ListParagraph"/>
-      </w:pPr>
-      <w:r>
-        <w:t>This stack takes approximately 2</w:t>
-      </w:r>
-      <w:r>
-        <w:t>0 minutes</w:t>
-      </w:r>
-      <w:r>
-        <w:rPr>
-          <w:color w:val="C00000"/>
-        </w:rPr>
+        <w:t>You can also</w:t>
+      </w:r>
+      <w:r>
+        <w:t xml:space="preserve"> download the</w:t>
+      </w:r>
+      <w:r>
         <w:t xml:space="preserve"> </w:t>
       </w:r>
-      <w:r>
-        <w:t>to create.</w:t>
-      </w:r>
-      <w:r>
-        <w:rPr>
-          <w:noProof/>
-        </w:rPr>
-        <w:t xml:space="preserve"> </w:t>
-      </w:r>
-    </w:p>
-    <w:p>
-      <w:pPr>
-        <w:pStyle w:val="Note"/>
-      </w:pPr>
-      <w:r>
-        <w:rPr>
-          <w:b/>
-        </w:rPr>
-        <w:t>Note</w:t>
-      </w:r>
-      <w:r>
-        <w:t xml:space="preserve">    </w:t>
-      </w:r>
-      <w:r>
-        <w:t xml:space="preserve">You are responsible for the cost of the AWS services used </w:t>
-      </w:r>
-      <w:r>
-        <w:t>while running this Quick Start reference d</w:t>
-      </w:r>
-      <w:r>
-        <w:t xml:space="preserve">eployment. </w:t>
-      </w:r>
-      <w:r>
-        <w:t xml:space="preserve">There is no </w:t>
-      </w:r>
-      <w:r>
-        <w:t>additional cost</w:t>
-      </w:r>
-      <w:r>
-        <w:rPr>
-          <w:b/>
-        </w:rPr>
-        <w:t xml:space="preserve"> </w:t>
-      </w:r>
-      <w:r>
-        <w:t>for using this Quick Start</w:t>
-      </w:r>
-      <w:r>
-        <w:t xml:space="preserve">. </w:t>
-      </w:r>
-    </w:p>
-    <w:p>
-      <w:pPr>
-        <w:pStyle w:val="ListParagraph"/>
-      </w:pPr>
-      <w:r>
-        <w:t>You can also</w:t>
-      </w:r>
-      <w:r>
-        <w:t xml:space="preserve"> download the</w:t>
-      </w:r>
-      <w:r>
-        <w:t xml:space="preserve"> </w:t>
-      </w:r>
-      <w:hyperlink r:id="rId36" w:history="1">
+      <w:hyperlink r:id="rId45" w:history="1">
         <w:r>
           <w:rPr>
             <w:rStyle w:val="Hyperlink"/>
@@ -5387,7 +6025,7 @@
       <w:r>
         <w:t xml:space="preserve">or </w:t>
       </w:r>
-      <w:hyperlink r:id="rId37" w:history="1">
+      <w:hyperlink r:id="rId46" w:history="1">
         <w:r>
           <w:rPr>
             <w:rStyle w:val="Hyperlink"/>
@@ -5875,7 +6513,6 @@
                 <w:szCs w:val="18"/>
                 <w:shd w:val="clear" w:color="auto" w:fill="FFFFFF"/>
               </w:rPr>
-              <w:lastRenderedPageBreak/>
               <w:t>AnsibleTowerIP</w:t>
             </w:r>
           </w:p>
@@ -6262,6 +6899,7 @@
               <w:pStyle w:val="Tabletext"/>
             </w:pPr>
             <w:r>
+              <w:lastRenderedPageBreak/>
               <w:t>VPCCIDR</w:t>
             </w:r>
           </w:p>
@@ -6325,7 +6963,7 @@
       <w:r>
         <w:t xml:space="preserve">(for </w:t>
       </w:r>
-      <w:hyperlink r:id="rId38" w:history="1">
+      <w:hyperlink r:id="rId47" w:history="1">
         <w:r>
           <w:rPr>
             <w:rStyle w:val="Hyperlink"/>
@@ -6336,7 +6974,7 @@
       <w:r>
         <w:t xml:space="preserve"> or </w:t>
       </w:r>
-      <w:hyperlink r:id="rId39" w:history="1">
+      <w:hyperlink r:id="rId48" w:history="1">
         <w:r>
           <w:rPr>
             <w:rStyle w:val="Hyperlink"/>
@@ -6377,7 +7015,7 @@
       <w:r>
         <w:t xml:space="preserve"> page, you can </w:t>
       </w:r>
-      <w:hyperlink r:id="rId40" w:history="1">
+      <w:hyperlink r:id="rId49" w:history="1">
         <w:r>
           <w:rPr>
             <w:rStyle w:val="Hyperlink"/>
@@ -6394,7 +7032,7 @@
       <w:r>
         <w:t xml:space="preserve"> and </w:t>
       </w:r>
-      <w:hyperlink r:id="rId41" w:history="1">
+      <w:hyperlink r:id="rId50" w:history="1">
         <w:r>
           <w:rPr>
             <w:rStyle w:val="Hyperlink"/>
@@ -6526,12 +7164,18 @@
       <w:r>
         <w:t xml:space="preserve">in </w:t>
       </w:r>
-      <w:hyperlink w:anchor="fig8" w:history="1">
+      <w:hyperlink w:anchor="fig10" w:history="1">
         <w:r>
           <w:rPr>
             <w:rStyle w:val="Hyperlink"/>
           </w:rPr>
-          <w:t>Figure 8</w:t>
+          <w:t xml:space="preserve">Figure </w:t>
+        </w:r>
+        <w:r>
+          <w:rPr>
+            <w:rStyle w:val="Hyperlink"/>
+          </w:rPr>
+          <w:t>10</w:t>
         </w:r>
       </w:hyperlink>
       <w:r>
@@ -6571,12 +7215,18 @@
     <w:p>
       <w:pPr>
         <w:pStyle w:val="Heading2"/>
-      </w:pPr>
-      <w:bookmarkStart w:id="22" w:name="_Step_3._Create"/>
-      <w:bookmarkStart w:id="23" w:name="_Toc449014044"/>
-      <w:bookmarkEnd w:id="22"/>
-      <w:r>
-        <w:t xml:space="preserve">Step 3. </w:t>
+        <w:spacing w:before="400"/>
+      </w:pPr>
+      <w:bookmarkStart w:id="25" w:name="_Step_3._Create"/>
+      <w:bookmarkStart w:id="26" w:name="_Step_4._Create"/>
+      <w:bookmarkStart w:id="27" w:name="_Toc449515698"/>
+      <w:bookmarkEnd w:id="25"/>
+      <w:bookmarkEnd w:id="26"/>
+      <w:r>
+        <w:t>Step 4</w:t>
+      </w:r>
+      <w:r>
+        <w:t xml:space="preserve">. </w:t>
       </w:r>
       <w:r>
         <w:t>Create a User Account for</w:t>
@@ -6584,7 +7234,7 @@
       <w:r>
         <w:t xml:space="preserve"> Ansible Tower</w:t>
       </w:r>
-      <w:bookmarkEnd w:id="23"/>
+      <w:bookmarkEnd w:id="27"/>
     </w:p>
     <w:p>
       <w:pPr>
@@ -6902,7 +7552,6 @@
           <w:bCs w:val="0"/>
           <w:color w:val="404040"/>
         </w:rPr>
-        <w:lastRenderedPageBreak/>
         <w:t>O</w:t>
       </w:r>
       <w:r>
@@ -6932,7 +7581,7 @@
         </w:rPr>
         <w:t xml:space="preserve"> at </w:t>
       </w:r>
-      <w:hyperlink r:id="rId42" w:history="1">
+      <w:hyperlink r:id="rId51" w:history="1">
         <w:r>
           <w:rPr>
             <w:rStyle w:val="Hyperlink"/>
@@ -7086,10 +7735,11 @@
           <w:noProof/>
           <w:color w:val="404040"/>
         </w:rPr>
+        <w:lastRenderedPageBreak/>
         <w:drawing>
-          <wp:inline distT="0" distB="0" distL="0" distR="0" wp14:anchorId="791573C5" wp14:editId="74250399">
-            <wp:extent cx="3467100" cy="2882900"/>
-            <wp:effectExtent l="114300" t="114300" r="114300" b="165100"/>
+          <wp:inline distT="0" distB="0" distL="0" distR="0" wp14:anchorId="791573C5" wp14:editId="2432B12B">
+            <wp:extent cx="2606040" cy="2167128"/>
+            <wp:effectExtent l="114300" t="114300" r="137160" b="138430"/>
             <wp:docPr id="27" name="Picture 27"/>
             <wp:cNvGraphicFramePr>
               <a:graphicFrameLocks xmlns:a="http://schemas.openxmlformats.org/drawingml/2006/main" noChangeAspect="1"/>
@@ -7102,7 +7752,7 @@
                     <pic:cNvPicPr/>
                   </pic:nvPicPr>
                   <pic:blipFill>
-                    <a:blip r:embed="rId43"/>
+                    <a:blip r:embed="rId52"/>
                     <a:stretch>
                       <a:fillRect/>
                     </a:stretch>
@@ -7110,7 +7760,7 @@
                   <pic:spPr>
                     <a:xfrm>
                       <a:off x="0" y="0"/>
-                      <a:ext cx="3467100" cy="2882900"/>
+                      <a:ext cx="2606040" cy="2167128"/>
                     </a:xfrm>
                     <a:prstGeom prst="rect">
                       <a:avLst/>
@@ -7158,7 +7808,7 @@
         <w:pStyle w:val="Caption"/>
       </w:pPr>
       <w:r>
-        <w:t>Figure 5</w:t>
+        <w:t>Figure 7</w:t>
       </w:r>
       <w:r>
         <w:t>:</w:t>
@@ -7170,6 +7820,7 @@
     <w:p>
       <w:pPr>
         <w:pStyle w:val="ListNumber"/>
+        <w:spacing w:after="320"/>
         <w:rPr>
           <w:rStyle w:val="Strong"/>
           <w:b w:val="0"/>
@@ -7320,7 +7971,7 @@
                     <pic:cNvPicPr/>
                   </pic:nvPicPr>
                   <pic:blipFill>
-                    <a:blip r:embed="rId44"/>
+                    <a:blip r:embed="rId53"/>
                     <a:stretch>
                       <a:fillRect/>
                     </a:stretch>
@@ -7346,7 +7997,7 @@
         <w:pStyle w:val="Caption"/>
       </w:pPr>
       <w:r>
-        <w:t>Figure 6</w:t>
+        <w:t>Figure 8</w:t>
       </w:r>
       <w:r>
         <w:t>:</w:t>
@@ -7436,7 +8087,7 @@
                     <pic:cNvPicPr/>
                   </pic:nvPicPr>
                   <pic:blipFill>
-                    <a:blip r:embed="rId45"/>
+                    <a:blip r:embed="rId54"/>
                     <a:stretch>
                       <a:fillRect/>
                     </a:stretch>
@@ -7492,7 +8143,7 @@
         <w:pStyle w:val="Caption"/>
       </w:pPr>
       <w:r>
-        <w:t>Figure 7</w:t>
+        <w:t>Figure 9</w:t>
       </w:r>
       <w:r>
         <w:t>:</w:t>
@@ -7538,11 +8189,9 @@
       <w:r>
         <w:t xml:space="preserve"> you can lock it down further.</w:t>
       </w:r>
-    </w:p>
-    <w:p>
-      <w:pPr>
-        <w:spacing w:after="400"/>
-      </w:pPr>
+      <w:r>
+        <w:t xml:space="preserve"> </w:t>
+      </w:r>
       <w:r>
         <w:t xml:space="preserve">For </w:t>
       </w:r>
@@ -7576,7 +8225,7 @@
       <w:r>
         <w:t xml:space="preserve">see </w:t>
       </w:r>
-      <w:hyperlink r:id="rId46" w:history="1">
+      <w:hyperlink r:id="rId55" w:history="1">
         <w:r>
           <w:rPr>
             <w:rStyle w:val="Hyperlink"/>
@@ -7597,17 +8246,19 @@
       <w:pPr>
         <w:pStyle w:val="Heading2"/>
       </w:pPr>
-      <w:bookmarkStart w:id="24" w:name="_Step_4._Get"/>
-      <w:bookmarkStart w:id="25" w:name="_Toc445465212"/>
-      <w:bookmarkStart w:id="26" w:name="_Toc449014045"/>
-      <w:bookmarkEnd w:id="24"/>
-      <w:r>
-        <w:t>Step 4</w:t>
+      <w:bookmarkStart w:id="28" w:name="_Step_4._Get"/>
+      <w:bookmarkStart w:id="29" w:name="_Step_5._Get"/>
+      <w:bookmarkStart w:id="30" w:name="_Toc445465212"/>
+      <w:bookmarkStart w:id="31" w:name="_Toc449515699"/>
+      <w:bookmarkEnd w:id="28"/>
+      <w:bookmarkEnd w:id="29"/>
+      <w:r>
+        <w:t>Step 5</w:t>
       </w:r>
       <w:r>
         <w:t xml:space="preserve">. </w:t>
       </w:r>
-      <w:bookmarkEnd w:id="25"/>
+      <w:bookmarkEnd w:id="30"/>
       <w:r>
         <w:t xml:space="preserve">Get a Trial </w:t>
       </w:r>
@@ -7626,7 +8277,7 @@
       <w:r>
         <w:t>Ansible Tower</w:t>
       </w:r>
-      <w:bookmarkEnd w:id="26"/>
+      <w:bookmarkEnd w:id="31"/>
     </w:p>
     <w:p>
       <w:pPr>
@@ -7637,6 +8288,8 @@
         </w:numPr>
         <w:spacing w:before="140"/>
       </w:pPr>
+      <w:bookmarkStart w:id="32" w:name="fig10"/>
+      <w:bookmarkEnd w:id="32"/>
       <w:r>
         <w:t>Navigate to the IP or host</w:t>
       </w:r>
@@ -7730,7 +8383,13 @@
         <w:t xml:space="preserve">of the </w:t>
       </w:r>
       <w:r>
-        <w:t>AWS Management Console, as shown in Figure 8,</w:t>
+        <w:t xml:space="preserve">AWS Management Console, as shown in Figure </w:t>
+      </w:r>
+      <w:r>
+        <w:t>10</w:t>
+      </w:r>
+      <w:r>
+        <w:t>,</w:t>
       </w:r>
       <w:r>
         <w:t xml:space="preserve"> or in the </w:t>
@@ -7752,7 +8411,6 @@
       <w:pPr>
         <w:pStyle w:val="Picture"/>
       </w:pPr>
-      <w:bookmarkStart w:id="27" w:name="fig8"/>
       <w:r>
         <w:rPr>
           <w:noProof/>
@@ -7774,7 +8432,7 @@
                     <pic:cNvPicPr/>
                   </pic:nvPicPr>
                   <pic:blipFill>
-                    <a:blip r:embed="rId47">
+                    <a:blip r:embed="rId56">
                       <a:extLst>
                         <a:ext uri="{28A0092B-C50C-407E-A947-70E740481C1C}">
                           <a14:useLocalDpi xmlns:a14="http://schemas.microsoft.com/office/drawing/2010/main" val="0"/>
@@ -7830,14 +8488,16 @@
           </wp:inline>
         </w:drawing>
       </w:r>
-      <w:bookmarkEnd w:id="27"/>
     </w:p>
     <w:p>
       <w:pPr>
         <w:pStyle w:val="Caption"/>
       </w:pPr>
       <w:r>
-        <w:t>Figure 8: IP Address for Ansible Tower</w:t>
+        <w:t>Figure 10</w:t>
+      </w:r>
+      <w:r>
+        <w:t>: IP Address for Ansible Tower</w:t>
       </w:r>
     </w:p>
     <w:p>
@@ -7923,7 +8583,7 @@
         </w:rPr>
         <w:t xml:space="preserve">ee the </w:t>
       </w:r>
-      <w:hyperlink r:id="rId48" w:history="1">
+      <w:hyperlink r:id="rId57" w:history="1">
         <w:r>
           <w:rPr>
             <w:rStyle w:val="Hyperlink"/>
@@ -8070,7 +8730,13 @@
           <w:rPr>
             <w:rStyle w:val="Hyperlink"/>
           </w:rPr>
-          <w:t>step 2</w:t>
+          <w:t xml:space="preserve">step </w:t>
+        </w:r>
+        <w:r>
+          <w:rPr>
+            <w:rStyle w:val="Hyperlink"/>
+          </w:rPr>
+          <w:t>3</w:t>
         </w:r>
       </w:hyperlink>
       <w:r>
@@ -8118,7 +8784,7 @@
                     <pic:cNvPicPr/>
                   </pic:nvPicPr>
                   <pic:blipFill>
-                    <a:blip r:embed="rId49"/>
+                    <a:blip r:embed="rId58"/>
                     <a:stretch>
                       <a:fillRect/>
                     </a:stretch>
@@ -8174,7 +8840,7 @@
         <w:pStyle w:val="Caption"/>
       </w:pPr>
       <w:r>
-        <w:t>Figure 9</w:t>
+        <w:t>Figure 11</w:t>
       </w:r>
       <w:r>
         <w:t>:</w:t>
@@ -8380,7 +9046,7 @@
           <w:rPr>
             <w:rStyle w:val="Hyperlink"/>
           </w:rPr>
-          <w:t>step 5</w:t>
+          <w:t>step 6</w:t>
         </w:r>
       </w:hyperlink>
       <w:r>
@@ -8663,7 +9329,7 @@
         <w:t xml:space="preserve"> </w:t>
       </w:r>
       <w:r>
-        <w:t>in Figure 10</w:t>
+        <w:t>in Figure 12</w:t>
       </w:r>
       <w:r>
         <w:t xml:space="preserve">. Click the red box to </w:t>
@@ -8720,7 +9386,10 @@
         <w:t>ig</w:t>
       </w:r>
       <w:r>
-        <w:t>ure 11.</w:t>
+        <w:t>ure 13</w:t>
+      </w:r>
+      <w:r>
+        <w:t>.</w:t>
       </w:r>
       <w:r>
         <w:t>)</w:t>
@@ -8798,7 +9467,7 @@
                     <pic:cNvPicPr/>
                   </pic:nvPicPr>
                   <pic:blipFill>
-                    <a:blip r:embed="rId50"/>
+                    <a:blip r:embed="rId59"/>
                     <a:stretch>
                       <a:fillRect/>
                     </a:stretch>
@@ -8824,7 +9493,7 @@
         <w:pStyle w:val="Caption"/>
       </w:pPr>
       <w:r>
-        <w:t>Figure 10</w:t>
+        <w:t>Figure 12</w:t>
       </w:r>
       <w:r>
         <w:t>:</w:t>
@@ -8866,7 +9535,7 @@
                     <pic:cNvPicPr/>
                   </pic:nvPicPr>
                   <pic:blipFill>
-                    <a:blip r:embed="rId51"/>
+                    <a:blip r:embed="rId60"/>
                     <a:stretch>
                       <a:fillRect/>
                     </a:stretch>
@@ -8892,7 +9561,7 @@
         <w:pStyle w:val="Caption"/>
       </w:pPr>
       <w:r>
-        <w:t>Figure 11</w:t>
+        <w:t>Figure 13</w:t>
       </w:r>
       <w:r>
         <w:t>: Ansible Trial License File</w:t>
@@ -8971,16 +9640,21 @@
         <w:pStyle w:val="Heading2"/>
         <w:spacing w:after="140"/>
       </w:pPr>
-      <w:bookmarkStart w:id="28" w:name="_Step_5._Configure"/>
-      <w:bookmarkStart w:id="29" w:name="_Toc449014046"/>
-      <w:bookmarkEnd w:id="28"/>
-      <w:r>
-        <w:t xml:space="preserve">Step 5. </w:t>
+      <w:bookmarkStart w:id="33" w:name="_Step_5._Configure"/>
+      <w:bookmarkStart w:id="34" w:name="_Step_6._Configure"/>
+      <w:bookmarkStart w:id="35" w:name="_Toc449515700"/>
+      <w:bookmarkEnd w:id="33"/>
+      <w:bookmarkEnd w:id="34"/>
+      <w:r>
+        <w:t>Step 6</w:t>
+      </w:r>
+      <w:r>
+        <w:t xml:space="preserve">. </w:t>
       </w:r>
       <w:r>
         <w:t>Configure and Manage EC2 Instances in Tower</w:t>
       </w:r>
-      <w:bookmarkEnd w:id="29"/>
+      <w:bookmarkEnd w:id="35"/>
     </w:p>
     <w:p>
       <w:r>
@@ -8995,7 +9669,7 @@
       <w:r>
         <w:t xml:space="preserve">2 instances in the Ansible Tower dashboard. We’ll then add other managed instances for Ansible Tower to discover. For complete information about how you can set up organizations, teams, and projects in Ansible Tower, see the </w:t>
       </w:r>
-      <w:hyperlink r:id="rId52" w:history="1">
+      <w:hyperlink r:id="rId61" w:history="1">
         <w:r>
           <w:rPr>
             <w:rStyle w:val="Hyperlink"/>
@@ -9012,7 +9686,7 @@
         <w:pStyle w:val="Heading3"/>
         <w:spacing w:after="140"/>
       </w:pPr>
-      <w:bookmarkStart w:id="30" w:name="_Toc449014047"/>
+      <w:bookmarkStart w:id="36" w:name="_Toc449515701"/>
       <w:r>
         <w:t>Configur</w:t>
       </w:r>
@@ -9034,7 +9708,7 @@
       <w:r>
         <w:t>ntegration</w:t>
       </w:r>
-      <w:bookmarkEnd w:id="30"/>
+      <w:bookmarkEnd w:id="36"/>
     </w:p>
     <w:p>
       <w:pPr>
@@ -9067,7 +9741,7 @@
                     <pic:cNvPicPr/>
                   </pic:nvPicPr>
                   <pic:blipFill>
-                    <a:blip r:embed="rId53"/>
+                    <a:blip r:embed="rId62"/>
                     <a:stretch>
                       <a:fillRect/>
                     </a:stretch>
@@ -9117,7 +9791,7 @@
                     <pic:cNvPicPr/>
                   </pic:nvPicPr>
                   <pic:blipFill>
-                    <a:blip r:embed="rId54">
+                    <a:blip r:embed="rId63">
                       <a:extLst>
                         <a:ext uri="{28A0092B-C50C-407E-A947-70E740481C1C}">
                           <a14:useLocalDpi xmlns:a14="http://schemas.microsoft.com/office/drawing/2010/main" val="0"/>
@@ -9179,7 +9853,7 @@
         <w:pStyle w:val="Caption"/>
       </w:pPr>
       <w:r>
-        <w:t>Figure 12</w:t>
+        <w:t>Figure 14</w:t>
       </w:r>
       <w:r>
         <w:t>: Ansible Tower Dashboard</w:t>
@@ -9227,7 +9901,7 @@
                     <pic:cNvPicPr/>
                   </pic:nvPicPr>
                   <pic:blipFill>
-                    <a:blip r:embed="rId55"/>
+                    <a:blip r:embed="rId64"/>
                     <a:stretch>
                       <a:fillRect/>
                     </a:stretch>
@@ -9265,7 +9939,7 @@
         <w:t>l details</w:t>
       </w:r>
       <w:r>
-        <w:t xml:space="preserve"> as shown in Figure 13</w:t>
+        <w:t xml:space="preserve"> as shown in Figure 15</w:t>
       </w:r>
       <w:r>
         <w:t>:</w:t>
@@ -9444,7 +10118,7 @@
                     <pic:cNvPicPr/>
                   </pic:nvPicPr>
                   <pic:blipFill>
-                    <a:blip r:embed="rId56"/>
+                    <a:blip r:embed="rId65"/>
                     <a:stretch>
                       <a:fillRect/>
                     </a:stretch>
@@ -9501,7 +10175,7 @@
         <w:spacing w:after="400"/>
       </w:pPr>
       <w:r>
-        <w:t>Figure 13</w:t>
+        <w:t>Figure 15</w:t>
       </w:r>
       <w:r>
         <w:t xml:space="preserve">: Creating a Credential in </w:t>
@@ -9530,7 +10204,7 @@
         <w:pStyle w:val="Heading3"/>
         <w:spacing w:after="140"/>
       </w:pPr>
-      <w:bookmarkStart w:id="31" w:name="_Toc449014048"/>
+      <w:bookmarkStart w:id="37" w:name="_Toc449515702"/>
       <w:r>
         <w:lastRenderedPageBreak/>
         <w:t>Discover</w:t>
@@ -9553,7 +10227,7 @@
       <w:r>
         <w:t xml:space="preserve"> in Ansible Tower</w:t>
       </w:r>
-      <w:bookmarkEnd w:id="31"/>
+      <w:bookmarkEnd w:id="37"/>
     </w:p>
     <w:p>
       <w:r>
@@ -9601,7 +10275,7 @@
       <w:r>
         <w:t xml:space="preserve">For detailed information about these concepts, see the </w:t>
       </w:r>
-      <w:hyperlink r:id="rId57" w:history="1">
+      <w:hyperlink r:id="rId66" w:history="1">
         <w:r>
           <w:rPr>
             <w:rStyle w:val="Hyperlink"/>
@@ -9707,7 +10381,7 @@
                     <pic:cNvPicPr/>
                   </pic:nvPicPr>
                   <pic:blipFill>
-                    <a:blip r:embed="rId55"/>
+                    <a:blip r:embed="rId64"/>
                     <a:stretch>
                       <a:fillRect/>
                     </a:stretch>
@@ -9862,7 +10536,7 @@
                     <pic:cNvPicPr/>
                   </pic:nvPicPr>
                   <pic:blipFill>
-                    <a:blip r:embed="rId58"/>
+                    <a:blip r:embed="rId67"/>
                     <a:stretch>
                       <a:fillRect/>
                     </a:stretch>
@@ -9918,7 +10592,7 @@
         <w:pStyle w:val="Caption"/>
       </w:pPr>
       <w:r>
-        <w:t>Figure 14</w:t>
+        <w:t>Figure 16</w:t>
       </w:r>
       <w:r>
         <w:t>:</w:t>
@@ -9992,7 +10666,7 @@
                     <pic:cNvPicPr/>
                   </pic:nvPicPr>
                   <pic:blipFill>
-                    <a:blip r:embed="rId55"/>
+                    <a:blip r:embed="rId64"/>
                     <a:stretch>
                       <a:fillRect/>
                     </a:stretch>
@@ -10067,7 +10741,7 @@
                     <pic:cNvPicPr/>
                   </pic:nvPicPr>
                   <pic:blipFill>
-                    <a:blip r:embed="rId59"/>
+                    <a:blip r:embed="rId68"/>
                     <a:stretch>
                       <a:fillRect/>
                     </a:stretch>
@@ -10123,7 +10797,7 @@
         <w:pStyle w:val="Caption"/>
       </w:pPr>
       <w:r>
-        <w:t>Figure 15</w:t>
+        <w:t>Figure 17</w:t>
       </w:r>
       <w:r>
         <w:t>:</w:t>
@@ -10182,7 +10856,7 @@
         <w:t>for the group, as shown in</w:t>
       </w:r>
       <w:r>
-        <w:t xml:space="preserve"> Figure 16</w:t>
+        <w:t xml:space="preserve"> Figure 18</w:t>
       </w:r>
       <w:r>
         <w:t>. L</w:t>
@@ -10240,7 +10914,7 @@
                     <pic:cNvPicPr/>
                   </pic:nvPicPr>
                   <pic:blipFill>
-                    <a:blip r:embed="rId60"/>
+                    <a:blip r:embed="rId69"/>
                     <a:stretch>
                       <a:fillRect/>
                     </a:stretch>
@@ -10296,7 +10970,7 @@
         <w:pStyle w:val="Caption"/>
       </w:pPr>
       <w:r>
-        <w:t>Figure 16</w:t>
+        <w:t>Figure 18</w:t>
       </w:r>
       <w:r>
         <w:t>:</w:t>
@@ -10614,7 +11288,7 @@
                     <pic:cNvPicPr/>
                   </pic:nvPicPr>
                   <pic:blipFill>
-                    <a:blip r:embed="rId61"/>
+                    <a:blip r:embed="rId70"/>
                     <a:stretch>
                       <a:fillRect/>
                     </a:stretch>
@@ -10640,7 +11314,7 @@
         <w:pStyle w:val="Caption"/>
       </w:pPr>
       <w:r>
-        <w:t>Figure 17</w:t>
+        <w:t>Figure 19</w:t>
       </w:r>
       <w:r>
         <w:t>:</w:t>
@@ -10685,7 +11359,7 @@
                     <pic:cNvPicPr/>
                   </pic:nvPicPr>
                   <pic:blipFill>
-                    <a:blip r:embed="rId62"/>
+                    <a:blip r:embed="rId71"/>
                     <a:stretch>
                       <a:fillRect/>
                     </a:stretch>
@@ -10765,7 +11439,10 @@
         <w:t>,</w:t>
       </w:r>
       <w:r>
-        <w:t xml:space="preserve"> as shown in Figure 18</w:t>
+        <w:t xml:space="preserve"> as shown in Figure </w:t>
+      </w:r>
+      <w:r>
+        <w:t>20</w:t>
       </w:r>
       <w:r>
         <w:t>,</w:t>
@@ -10826,7 +11503,7 @@
                     <pic:cNvPicPr/>
                   </pic:nvPicPr>
                   <pic:blipFill>
-                    <a:blip r:embed="rId63"/>
+                    <a:blip r:embed="rId72"/>
                     <a:stretch>
                       <a:fillRect/>
                     </a:stretch>
@@ -10852,7 +11529,10 @@
         <w:pStyle w:val="Caption"/>
       </w:pPr>
       <w:r>
-        <w:t>Figure 18: Synchronizing with AWS</w:t>
+        <w:t>Figure 20</w:t>
+      </w:r>
+      <w:r>
+        <w:t>: Synchronizing with AWS</w:t>
       </w:r>
     </w:p>
     <w:p>
@@ -10938,7 +11618,7 @@
                     <pic:cNvPicPr/>
                   </pic:nvPicPr>
                   <pic:blipFill>
-                    <a:blip r:embed="rId64"/>
+                    <a:blip r:embed="rId73"/>
                     <a:stretch>
                       <a:fillRect/>
                     </a:stretch>
@@ -10997,7 +11677,7 @@
         <w:t xml:space="preserve">Figure </w:t>
       </w:r>
       <w:r>
-        <w:t>19</w:t>
+        <w:t>21</w:t>
       </w:r>
       <w:r>
         <w:t>:</w:t>
@@ -11032,7 +11712,10 @@
         <w:t>instance metadata</w:t>
       </w:r>
       <w:r>
-        <w:t>, as shown in Figure 20.</w:t>
+        <w:t>, as shown in Figure 22</w:t>
+      </w:r>
+      <w:r>
+        <w:t>.</w:t>
       </w:r>
     </w:p>
     <w:p>
@@ -11060,7 +11743,7 @@
                     <pic:cNvPicPr/>
                   </pic:nvPicPr>
                   <pic:blipFill>
-                    <a:blip r:embed="rId65"/>
+                    <a:blip r:embed="rId74"/>
                     <a:stretch>
                       <a:fillRect/>
                     </a:stretch>
@@ -11117,7 +11800,7 @@
         <w:spacing w:after="400"/>
       </w:pPr>
       <w:r>
-        <w:t>Figure 20</w:t>
+        <w:t>Figure 22</w:t>
       </w:r>
       <w:r>
         <w:t>:</w:t>
@@ -11131,7 +11814,7 @@
         <w:pStyle w:val="Heading3"/>
         <w:spacing w:after="140"/>
       </w:pPr>
-      <w:bookmarkStart w:id="32" w:name="_Toc449014049"/>
+      <w:bookmarkStart w:id="38" w:name="_Toc449515703"/>
       <w:r>
         <w:lastRenderedPageBreak/>
         <w:t>Add</w:t>
@@ -11154,7 +11837,7 @@
       <w:r>
         <w:t>nstances</w:t>
       </w:r>
-      <w:bookmarkEnd w:id="32"/>
+      <w:bookmarkEnd w:id="38"/>
       <w:r>
         <w:t xml:space="preserve"> </w:t>
       </w:r>
@@ -11344,7 +12027,7 @@
                     <pic:cNvPicPr/>
                   </pic:nvPicPr>
                   <pic:blipFill rotWithShape="1">
-                    <a:blip r:embed="rId66"/>
+                    <a:blip r:embed="rId75"/>
                     <a:srcRect l="9800" t="15528" r="34862" b="45793"/>
                     <a:stretch/>
                   </pic:blipFill>
@@ -11404,7 +12087,7 @@
         <w:pStyle w:val="Caption"/>
       </w:pPr>
       <w:r>
-        <w:t>Figure 21</w:t>
+        <w:t>Figure 23</w:t>
       </w:r>
       <w:r>
         <w:t>: Launching Additional Amazon EC2 Instances</w:t>
@@ -11441,7 +12124,7 @@
                     <pic:cNvPicPr/>
                   </pic:nvPicPr>
                   <pic:blipFill>
-                    <a:blip r:embed="rId62"/>
+                    <a:blip r:embed="rId71"/>
                     <a:stretch>
                       <a:fillRect/>
                     </a:stretch>
@@ -11482,7 +12165,7 @@
         <w:pStyle w:val="ListParagraph"/>
       </w:pPr>
       <w:r>
-        <w:t>In Figure 22</w:t>
+        <w:t>In Figure 24</w:t>
       </w:r>
       <w:r>
         <w:t xml:space="preserve">, </w:t>
@@ -11581,7 +12264,10 @@
         <w:t xml:space="preserve"> 2</w:t>
       </w:r>
       <w:r>
-        <w:t>0.</w:t>
+        <w:t>2</w:t>
+      </w:r>
+      <w:r>
+        <w:t>.</w:t>
       </w:r>
       <w:r>
         <w:t>)</w:t>
@@ -11612,7 +12298,7 @@
                     <pic:cNvPicPr/>
                   </pic:nvPicPr>
                   <pic:blipFill>
-                    <a:blip r:embed="rId67"/>
+                    <a:blip r:embed="rId76"/>
                     <a:stretch>
                       <a:fillRect/>
                     </a:stretch>
@@ -11671,7 +12357,7 @@
         <w:t>Figu</w:t>
       </w:r>
       <w:r>
-        <w:t>re 22</w:t>
+        <w:t>re 24</w:t>
       </w:r>
       <w:r>
         <w:t>: Discovering New EC2 Instances in Ansible Tower</w:t>
@@ -11734,11 +12420,11 @@
       <w:pPr>
         <w:pStyle w:val="Heading1"/>
       </w:pPr>
-      <w:bookmarkStart w:id="33" w:name="_Toc449014050"/>
+      <w:bookmarkStart w:id="39" w:name="_Toc449515704"/>
       <w:r>
         <w:t>Troubleshooting</w:t>
       </w:r>
-      <w:bookmarkEnd w:id="33"/>
+      <w:bookmarkEnd w:id="39"/>
     </w:p>
     <w:p>
       <w:pPr>
@@ -11820,7 +12506,34 @@
         <w:t>the issue.</w:t>
       </w:r>
       <w:r>
-        <w:t xml:space="preserve"> (You'll want to look at the log files in %ProgramFiles%\Amazon\EC2ConfigService and C:\cfn\log</w:t>
+        <w:t xml:space="preserve"> (</w:t>
+      </w:r>
+      <w:r>
+        <w:t xml:space="preserve">You may want to look at the log </w:t>
+      </w:r>
+      <w:r>
+        <w:t xml:space="preserve">file </w:t>
+      </w:r>
+      <w:r>
+        <w:rPr>
+          <w:rFonts w:ascii="Courier New" w:hAnsi="Courier New" w:cs="Courier New"/>
+        </w:rPr>
+        <w:t>/var/log/cloud-init.log</w:t>
+      </w:r>
+      <w:r>
+        <w:t xml:space="preserve"> for additional detail</w:t>
+      </w:r>
+      <w:r>
+        <w:t>s</w:t>
+      </w:r>
+      <w:r>
+        <w:t xml:space="preserve"> </w:t>
+      </w:r>
+      <w:r>
+        <w:t>about</w:t>
+      </w:r>
+      <w:r>
+        <w:t xml:space="preserve"> the cause of the failure</w:t>
       </w:r>
       <w:r>
         <w:t>.)</w:t>
@@ -11882,7 +12595,7 @@
       <w:r>
         <w:t xml:space="preserve">For additional information, see </w:t>
       </w:r>
-      <w:hyperlink r:id="rId68" w:history="1">
+      <w:hyperlink r:id="rId77" w:history="1">
         <w:r>
           <w:rPr>
             <w:rStyle w:val="Hyperlink"/>
@@ -11900,12 +12613,12 @@
         <w:pStyle w:val="Heading1"/>
         <w:keepLines w:val="0"/>
       </w:pPr>
-      <w:bookmarkStart w:id="34" w:name="_Toc449014051"/>
+      <w:bookmarkStart w:id="40" w:name="_Toc449515705"/>
       <w:r>
         <w:lastRenderedPageBreak/>
         <w:t>Security</w:t>
       </w:r>
-      <w:bookmarkEnd w:id="34"/>
+      <w:bookmarkEnd w:id="40"/>
     </w:p>
     <w:p>
       <w:pPr>
@@ -12037,13 +12750,13 @@
         <w:keepNext w:val="0"/>
         <w:keepLines w:val="0"/>
       </w:pPr>
-      <w:bookmarkStart w:id="35" w:name="_Toc445465217"/>
-      <w:bookmarkStart w:id="36" w:name="_Toc449014052"/>
+      <w:bookmarkStart w:id="41" w:name="_Toc445465217"/>
+      <w:bookmarkStart w:id="42" w:name="_Toc449515706"/>
       <w:r>
         <w:t>Additional Resources</w:t>
       </w:r>
-      <w:bookmarkEnd w:id="35"/>
-      <w:bookmarkEnd w:id="36"/>
+      <w:bookmarkEnd w:id="41"/>
+      <w:bookmarkEnd w:id="42"/>
     </w:p>
     <w:p>
       <w:pPr>
@@ -12071,7 +12784,7 @@
       <w:r>
         <w:br/>
       </w:r>
-      <w:hyperlink r:id="rId69" w:history="1">
+      <w:hyperlink r:id="rId78" w:history="1">
         <w:r>
           <w:rPr>
             <w:rStyle w:val="Hyperlink"/>
@@ -12093,7 +12806,7 @@
       <w:r>
         <w:br/>
       </w:r>
-      <w:hyperlink r:id="rId70" w:history="1">
+      <w:hyperlink r:id="rId79" w:history="1">
         <w:r>
           <w:rPr>
             <w:rStyle w:val="Hyperlink"/>
@@ -12115,7 +12828,7 @@
       <w:r>
         <w:br/>
       </w:r>
-      <w:hyperlink r:id="rId71" w:history="1">
+      <w:hyperlink r:id="rId80" w:history="1">
         <w:r>
           <w:rPr>
             <w:rStyle w:val="Hyperlink"/>
@@ -12143,7 +12856,7 @@
       <w:r>
         <w:br/>
       </w:r>
-      <w:hyperlink r:id="rId72" w:history="1">
+      <w:hyperlink r:id="rId81" w:history="1">
         <w:r>
           <w:rPr>
             <w:rStyle w:val="Hyperlink"/>
@@ -12165,7 +12878,7 @@
       <w:r>
         <w:br/>
       </w:r>
-      <w:hyperlink r:id="rId73" w:history="1">
+      <w:hyperlink r:id="rId82" w:history="1">
         <w:r>
           <w:rPr>
             <w:rStyle w:val="Hyperlink"/>
@@ -12219,7 +12932,7 @@
       <w:r>
         <w:br/>
       </w:r>
-      <w:hyperlink r:id="rId74" w:history="1">
+      <w:hyperlink r:id="rId83" w:history="1">
         <w:r>
           <w:rPr>
             <w:rStyle w:val="Hyperlink"/>
@@ -12257,7 +12970,7 @@
       <w:r>
         <w:br/>
       </w:r>
-      <w:hyperlink r:id="rId75" w:history="1">
+      <w:hyperlink r:id="rId84" w:history="1">
         <w:r>
           <w:rPr>
             <w:rStyle w:val="Hyperlink"/>
@@ -12279,7 +12992,7 @@
       <w:r>
         <w:br/>
       </w:r>
-      <w:hyperlink r:id="rId76" w:history="1">
+      <w:hyperlink r:id="rId85" w:history="1">
         <w:r>
           <w:rPr>
             <w:rStyle w:val="Hyperlink"/>
@@ -12305,13 +13018,13 @@
         <w:pStyle w:val="Heading1"/>
         <w:keepLines w:val="0"/>
       </w:pPr>
-      <w:bookmarkStart w:id="37" w:name="_Toc445465218"/>
-      <w:bookmarkStart w:id="38" w:name="_Toc449014053"/>
+      <w:bookmarkStart w:id="43" w:name="_Toc445465218"/>
+      <w:bookmarkStart w:id="44" w:name="_Toc449515707"/>
       <w:r>
         <w:t>Send Us Feedback</w:t>
       </w:r>
-      <w:bookmarkEnd w:id="37"/>
-      <w:bookmarkEnd w:id="38"/>
+      <w:bookmarkEnd w:id="43"/>
+      <w:bookmarkEnd w:id="44"/>
     </w:p>
     <w:p>
       <w:pPr>
@@ -12321,7 +13034,7 @@
       <w:r>
         <w:t xml:space="preserve">We welcome your questions and comments. Please post your feedback on the </w:t>
       </w:r>
-      <w:hyperlink r:id="rId77" w:history="1">
+      <w:hyperlink r:id="rId86" w:history="1">
         <w:r>
           <w:rPr>
             <w:rStyle w:val="Hyperlink"/>
@@ -12340,13 +13053,13 @@
         <w:keepNext w:val="0"/>
         <w:keepLines w:val="0"/>
       </w:pPr>
-      <w:bookmarkStart w:id="39" w:name="_Toc445465219"/>
-      <w:bookmarkStart w:id="40" w:name="_Toc449014054"/>
+      <w:bookmarkStart w:id="45" w:name="_Toc445465219"/>
+      <w:bookmarkStart w:id="46" w:name="_Toc449515708"/>
       <w:r>
         <w:t>Document Revisions</w:t>
       </w:r>
-      <w:bookmarkEnd w:id="39"/>
-      <w:bookmarkEnd w:id="40"/>
+      <w:bookmarkEnd w:id="45"/>
+      <w:bookmarkEnd w:id="46"/>
     </w:p>
     <w:tbl>
       <w:tblPr>
@@ -12499,16 +13212,220 @@
     </w:tbl>
     <w:p>
       <w:pPr>
-        <w:pStyle w:val="Body"/>
-        <w:rPr>
-          <w:rFonts w:eastAsiaTheme="majorEastAsia"/>
-        </w:rPr>
-      </w:pPr>
+        <w:spacing w:after="400"/>
+      </w:pPr>
+    </w:p>
+    <w:p>
+      <w:pPr>
+        <w:spacing w:after="400"/>
+      </w:pPr>
+      <w:r>
+        <w:rPr>
+          <w:noProof/>
+        </w:rPr>
+        <mc:AlternateContent>
+          <mc:Choice Requires="wps">
+            <w:drawing>
+              <wp:anchor distT="365760" distB="365760" distL="0" distR="0" simplePos="0" relativeHeight="251802624" behindDoc="0" locked="0" layoutInCell="1" allowOverlap="1" wp14:anchorId="219B8EA5" wp14:editId="2356BBA9">
+                <wp:simplePos x="0" y="0"/>
+                <wp:positionH relativeFrom="margin">
+                  <wp:posOffset>0</wp:posOffset>
+                </wp:positionH>
+                <wp:positionV relativeFrom="bottomMargin">
+                  <wp:posOffset>-2917825</wp:posOffset>
+                </wp:positionV>
+                <wp:extent cx="3476625" cy="4151376"/>
+                <wp:effectExtent l="0" t="0" r="3810" b="6985"/>
+                <wp:wrapTopAndBottom/>
+                <wp:docPr id="148" name="Rectangle 148"/>
+                <wp:cNvGraphicFramePr/>
+                <a:graphic xmlns:a="http://schemas.openxmlformats.org/drawingml/2006/main">
+                  <a:graphicData uri="http://schemas.microsoft.com/office/word/2010/wordprocessingShape">
+                    <wps:wsp>
+                      <wps:cNvSpPr/>
+                      <wps:spPr>
+                        <a:xfrm>
+                          <a:off x="0" y="0"/>
+                          <a:ext cx="3476625" cy="4151376"/>
+                        </a:xfrm>
+                        <a:prstGeom prst="rect">
+                          <a:avLst/>
+                        </a:prstGeom>
+                        <a:noFill/>
+                        <a:ln>
+                          <a:noFill/>
+                        </a:ln>
+                      </wps:spPr>
+                      <wps:style>
+                        <a:lnRef idx="2">
+                          <a:schemeClr val="accent1">
+                            <a:shade val="50000"/>
+                          </a:schemeClr>
+                        </a:lnRef>
+                        <a:fillRef idx="1">
+                          <a:schemeClr val="accent1"/>
+                        </a:fillRef>
+                        <a:effectRef idx="0">
+                          <a:schemeClr val="accent1"/>
+                        </a:effectRef>
+                        <a:fontRef idx="minor">
+                          <a:schemeClr val="lt1"/>
+                        </a:fontRef>
+                      </wps:style>
+                      <wps:txbx>
+                        <w:txbxContent>
+                          <w:p>
+                            <w:pPr>
+                              <w:spacing w:after="400"/>
+                            </w:pPr>
+                            <w:r>
+                              <w:t>© 201</w:t>
+                            </w:r>
+                            <w:r>
+                              <w:t>6</w:t>
+                            </w:r>
+                            <w:r>
+                              <w:t>, Amazon Web Services, Inc. or its affiliates. All rights reserved.</w:t>
+                            </w:r>
+                          </w:p>
+                          <w:p>
+                            <w:pPr>
+                              <w:pStyle w:val="Body"/>
+                              <w:spacing w:before="280" w:after="140"/>
+                              <w:rPr>
+                                <w:sz w:val="20"/>
+                                <w:szCs w:val="20"/>
+                              </w:rPr>
+                            </w:pPr>
+                            <w:r>
+                              <w:rPr>
+                                <w:b/>
+                                <w:bCs/>
+                                <w:sz w:val="20"/>
+                                <w:szCs w:val="20"/>
+                                <w:u w:val="single"/>
+                              </w:rPr>
+                              <w:t>Notices</w:t>
+                            </w:r>
+                            <w:r>
+                              <w:rPr>
+                                <w:sz w:val="20"/>
+                                <w:szCs w:val="20"/>
+                              </w:rPr>
+                              <w:t xml:space="preserve"> </w:t>
+                            </w:r>
+                          </w:p>
+                          <w:p>
+                            <w:pPr>
+                              <w:pStyle w:val="Body"/>
+                              <w:rPr>
+                                <w:sz w:val="20"/>
+                                <w:szCs w:val="20"/>
+                              </w:rPr>
+                            </w:pPr>
+                            <w:r>
+                              <w:rPr>
+                                <w:sz w:val="20"/>
+                                <w:szCs w:val="20"/>
+                              </w:rPr>
+                              <w:t>This document is provided for informational purposes only. It represents AWS’s current product offerings and practices as of the date of issue of this document, which are subject to change without notice. Customers are responsible for making their own independent assessment of the information in this document and any use of AWS’s products or services, each of which is provided “as is” without warranty of any kind, whether express or implied. This document does not create any warranties, representations, contractual commitments, conditions or assurances from AWS, its affiliates, suppliers or licensors. The responsibilities and liabilities of AWS to its customers are controlled by AWS agreements, and this document is not part of, nor does it modify, any agreement between AWS and its customers.</w:t>
+                            </w:r>
+                          </w:p>
+                        </w:txbxContent>
+                      </wps:txbx>
+                      <wps:bodyPr rot="0" spcFirstLastPara="0" vertOverflow="overflow" horzOverflow="overflow" vert="horz" wrap="square" lIns="0" tIns="0" rIns="0" bIns="0" numCol="1" spcCol="0" rtlCol="0" fromWordArt="0" anchor="t" anchorCtr="0" forceAA="0" compatLnSpc="1">
+                        <a:prstTxWarp prst="textNoShape">
+                          <a:avLst/>
+                        </a:prstTxWarp>
+                        <a:spAutoFit/>
+                      </wps:bodyPr>
+                    </wps:wsp>
+                  </a:graphicData>
+                </a:graphic>
+                <wp14:sizeRelH relativeFrom="margin">
+                  <wp14:pctWidth>100000</wp14:pctWidth>
+                </wp14:sizeRelH>
+                <wp14:sizeRelV relativeFrom="margin">
+                  <wp14:pctHeight>0</wp14:pctHeight>
+                </wp14:sizeRelV>
+              </wp:anchor>
+            </w:drawing>
+          </mc:Choice>
+          <mc:Fallback>
+            <w:pict>
+              <v:rect w14:anchorId="219B8EA5" id="Rectangle 148" o:spid="_x0000_s1032" style="position:absolute;margin-left:0;margin-top:-229.75pt;width:273.75pt;height:326.9pt;z-index:251802624;visibility:visible;mso-wrap-style:square;mso-width-percent:1000;mso-height-percent:0;mso-wrap-distance-left:0;mso-wrap-distance-top:28.8pt;mso-wrap-distance-right:0;mso-wrap-distance-bottom:28.8pt;mso-position-horizontal:absolute;mso-position-horizontal-relative:margin;mso-position-vertical:absolute;mso-position-vertical-relative:bottom-margin-area;mso-width-percent:1000;mso-height-percent:0;mso-width-relative:margin;mso-height-relative:margin;v-text-anchor:top" o:gfxdata="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" filled="f" stroked="f" strokeweight="2pt">
+                <v:textbox style="mso-fit-shape-to-text:t" inset="0,0,0,0">
+                  <w:txbxContent>
+                    <w:p>
+                      <w:pPr>
+                        <w:spacing w:after="400"/>
+                      </w:pPr>
+                      <w:r>
+                        <w:t>© 201</w:t>
+                      </w:r>
+                      <w:r>
+                        <w:t>6</w:t>
+                      </w:r>
+                      <w:r>
+                        <w:t>, Amazon Web Services, Inc. or its affiliates. All rights reserved.</w:t>
+                      </w:r>
+                    </w:p>
+                    <w:p>
+                      <w:pPr>
+                        <w:pStyle w:val="Body"/>
+                        <w:spacing w:before="280" w:after="140"/>
+                        <w:rPr>
+                          <w:sz w:val="20"/>
+                          <w:szCs w:val="20"/>
+                        </w:rPr>
+                      </w:pPr>
+                      <w:r>
+                        <w:rPr>
+                          <w:b/>
+                          <w:bCs/>
+                          <w:sz w:val="20"/>
+                          <w:szCs w:val="20"/>
+                          <w:u w:val="single"/>
+                        </w:rPr>
+                        <w:t>Notices</w:t>
+                      </w:r>
+                      <w:r>
+                        <w:rPr>
+                          <w:sz w:val="20"/>
+                          <w:szCs w:val="20"/>
+                        </w:rPr>
+                        <w:t xml:space="preserve"> </w:t>
+                      </w:r>
+                    </w:p>
+                    <w:p>
+                      <w:pPr>
+                        <w:pStyle w:val="Body"/>
+                        <w:rPr>
+                          <w:sz w:val="20"/>
+                          <w:szCs w:val="20"/>
+                        </w:rPr>
+                      </w:pPr>
+                      <w:r>
+                        <w:rPr>
+                          <w:sz w:val="20"/>
+                          <w:szCs w:val="20"/>
+                        </w:rPr>
+                        <w:t>This document is provided for informational purposes only. It represents AWS’s current product offerings and practices as of the date of issue of this document, which are subject to change without notice. Customers are responsible for making their own independent assessment of the information in this document and any use of AWS’s products or services, each of which is provided “as is” without warranty of any kind, whether express or implied. This document does not create any warranties, representations, contractual commitments, conditions or assurances from AWS, its affiliates, suppliers or licensors. The responsibilities and liabilities of AWS to its customers are controlled by AWS agreements, and this document is not part of, nor does it modify, any agreement between AWS and its customers.</w:t>
+                      </w:r>
+                    </w:p>
+                  </w:txbxContent>
+                </v:textbox>
+                <w10:wrap type="topAndBottom" anchorx="margin" anchory="margin"/>
+              </v:rect>
+            </w:pict>
+          </mc:Fallback>
+        </mc:AlternateContent>
+      </w:r>
     </w:p>
     <w:sectPr>
-      <w:headerReference w:type="default" r:id="rId78"/>
-      <w:footerReference w:type="default" r:id="rId79"/>
-      <w:headerReference w:type="first" r:id="rId80"/>
+      <w:headerReference w:type="default" r:id="rId87"/>
+      <w:footerReference w:type="default" r:id="rId88"/>
+      <w:headerReference w:type="first" r:id="rId89"/>
       <w:type w:val="continuous"/>
       <w:pgSz w:w="12240" w:h="15840" w:code="1"/>
       <w:pgMar w:top="1440" w:right="1080" w:bottom="1440" w:left="1440" w:header="720" w:footer="720" w:gutter="0"/>
@@ -12567,7 +13484,7 @@
       <w:rPr>
         <w:noProof/>
       </w:rPr>
-      <w:t>2</w:t>
+      <w:t>12</w:t>
     </w:r>
     <w:r>
       <w:fldChar w:fldCharType="end"/>
@@ -12575,15 +13492,28 @@
     <w:r>
       <w:t xml:space="preserve"> of </w:t>
     </w:r>
-    <w:fldSimple w:instr=" NUMPAGES   \* MERGEFORMAT ">
-      <w:r>
-        <w:rPr>
-          <w:noProof/>
-        </w:rPr>
-        <w:t>30</w:t>
-      </w:r>
-    </w:fldSimple>
-    <w:bookmarkStart w:id="41" w:name="_Toc387314097"/>
+    <w:r>
+      <w:fldChar w:fldCharType="begin"/>
+    </w:r>
+    <w:r>
+      <w:instrText xml:space="preserve"> NUMPAGES   \* MERGEFORMAT </w:instrText>
+    </w:r>
+    <w:r>
+      <w:fldChar w:fldCharType="separate"/>
+    </w:r>
+    <w:r>
+      <w:rPr>
+        <w:noProof/>
+      </w:rPr>
+      <w:t>32</w:t>
+    </w:r>
+    <w:r>
+      <w:rPr>
+        <w:noProof/>
+      </w:rPr>
+      <w:fldChar w:fldCharType="end"/>
+    </w:r>
+    <w:bookmarkStart w:id="47" w:name="_Toc387314097"/>
     <w:r>
       <w:rPr>
         <w:noProof/>
@@ -12645,7 +13575,7 @@
         </wp:inline>
       </w:drawing>
     </w:r>
-    <w:bookmarkEnd w:id="41"/>
+    <w:bookmarkEnd w:id="47"/>
   </w:p>
 </w:ftr>
 </file>
@@ -12760,7 +13690,7 @@
   <w:abstractNum w:abstractNumId="2" w15:restartNumberingAfterBreak="0">
     <w:nsid w:val="FFFFFF88"/>
     <w:multiLevelType w:val="singleLevel"/>
-    <w:tmpl w:val="A07E9A10"/>
+    <w:tmpl w:val="574A0C9A"/>
     <w:lvl w:ilvl="0">
       <w:start w:val="1"/>
       <w:numFmt w:val="decimal"/>
@@ -13115,6 +14045,95 @@
     </w:lvl>
   </w:abstractNum>
   <w:abstractNum w:abstractNumId="7" w15:restartNumberingAfterBreak="0">
+    <w:nsid w:val="23246173"/>
+    <w:multiLevelType w:val="hybridMultilevel"/>
+    <w:tmpl w:val="E774EA02"/>
+    <w:lvl w:ilvl="0" w:tplc="0409000F">
+      <w:start w:val="1"/>
+      <w:numFmt w:val="decimal"/>
+      <w:lvlText w:val="%1."/>
+      <w:lvlJc w:val="left"/>
+      <w:pPr>
+        <w:ind w:left="360" w:hanging="360"/>
+      </w:pPr>
+      <w:rPr>
+        <w:rFonts w:hint="default"/>
+      </w:rPr>
+    </w:lvl>
+    <w:lvl w:ilvl="1" w:tplc="04090019" w:tentative="1">
+      <w:start w:val="1"/>
+      <w:numFmt w:val="lowerLetter"/>
+      <w:lvlText w:val="%2."/>
+      <w:lvlJc w:val="left"/>
+      <w:pPr>
+        <w:ind w:left="1080" w:hanging="360"/>
+      </w:pPr>
+    </w:lvl>
+    <w:lvl w:ilvl="2" w:tplc="0409001B" w:tentative="1">
+      <w:start w:val="1"/>
+      <w:numFmt w:val="lowerRoman"/>
+      <w:lvlText w:val="%3."/>
+      <w:lvlJc w:val="right"/>
+      <w:pPr>
+        <w:ind w:left="1800" w:hanging="180"/>
+      </w:pPr>
+    </w:lvl>
+    <w:lvl w:ilvl="3" w:tplc="0409000F" w:tentative="1">
+      <w:start w:val="1"/>
+      <w:numFmt w:val="decimal"/>
+      <w:lvlText w:val="%4."/>
+      <w:lvlJc w:val="left"/>
+      <w:pPr>
+        <w:ind w:left="2520" w:hanging="360"/>
+      </w:pPr>
+    </w:lvl>
+    <w:lvl w:ilvl="4" w:tplc="04090019" w:tentative="1">
+      <w:start w:val="1"/>
+      <w:numFmt w:val="lowerLetter"/>
+      <w:lvlText w:val="%5."/>
+      <w:lvlJc w:val="left"/>
+      <w:pPr>
+        <w:ind w:left="3240" w:hanging="360"/>
+      </w:pPr>
+    </w:lvl>
+    <w:lvl w:ilvl="5" w:tplc="0409001B" w:tentative="1">
+      <w:start w:val="1"/>
+      <w:numFmt w:val="lowerRoman"/>
+      <w:lvlText w:val="%6."/>
+      <w:lvlJc w:val="right"/>
+      <w:pPr>
+        <w:ind w:left="3960" w:hanging="180"/>
+      </w:pPr>
+    </w:lvl>
+    <w:lvl w:ilvl="6" w:tplc="0409000F" w:tentative="1">
+      <w:start w:val="1"/>
+      <w:numFmt w:val="decimal"/>
+      <w:lvlText w:val="%7."/>
+      <w:lvlJc w:val="left"/>
+      <w:pPr>
+        <w:ind w:left="4680" w:hanging="360"/>
+      </w:pPr>
+    </w:lvl>
+    <w:lvl w:ilvl="7" w:tplc="04090019" w:tentative="1">
+      <w:start w:val="1"/>
+      <w:numFmt w:val="lowerLetter"/>
+      <w:lvlText w:val="%8."/>
+      <w:lvlJc w:val="left"/>
+      <w:pPr>
+        <w:ind w:left="5400" w:hanging="360"/>
+      </w:pPr>
+    </w:lvl>
+    <w:lvl w:ilvl="8" w:tplc="0409001B" w:tentative="1">
+      <w:start w:val="1"/>
+      <w:numFmt w:val="lowerRoman"/>
+      <w:lvlText w:val="%9."/>
+      <w:lvlJc w:val="right"/>
+      <w:pPr>
+        <w:ind w:left="6120" w:hanging="180"/>
+      </w:pPr>
+    </w:lvl>
+  </w:abstractNum>
+  <w:abstractNum w:abstractNumId="8" w15:restartNumberingAfterBreak="0">
     <w:nsid w:val="28230A6A"/>
     <w:multiLevelType w:val="hybridMultilevel"/>
     <w:tmpl w:val="EB8E3046"/>
@@ -13228,7 +14247,7 @@
       </w:rPr>
     </w:lvl>
   </w:abstractNum>
-  <w:abstractNum w:abstractNumId="8" w15:restartNumberingAfterBreak="0">
+  <w:abstractNum w:abstractNumId="9" w15:restartNumberingAfterBreak="0">
     <w:nsid w:val="42C84643"/>
     <w:multiLevelType w:val="hybridMultilevel"/>
     <w:tmpl w:val="DF100BEA"/>
@@ -13340,7 +14359,7 @@
       </w:rPr>
     </w:lvl>
   </w:abstractNum>
-  <w:abstractNum w:abstractNumId="9" w15:restartNumberingAfterBreak="0">
+  <w:abstractNum w:abstractNumId="10" w15:restartNumberingAfterBreak="0">
     <w:nsid w:val="515F69FD"/>
     <w:multiLevelType w:val="hybridMultilevel"/>
     <w:tmpl w:val="C9EACE52"/>
@@ -13453,7 +14472,7 @@
       </w:rPr>
     </w:lvl>
   </w:abstractNum>
-  <w:abstractNum w:abstractNumId="10" w15:restartNumberingAfterBreak="0">
+  <w:abstractNum w:abstractNumId="11" w15:restartNumberingAfterBreak="0">
     <w:nsid w:val="5F2D09CA"/>
     <w:multiLevelType w:val="hybridMultilevel"/>
     <w:tmpl w:val="A2EE0F7E"/>
@@ -13568,7 +14587,185 @@
       </w:rPr>
     </w:lvl>
   </w:abstractNum>
-  <w:abstractNum w:abstractNumId="11" w15:restartNumberingAfterBreak="0">
+  <w:abstractNum w:abstractNumId="12" w15:restartNumberingAfterBreak="0">
+    <w:nsid w:val="61B64F97"/>
+    <w:multiLevelType w:val="hybridMultilevel"/>
+    <w:tmpl w:val="17EACA7E"/>
+    <w:lvl w:ilvl="0" w:tplc="0409000F">
+      <w:start w:val="1"/>
+      <w:numFmt w:val="decimal"/>
+      <w:lvlText w:val="%1."/>
+      <w:lvlJc w:val="left"/>
+      <w:pPr>
+        <w:ind w:left="360" w:hanging="360"/>
+      </w:pPr>
+      <w:rPr>
+        <w:rFonts w:hint="default"/>
+      </w:rPr>
+    </w:lvl>
+    <w:lvl w:ilvl="1" w:tplc="04090019" w:tentative="1">
+      <w:start w:val="1"/>
+      <w:numFmt w:val="lowerLetter"/>
+      <w:lvlText w:val="%2."/>
+      <w:lvlJc w:val="left"/>
+      <w:pPr>
+        <w:ind w:left="1080" w:hanging="360"/>
+      </w:pPr>
+    </w:lvl>
+    <w:lvl w:ilvl="2" w:tplc="0409001B" w:tentative="1">
+      <w:start w:val="1"/>
+      <w:numFmt w:val="lowerRoman"/>
+      <w:lvlText w:val="%3."/>
+      <w:lvlJc w:val="right"/>
+      <w:pPr>
+        <w:ind w:left="1800" w:hanging="180"/>
+      </w:pPr>
+    </w:lvl>
+    <w:lvl w:ilvl="3" w:tplc="0409000F" w:tentative="1">
+      <w:start w:val="1"/>
+      <w:numFmt w:val="decimal"/>
+      <w:lvlText w:val="%4."/>
+      <w:lvlJc w:val="left"/>
+      <w:pPr>
+        <w:ind w:left="2520" w:hanging="360"/>
+      </w:pPr>
+    </w:lvl>
+    <w:lvl w:ilvl="4" w:tplc="04090019" w:tentative="1">
+      <w:start w:val="1"/>
+      <w:numFmt w:val="lowerLetter"/>
+      <w:lvlText w:val="%5."/>
+      <w:lvlJc w:val="left"/>
+      <w:pPr>
+        <w:ind w:left="3240" w:hanging="360"/>
+      </w:pPr>
+    </w:lvl>
+    <w:lvl w:ilvl="5" w:tplc="0409001B" w:tentative="1">
+      <w:start w:val="1"/>
+      <w:numFmt w:val="lowerRoman"/>
+      <w:lvlText w:val="%6."/>
+      <w:lvlJc w:val="right"/>
+      <w:pPr>
+        <w:ind w:left="3960" w:hanging="180"/>
+      </w:pPr>
+    </w:lvl>
+    <w:lvl w:ilvl="6" w:tplc="0409000F" w:tentative="1">
+      <w:start w:val="1"/>
+      <w:numFmt w:val="decimal"/>
+      <w:lvlText w:val="%7."/>
+      <w:lvlJc w:val="left"/>
+      <w:pPr>
+        <w:ind w:left="4680" w:hanging="360"/>
+      </w:pPr>
+    </w:lvl>
+    <w:lvl w:ilvl="7" w:tplc="04090019" w:tentative="1">
+      <w:start w:val="1"/>
+      <w:numFmt w:val="lowerLetter"/>
+      <w:lvlText w:val="%8."/>
+      <w:lvlJc w:val="left"/>
+      <w:pPr>
+        <w:ind w:left="5400" w:hanging="360"/>
+      </w:pPr>
+    </w:lvl>
+    <w:lvl w:ilvl="8" w:tplc="0409001B" w:tentative="1">
+      <w:start w:val="1"/>
+      <w:numFmt w:val="lowerRoman"/>
+      <w:lvlText w:val="%9."/>
+      <w:lvlJc w:val="right"/>
+      <w:pPr>
+        <w:ind w:left="6120" w:hanging="180"/>
+      </w:pPr>
+    </w:lvl>
+  </w:abstractNum>
+  <w:abstractNum w:abstractNumId="13" w15:restartNumberingAfterBreak="0">
+    <w:nsid w:val="6AF924B1"/>
+    <w:multiLevelType w:val="hybridMultilevel"/>
+    <w:tmpl w:val="17EACA7E"/>
+    <w:lvl w:ilvl="0" w:tplc="0409000F">
+      <w:start w:val="1"/>
+      <w:numFmt w:val="decimal"/>
+      <w:lvlText w:val="%1."/>
+      <w:lvlJc w:val="left"/>
+      <w:pPr>
+        <w:ind w:left="360" w:hanging="360"/>
+      </w:pPr>
+      <w:rPr>
+        <w:rFonts w:hint="default"/>
+      </w:rPr>
+    </w:lvl>
+    <w:lvl w:ilvl="1" w:tplc="04090019" w:tentative="1">
+      <w:start w:val="1"/>
+      <w:numFmt w:val="lowerLetter"/>
+      <w:lvlText w:val="%2."/>
+      <w:lvlJc w:val="left"/>
+      <w:pPr>
+        <w:ind w:left="1080" w:hanging="360"/>
+      </w:pPr>
+    </w:lvl>
+    <w:lvl w:ilvl="2" w:tplc="0409001B" w:tentative="1">
+      <w:start w:val="1"/>
+      <w:numFmt w:val="lowerRoman"/>
+      <w:lvlText w:val="%3."/>
+      <w:lvlJc w:val="right"/>
+      <w:pPr>
+        <w:ind w:left="1800" w:hanging="180"/>
+      </w:pPr>
+    </w:lvl>
+    <w:lvl w:ilvl="3" w:tplc="0409000F" w:tentative="1">
+      <w:start w:val="1"/>
+      <w:numFmt w:val="decimal"/>
+      <w:lvlText w:val="%4."/>
+      <w:lvlJc w:val="left"/>
+      <w:pPr>
+        <w:ind w:left="2520" w:hanging="360"/>
+      </w:pPr>
+    </w:lvl>
+    <w:lvl w:ilvl="4" w:tplc="04090019" w:tentative="1">
+      <w:start w:val="1"/>
+      <w:numFmt w:val="lowerLetter"/>
+      <w:lvlText w:val="%5."/>
+      <w:lvlJc w:val="left"/>
+      <w:pPr>
+        <w:ind w:left="3240" w:hanging="360"/>
+      </w:pPr>
+    </w:lvl>
+    <w:lvl w:ilvl="5" w:tplc="0409001B" w:tentative="1">
+      <w:start w:val="1"/>
+      <w:numFmt w:val="lowerRoman"/>
+      <w:lvlText w:val="%6."/>
+      <w:lvlJc w:val="right"/>
+      <w:pPr>
+        <w:ind w:left="3960" w:hanging="180"/>
+      </w:pPr>
+    </w:lvl>
+    <w:lvl w:ilvl="6" w:tplc="0409000F" w:tentative="1">
+      <w:start w:val="1"/>
+      <w:numFmt w:val="decimal"/>
+      <w:lvlText w:val="%7."/>
+      <w:lvlJc w:val="left"/>
+      <w:pPr>
+        <w:ind w:left="4680" w:hanging="360"/>
+      </w:pPr>
+    </w:lvl>
+    <w:lvl w:ilvl="7" w:tplc="04090019" w:tentative="1">
+      <w:start w:val="1"/>
+      <w:numFmt w:val="lowerLetter"/>
+      <w:lvlText w:val="%8."/>
+      <w:lvlJc w:val="left"/>
+      <w:pPr>
+        <w:ind w:left="5400" w:hanging="360"/>
+      </w:pPr>
+    </w:lvl>
+    <w:lvl w:ilvl="8" w:tplc="0409001B" w:tentative="1">
+      <w:start w:val="1"/>
+      <w:numFmt w:val="lowerRoman"/>
+      <w:lvlText w:val="%9."/>
+      <w:lvlJc w:val="right"/>
+      <w:pPr>
+        <w:ind w:left="6120" w:hanging="180"/>
+      </w:pPr>
+    </w:lvl>
+  </w:abstractNum>
+  <w:abstractNum w:abstractNumId="14" w15:restartNumberingAfterBreak="0">
     <w:nsid w:val="79DA632F"/>
     <w:multiLevelType w:val="hybridMultilevel"/>
     <w:tmpl w:val="DE469DDC"/>
@@ -13682,10 +14879,10 @@
     </w:lvl>
   </w:abstractNum>
   <w:num w:numId="1">
-    <w:abstractNumId w:val="10"/>
+    <w:abstractNumId w:val="11"/>
   </w:num>
   <w:num w:numId="2">
-    <w:abstractNumId w:val="7"/>
+    <w:abstractNumId w:val="8"/>
   </w:num>
   <w:num w:numId="3">
     <w:abstractNumId w:val="3"/>
@@ -13715,13 +14912,13 @@
     <w:abstractNumId w:val="5"/>
   </w:num>
   <w:num w:numId="11">
-    <w:abstractNumId w:val="9"/>
+    <w:abstractNumId w:val="10"/>
   </w:num>
   <w:num w:numId="12">
     <w:abstractNumId w:val="4"/>
   </w:num>
   <w:num w:numId="13">
-    <w:abstractNumId w:val="8"/>
+    <w:abstractNumId w:val="9"/>
   </w:num>
   <w:num w:numId="14">
     <w:abstractNumId w:val="2"/>
@@ -13772,7 +14969,31 @@
     </w:lvlOverride>
   </w:num>
   <w:num w:numId="22">
-    <w:abstractNumId w:val="11"/>
+    <w:abstractNumId w:val="14"/>
+  </w:num>
+  <w:num w:numId="23">
+    <w:abstractNumId w:val="13"/>
+  </w:num>
+  <w:num w:numId="24">
+    <w:abstractNumId w:val="2"/>
+  </w:num>
+  <w:num w:numId="25">
+    <w:abstractNumId w:val="7"/>
+  </w:num>
+  <w:num w:numId="26">
+    <w:abstractNumId w:val="12"/>
+  </w:num>
+  <w:num w:numId="27">
+    <w:abstractNumId w:val="2"/>
+    <w:lvlOverride w:ilvl="0">
+      <w:startOverride w:val="4"/>
+    </w:lvlOverride>
+  </w:num>
+  <w:num w:numId="28">
+    <w:abstractNumId w:val="2"/>
+    <w:lvlOverride w:ilvl="0">
+      <w:startOverride w:val="4"/>
+    </w:lvlOverride>
   </w:num>
   <w:numIdMacAtCleanup w:val="21"/>
 </w:numbering>
@@ -15759,7 +16980,7 @@
     <w:rsid w:val="00E232E0"/>
     <w:pPr>
       <w:numPr>
-        <w:numId w:val="9"/>
+        <w:numId w:val="24"/>
       </w:numPr>
       <w:spacing w:after="140"/>
     </w:pPr>
@@ -16841,6 +18062,15 @@
 </file>
 
 <file path=customXml/item2.xml><?xml version="1.0" encoding="utf-8"?>
+<?mso-contentType ?>
+<FormTemplates xmlns="http://schemas.microsoft.com/sharepoint/v3/contenttype/forms">
+  <Display>DocumentLibraryForm</Display>
+  <Edit>DocumentLibraryForm</Edit>
+  <New>DocumentLibraryForm</New>
+</FormTemplates>
+</file>
+
+<file path=customXml/item3.xml><?xml version="1.0" encoding="utf-8"?>
 <ct:contentTypeSchema xmlns:ct="http://schemas.microsoft.com/office/2006/metadata/contentType" xmlns:ma="http://schemas.microsoft.com/office/2006/metadata/properties/metaAttributes" ct:_="" ma:_="" ma:contentTypeName="Document" ma:contentTypeID="0x010100BD919320ECE955498EAA1FF4BACA5E27" ma:contentTypeVersion="0" ma:contentTypeDescription="Create a new document." ma:contentTypeScope="" ma:versionID="62045c689b06d1cc61867120ba9a5bee">
   <xsd:schema xmlns:xsd="http://www.w3.org/2001/XMLSchema" xmlns:xs="http://www.w3.org/2001/XMLSchema" xmlns:p="http://schemas.microsoft.com/office/2006/metadata/properties" targetNamespace="http://schemas.microsoft.com/office/2006/metadata/properties" ma:root="true" ma:fieldsID="c64490b4aec6201516c3a874156f37b2">
     <xsd:element name="properties">
@@ -16954,15 +18184,6 @@
 </ct:contentTypeSchema>
 </file>
 
-<file path=customXml/item3.xml><?xml version="1.0" encoding="utf-8"?>
-<?mso-contentType ?>
-<FormTemplates xmlns="http://schemas.microsoft.com/sharepoint/v3/contenttype/forms">
-  <Display>DocumentLibraryForm</Display>
-  <Edit>DocumentLibraryForm</Edit>
-  <New>DocumentLibraryForm</New>
-</FormTemplates>
-</file>
-
 <file path=customXml/item4.xml><?xml version="1.0" encoding="utf-8"?>
 <b:Sources xmlns:b="http://schemas.openxmlformats.org/officeDocument/2006/bibliography" xmlns="http://schemas.openxmlformats.org/officeDocument/2006/bibliography" SelectedStyle="\APA.XSL" StyleName="APA"/>
 </file>
@@ -16977,6 +18198,14 @@
 </file>
 
 <file path=customXml/itemProps2.xml><?xml version="1.0" encoding="utf-8"?>
+<ds:datastoreItem xmlns:ds="http://schemas.openxmlformats.org/officeDocument/2006/customXml" ds:itemID="{549D05E4-B920-4EDD-B603-7D683DD83EE3}">
+  <ds:schemaRefs>
+    <ds:schemaRef ds:uri="http://schemas.microsoft.com/sharepoint/v3/contenttype/forms"/>
+  </ds:schemaRefs>
+</ds:datastoreItem>
+</file>
+
+<file path=customXml/itemProps3.xml><?xml version="1.0" encoding="utf-8"?>
 <ds:datastoreItem xmlns:ds="http://schemas.openxmlformats.org/officeDocument/2006/customXml" ds:itemID="{C636A039-E833-413D-8685-09E14C12447F}">
   <ds:schemaRefs>
     <ds:schemaRef ds:uri="http://schemas.microsoft.com/office/2006/metadata/contentType"/>
@@ -16992,16 +18221,8 @@
 </ds:datastoreItem>
 </file>
 
-<file path=customXml/itemProps3.xml><?xml version="1.0" encoding="utf-8"?>
-<ds:datastoreItem xmlns:ds="http://schemas.openxmlformats.org/officeDocument/2006/customXml" ds:itemID="{549D05E4-B920-4EDD-B603-7D683DD83EE3}">
-  <ds:schemaRefs>
-    <ds:schemaRef ds:uri="http://schemas.microsoft.com/sharepoint/v3/contenttype/forms"/>
-  </ds:schemaRefs>
-</ds:datastoreItem>
-</file>
-
 <file path=customXml/itemProps4.xml><?xml version="1.0" encoding="utf-8"?>
-<ds:datastoreItem xmlns:ds="http://schemas.openxmlformats.org/officeDocument/2006/customXml" ds:itemID="{50E6B9E4-1695-4428-8A02-1213B9E28390}">
+<ds:datastoreItem xmlns:ds="http://schemas.openxmlformats.org/officeDocument/2006/customXml" ds:itemID="{14122904-BF69-4AFE-927F-75A87684383F}">
   <ds:schemaRefs>
     <ds:schemaRef ds:uri="http://schemas.openxmlformats.org/officeDocument/2006/bibliography"/>
   </ds:schemaRefs>

</xml_diff>

<commit_message>
[handans] Updated Github repo information
</commit_message>
<xml_diff>
--- a/doc/ansible-tower-on-the-aws-cloud.docx
+++ b/doc/ansible-tower-on-the-aws-cloud.docx
@@ -5193,8 +5193,6 @@
         </w:numPr>
         <w:spacing w:after="320"/>
       </w:pPr>
-      <w:bookmarkStart w:id="20" w:name="_GoBack"/>
-      <w:bookmarkEnd w:id="20"/>
       <w:r>
         <w:t xml:space="preserve">When the subscription is complete, you’re ready to launch the Quick Start, and you can continue to </w:t>
       </w:r>
@@ -5214,7 +5212,7 @@
       <w:pPr>
         <w:pStyle w:val="Heading3"/>
       </w:pPr>
-      <w:bookmarkStart w:id="21" w:name="_Toc449515696"/>
+      <w:bookmarkStart w:id="20" w:name="_Toc449515696"/>
       <w:r>
         <w:t>Subscribing to</w:t>
       </w:r>
@@ -5230,7 +5228,7 @@
       <w:r>
         <w:t xml:space="preserve"> AMI</w:t>
       </w:r>
-      <w:bookmarkEnd w:id="21"/>
+      <w:bookmarkEnd w:id="20"/>
     </w:p>
     <w:p>
       <w:pPr>
@@ -5448,28 +5446,28 @@
       <w:pPr>
         <w:pStyle w:val="Heading2"/>
       </w:pPr>
-      <w:bookmarkStart w:id="22" w:name="_Step_2._Launch"/>
-      <w:bookmarkStart w:id="23" w:name="_Step_3._Launch"/>
-      <w:bookmarkStart w:id="24" w:name="_Toc449515697"/>
+      <w:bookmarkStart w:id="21" w:name="_Step_2._Launch"/>
+      <w:bookmarkStart w:id="22" w:name="_Step_3._Launch"/>
+      <w:bookmarkStart w:id="23" w:name="_Toc449515697"/>
+      <w:bookmarkEnd w:id="21"/>
       <w:bookmarkEnd w:id="22"/>
+      <w:r>
+        <w:t xml:space="preserve">Step </w:t>
+      </w:r>
+      <w:r>
+        <w:t>3</w:t>
+      </w:r>
+      <w:r>
+        <w:t xml:space="preserve">. Launch the </w:t>
+      </w:r>
+      <w:r>
+        <w:t xml:space="preserve">Ansible Tower </w:t>
+      </w:r>
+      <w:r>
+        <w:t>Stack</w:t>
+      </w:r>
+      <w:bookmarkEnd w:id="18"/>
       <w:bookmarkEnd w:id="23"/>
-      <w:r>
-        <w:t xml:space="preserve">Step </w:t>
-      </w:r>
-      <w:r>
-        <w:t>3</w:t>
-      </w:r>
-      <w:r>
-        <w:t xml:space="preserve">. Launch the </w:t>
-      </w:r>
-      <w:r>
-        <w:t xml:space="preserve">Ansible Tower </w:t>
-      </w:r>
-      <w:r>
-        <w:t>Stack</w:t>
-      </w:r>
-      <w:bookmarkEnd w:id="18"/>
-      <w:bookmarkEnd w:id="24"/>
     </w:p>
     <w:p>
       <w:pPr>
@@ -7217,24 +7215,24 @@
         <w:pStyle w:val="Heading2"/>
         <w:spacing w:before="400"/>
       </w:pPr>
-      <w:bookmarkStart w:id="25" w:name="_Step_3._Create"/>
-      <w:bookmarkStart w:id="26" w:name="_Step_4._Create"/>
-      <w:bookmarkStart w:id="27" w:name="_Toc449515698"/>
+      <w:bookmarkStart w:id="24" w:name="_Step_3._Create"/>
+      <w:bookmarkStart w:id="25" w:name="_Step_4._Create"/>
+      <w:bookmarkStart w:id="26" w:name="_Toc449515698"/>
+      <w:bookmarkEnd w:id="24"/>
       <w:bookmarkEnd w:id="25"/>
+      <w:r>
+        <w:t>Step 4</w:t>
+      </w:r>
+      <w:r>
+        <w:t xml:space="preserve">. </w:t>
+      </w:r>
+      <w:r>
+        <w:t>Create a User Account for</w:t>
+      </w:r>
+      <w:r>
+        <w:t xml:space="preserve"> Ansible Tower</w:t>
+      </w:r>
       <w:bookmarkEnd w:id="26"/>
-      <w:r>
-        <w:t>Step 4</w:t>
-      </w:r>
-      <w:r>
-        <w:t xml:space="preserve">. </w:t>
-      </w:r>
-      <w:r>
-        <w:t>Create a User Account for</w:t>
-      </w:r>
-      <w:r>
-        <w:t xml:space="preserve"> Ansible Tower</w:t>
-      </w:r>
-      <w:bookmarkEnd w:id="27"/>
     </w:p>
     <w:p>
       <w:pPr>
@@ -8246,38 +8244,38 @@
       <w:pPr>
         <w:pStyle w:val="Heading2"/>
       </w:pPr>
-      <w:bookmarkStart w:id="28" w:name="_Step_4._Get"/>
-      <w:bookmarkStart w:id="29" w:name="_Step_5._Get"/>
-      <w:bookmarkStart w:id="30" w:name="_Toc445465212"/>
-      <w:bookmarkStart w:id="31" w:name="_Toc449515699"/>
+      <w:bookmarkStart w:id="27" w:name="_Step_4._Get"/>
+      <w:bookmarkStart w:id="28" w:name="_Step_5._Get"/>
+      <w:bookmarkStart w:id="29" w:name="_Toc445465212"/>
+      <w:bookmarkStart w:id="30" w:name="_Toc449515699"/>
+      <w:bookmarkEnd w:id="27"/>
       <w:bookmarkEnd w:id="28"/>
+      <w:r>
+        <w:t>Step 5</w:t>
+      </w:r>
+      <w:r>
+        <w:t xml:space="preserve">. </w:t>
+      </w:r>
       <w:bookmarkEnd w:id="29"/>
       <w:r>
-        <w:t>Step 5</w:t>
-      </w:r>
-      <w:r>
-        <w:t xml:space="preserve">. </w:t>
+        <w:t xml:space="preserve">Get a Trial </w:t>
+      </w:r>
+      <w:r>
+        <w:t>Licens</w:t>
+      </w:r>
+      <w:r>
+        <w:t>e</w:t>
+      </w:r>
+      <w:r>
+        <w:t xml:space="preserve"> </w:t>
+      </w:r>
+      <w:r>
+        <w:t xml:space="preserve">for </w:t>
+      </w:r>
+      <w:r>
+        <w:t>Ansible Tower</w:t>
       </w:r>
       <w:bookmarkEnd w:id="30"/>
-      <w:r>
-        <w:t xml:space="preserve">Get a Trial </w:t>
-      </w:r>
-      <w:r>
-        <w:t>Licens</w:t>
-      </w:r>
-      <w:r>
-        <w:t>e</w:t>
-      </w:r>
-      <w:r>
-        <w:t xml:space="preserve"> </w:t>
-      </w:r>
-      <w:r>
-        <w:t xml:space="preserve">for </w:t>
-      </w:r>
-      <w:r>
-        <w:t>Ansible Tower</w:t>
-      </w:r>
-      <w:bookmarkEnd w:id="31"/>
     </w:p>
     <w:p>
       <w:pPr>
@@ -8288,8 +8286,8 @@
         </w:numPr>
         <w:spacing w:before="140"/>
       </w:pPr>
-      <w:bookmarkStart w:id="32" w:name="fig10"/>
-      <w:bookmarkEnd w:id="32"/>
+      <w:bookmarkStart w:id="31" w:name="fig10"/>
+      <w:bookmarkEnd w:id="31"/>
       <w:r>
         <w:t>Navigate to the IP or host</w:t>
       </w:r>
@@ -9640,21 +9638,21 @@
         <w:pStyle w:val="Heading2"/>
         <w:spacing w:after="140"/>
       </w:pPr>
-      <w:bookmarkStart w:id="33" w:name="_Step_5._Configure"/>
-      <w:bookmarkStart w:id="34" w:name="_Step_6._Configure"/>
-      <w:bookmarkStart w:id="35" w:name="_Toc449515700"/>
+      <w:bookmarkStart w:id="32" w:name="_Step_5._Configure"/>
+      <w:bookmarkStart w:id="33" w:name="_Step_6._Configure"/>
+      <w:bookmarkStart w:id="34" w:name="_Toc449515700"/>
+      <w:bookmarkEnd w:id="32"/>
       <w:bookmarkEnd w:id="33"/>
+      <w:r>
+        <w:t>Step 6</w:t>
+      </w:r>
+      <w:r>
+        <w:t xml:space="preserve">. </w:t>
+      </w:r>
+      <w:r>
+        <w:t>Configure and Manage EC2 Instances in Tower</w:t>
+      </w:r>
       <w:bookmarkEnd w:id="34"/>
-      <w:r>
-        <w:t>Step 6</w:t>
-      </w:r>
-      <w:r>
-        <w:t xml:space="preserve">. </w:t>
-      </w:r>
-      <w:r>
-        <w:t>Configure and Manage EC2 Instances in Tower</w:t>
-      </w:r>
-      <w:bookmarkEnd w:id="35"/>
     </w:p>
     <w:p>
       <w:r>
@@ -9686,7 +9684,7 @@
         <w:pStyle w:val="Heading3"/>
         <w:spacing w:after="140"/>
       </w:pPr>
-      <w:bookmarkStart w:id="36" w:name="_Toc449515701"/>
+      <w:bookmarkStart w:id="35" w:name="_Toc449515701"/>
       <w:r>
         <w:t>Configur</w:t>
       </w:r>
@@ -9708,7 +9706,7 @@
       <w:r>
         <w:t>ntegration</w:t>
       </w:r>
-      <w:bookmarkEnd w:id="36"/>
+      <w:bookmarkEnd w:id="35"/>
     </w:p>
     <w:p>
       <w:pPr>
@@ -10204,7 +10202,7 @@
         <w:pStyle w:val="Heading3"/>
         <w:spacing w:after="140"/>
       </w:pPr>
-      <w:bookmarkStart w:id="37" w:name="_Toc449515702"/>
+      <w:bookmarkStart w:id="36" w:name="_Toc449515702"/>
       <w:r>
         <w:lastRenderedPageBreak/>
         <w:t>Discover</w:t>
@@ -10227,7 +10225,7 @@
       <w:r>
         <w:t xml:space="preserve"> in Ansible Tower</w:t>
       </w:r>
-      <w:bookmarkEnd w:id="37"/>
+      <w:bookmarkEnd w:id="36"/>
     </w:p>
     <w:p>
       <w:r>
@@ -11814,7 +11812,7 @@
         <w:pStyle w:val="Heading3"/>
         <w:spacing w:after="140"/>
       </w:pPr>
-      <w:bookmarkStart w:id="38" w:name="_Toc449515703"/>
+      <w:bookmarkStart w:id="37" w:name="_Toc449515703"/>
       <w:r>
         <w:lastRenderedPageBreak/>
         <w:t>Add</w:t>
@@ -11837,7 +11835,7 @@
       <w:r>
         <w:t>nstances</w:t>
       </w:r>
-      <w:bookmarkEnd w:id="38"/>
+      <w:bookmarkEnd w:id="37"/>
       <w:r>
         <w:t xml:space="preserve"> </w:t>
       </w:r>
@@ -12420,11 +12418,11 @@
       <w:pPr>
         <w:pStyle w:val="Heading1"/>
       </w:pPr>
-      <w:bookmarkStart w:id="39" w:name="_Toc449515704"/>
+      <w:bookmarkStart w:id="38" w:name="_Toc449515704"/>
       <w:r>
         <w:t>Troubleshooting</w:t>
       </w:r>
-      <w:bookmarkEnd w:id="39"/>
+      <w:bookmarkEnd w:id="38"/>
     </w:p>
     <w:p>
       <w:pPr>
@@ -12613,12 +12611,12 @@
         <w:pStyle w:val="Heading1"/>
         <w:keepLines w:val="0"/>
       </w:pPr>
-      <w:bookmarkStart w:id="40" w:name="_Toc449515705"/>
+      <w:bookmarkStart w:id="39" w:name="_Toc449515705"/>
       <w:r>
         <w:lastRenderedPageBreak/>
         <w:t>Security</w:t>
       </w:r>
-      <w:bookmarkEnd w:id="40"/>
+      <w:bookmarkEnd w:id="39"/>
     </w:p>
     <w:p>
       <w:pPr>
@@ -12750,13 +12748,13 @@
         <w:keepNext w:val="0"/>
         <w:keepLines w:val="0"/>
       </w:pPr>
-      <w:bookmarkStart w:id="41" w:name="_Toc445465217"/>
-      <w:bookmarkStart w:id="42" w:name="_Toc449515706"/>
+      <w:bookmarkStart w:id="40" w:name="_Toc445465217"/>
+      <w:bookmarkStart w:id="41" w:name="_Toc449515706"/>
       <w:r>
         <w:t>Additional Resources</w:t>
       </w:r>
+      <w:bookmarkEnd w:id="40"/>
       <w:bookmarkEnd w:id="41"/>
-      <w:bookmarkEnd w:id="42"/>
     </w:p>
     <w:p>
       <w:pPr>
@@ -13018,18 +13016,17 @@
         <w:pStyle w:val="Heading1"/>
         <w:keepLines w:val="0"/>
       </w:pPr>
-      <w:bookmarkStart w:id="43" w:name="_Toc445465218"/>
-      <w:bookmarkStart w:id="44" w:name="_Toc449515707"/>
+      <w:bookmarkStart w:id="42" w:name="_Toc445465218"/>
+      <w:bookmarkStart w:id="43" w:name="_Toc449515707"/>
       <w:r>
         <w:t>Send Us Feedback</w:t>
       </w:r>
+      <w:bookmarkEnd w:id="42"/>
       <w:bookmarkEnd w:id="43"/>
-      <w:bookmarkEnd w:id="44"/>
     </w:p>
     <w:p>
       <w:pPr>
         <w:pStyle w:val="Body"/>
-        <w:spacing w:after="600"/>
       </w:pPr>
       <w:r>
         <w:t xml:space="preserve">We welcome your questions and comments. Please post your feedback on the </w:t>
@@ -13049,17 +13046,38 @@
     </w:p>
     <w:p>
       <w:pPr>
+        <w:pStyle w:val="Body"/>
+        <w:spacing w:after="480"/>
+      </w:pPr>
+      <w:r>
+        <w:t xml:space="preserve">You can visit our </w:t>
+      </w:r>
+      <w:hyperlink r:id="rId87" w:history="1">
+        <w:r>
+          <w:rPr>
+            <w:rStyle w:val="Hyperlink"/>
+            <w:rFonts w:eastAsiaTheme="majorEastAsia"/>
+          </w:rPr>
+          <w:t>GitHub repository</w:t>
+        </w:r>
+      </w:hyperlink>
+      <w:r>
+        <w:t xml:space="preserve"> to download the templates and scripts for this Quick Start, and to share your customizations with others. </w:t>
+      </w:r>
+    </w:p>
+    <w:p>
+      <w:pPr>
         <w:pStyle w:val="Heading1"/>
         <w:keepNext w:val="0"/>
         <w:keepLines w:val="0"/>
       </w:pPr>
-      <w:bookmarkStart w:id="45" w:name="_Toc445465219"/>
-      <w:bookmarkStart w:id="46" w:name="_Toc449515708"/>
+      <w:bookmarkStart w:id="44" w:name="_Toc445465219"/>
+      <w:bookmarkStart w:id="45" w:name="_Toc449515708"/>
       <w:r>
         <w:t>Document Revisions</w:t>
       </w:r>
+      <w:bookmarkEnd w:id="44"/>
       <w:bookmarkEnd w:id="45"/>
-      <w:bookmarkEnd w:id="46"/>
     </w:p>
     <w:tbl>
       <w:tblPr>
@@ -13214,6 +13232,8 @@
       <w:pPr>
         <w:spacing w:after="400"/>
       </w:pPr>
+      <w:bookmarkStart w:id="46" w:name="_GoBack"/>
+      <w:bookmarkEnd w:id="46"/>
     </w:p>
     <w:p>
       <w:pPr>
@@ -13223,6 +13243,7 @@
         <w:rPr>
           <w:noProof/>
         </w:rPr>
+        <w:lastRenderedPageBreak/>
         <mc:AlternateContent>
           <mc:Choice Requires="wps">
             <w:drawing>
@@ -13423,9 +13444,9 @@
       </w:r>
     </w:p>
     <w:sectPr>
-      <w:headerReference w:type="default" r:id="rId87"/>
-      <w:footerReference w:type="default" r:id="rId88"/>
-      <w:headerReference w:type="first" r:id="rId89"/>
+      <w:headerReference w:type="default" r:id="rId88"/>
+      <w:footerReference w:type="default" r:id="rId89"/>
+      <w:headerReference w:type="first" r:id="rId90"/>
       <w:type w:val="continuous"/>
       <w:pgSz w:w="12240" w:h="15840" w:code="1"/>
       <w:pgMar w:top="1440" w:right="1080" w:bottom="1440" w:left="1440" w:header="720" w:footer="720" w:gutter="0"/>
@@ -13484,7 +13505,7 @@
       <w:rPr>
         <w:noProof/>
       </w:rPr>
-      <w:t>12</w:t>
+      <w:t>33</w:t>
     </w:r>
     <w:r>
       <w:fldChar w:fldCharType="end"/>
@@ -13492,27 +13513,14 @@
     <w:r>
       <w:t xml:space="preserve"> of </w:t>
     </w:r>
-    <w:r>
-      <w:fldChar w:fldCharType="begin"/>
-    </w:r>
-    <w:r>
-      <w:instrText xml:space="preserve"> NUMPAGES   \* MERGEFORMAT </w:instrText>
-    </w:r>
-    <w:r>
-      <w:fldChar w:fldCharType="separate"/>
-    </w:r>
-    <w:r>
-      <w:rPr>
-        <w:noProof/>
-      </w:rPr>
-      <w:t>32</w:t>
-    </w:r>
-    <w:r>
-      <w:rPr>
-        <w:noProof/>
-      </w:rPr>
-      <w:fldChar w:fldCharType="end"/>
-    </w:r>
+    <w:fldSimple w:instr=" NUMPAGES   \* MERGEFORMAT ">
+      <w:r>
+        <w:rPr>
+          <w:noProof/>
+        </w:rPr>
+        <w:t>33</w:t>
+      </w:r>
+    </w:fldSimple>
     <w:bookmarkStart w:id="47" w:name="_Toc387314097"/>
     <w:r>
       <w:rPr>
@@ -18056,12 +18064,6 @@
 </file>
 
 <file path=customXml/item1.xml><?xml version="1.0" encoding="utf-8"?>
-<p:properties xmlns:p="http://schemas.microsoft.com/office/2006/metadata/properties" xmlns:xsi="http://www.w3.org/2001/XMLSchema-instance" xmlns:pc="http://schemas.microsoft.com/office/infopath/2007/PartnerControls">
-  <documentManagement/>
-</p:properties>
-</file>
-
-<file path=customXml/item2.xml><?xml version="1.0" encoding="utf-8"?>
 <?mso-contentType ?>
 <FormTemplates xmlns="http://schemas.microsoft.com/sharepoint/v3/contenttype/forms">
   <Display>DocumentLibraryForm</Display>
@@ -18070,7 +18072,7 @@
 </FormTemplates>
 </file>
 
-<file path=customXml/item3.xml><?xml version="1.0" encoding="utf-8"?>
+<file path=customXml/item2.xml><?xml version="1.0" encoding="utf-8"?>
 <ct:contentTypeSchema xmlns:ct="http://schemas.microsoft.com/office/2006/metadata/contentType" xmlns:ma="http://schemas.microsoft.com/office/2006/metadata/properties/metaAttributes" ct:_="" ma:_="" ma:contentTypeName="Document" ma:contentTypeID="0x010100BD919320ECE955498EAA1FF4BACA5E27" ma:contentTypeVersion="0" ma:contentTypeDescription="Create a new document." ma:contentTypeScope="" ma:versionID="62045c689b06d1cc61867120ba9a5bee">
   <xsd:schema xmlns:xsd="http://www.w3.org/2001/XMLSchema" xmlns:xs="http://www.w3.org/2001/XMLSchema" xmlns:p="http://schemas.microsoft.com/office/2006/metadata/properties" targetNamespace="http://schemas.microsoft.com/office/2006/metadata/properties" ma:root="true" ma:fieldsID="c64490b4aec6201516c3a874156f37b2">
     <xsd:element name="properties">
@@ -18184,20 +18186,17 @@
 </ct:contentTypeSchema>
 </file>
 
+<file path=customXml/item3.xml><?xml version="1.0" encoding="utf-8"?>
+<p:properties xmlns:p="http://schemas.microsoft.com/office/2006/metadata/properties" xmlns:xsi="http://www.w3.org/2001/XMLSchema-instance" xmlns:pc="http://schemas.microsoft.com/office/infopath/2007/PartnerControls">
+  <documentManagement/>
+</p:properties>
+</file>
+
 <file path=customXml/item4.xml><?xml version="1.0" encoding="utf-8"?>
 <b:Sources xmlns:b="http://schemas.openxmlformats.org/officeDocument/2006/bibliography" xmlns="http://schemas.openxmlformats.org/officeDocument/2006/bibliography" SelectedStyle="\APA.XSL" StyleName="APA"/>
 </file>
 
 <file path=customXml/itemProps1.xml><?xml version="1.0" encoding="utf-8"?>
-<ds:datastoreItem xmlns:ds="http://schemas.openxmlformats.org/officeDocument/2006/customXml" ds:itemID="{61CC26CC-3E9C-4D2F-BD69-8510C2378AA4}">
-  <ds:schemaRefs>
-    <ds:schemaRef ds:uri="http://schemas.microsoft.com/office/2006/metadata/properties"/>
-    <ds:schemaRef ds:uri="http://schemas.microsoft.com/office/infopath/2007/PartnerControls"/>
-  </ds:schemaRefs>
-</ds:datastoreItem>
-</file>
-
-<file path=customXml/itemProps2.xml><?xml version="1.0" encoding="utf-8"?>
 <ds:datastoreItem xmlns:ds="http://schemas.openxmlformats.org/officeDocument/2006/customXml" ds:itemID="{549D05E4-B920-4EDD-B603-7D683DD83EE3}">
   <ds:schemaRefs>
     <ds:schemaRef ds:uri="http://schemas.microsoft.com/sharepoint/v3/contenttype/forms"/>
@@ -18205,7 +18204,7 @@
 </ds:datastoreItem>
 </file>
 
-<file path=customXml/itemProps3.xml><?xml version="1.0" encoding="utf-8"?>
+<file path=customXml/itemProps2.xml><?xml version="1.0" encoding="utf-8"?>
 <ds:datastoreItem xmlns:ds="http://schemas.openxmlformats.org/officeDocument/2006/customXml" ds:itemID="{C636A039-E833-413D-8685-09E14C12447F}">
   <ds:schemaRefs>
     <ds:schemaRef ds:uri="http://schemas.microsoft.com/office/2006/metadata/contentType"/>
@@ -18221,8 +18220,17 @@
 </ds:datastoreItem>
 </file>
 
+<file path=customXml/itemProps3.xml><?xml version="1.0" encoding="utf-8"?>
+<ds:datastoreItem xmlns:ds="http://schemas.openxmlformats.org/officeDocument/2006/customXml" ds:itemID="{61CC26CC-3E9C-4D2F-BD69-8510C2378AA4}">
+  <ds:schemaRefs>
+    <ds:schemaRef ds:uri="http://schemas.microsoft.com/office/2006/metadata/properties"/>
+    <ds:schemaRef ds:uri="http://schemas.microsoft.com/office/infopath/2007/PartnerControls"/>
+  </ds:schemaRefs>
+</ds:datastoreItem>
+</file>
+
 <file path=customXml/itemProps4.xml><?xml version="1.0" encoding="utf-8"?>
-<ds:datastoreItem xmlns:ds="http://schemas.openxmlformats.org/officeDocument/2006/customXml" ds:itemID="{14122904-BF69-4AFE-927F-75A87684383F}">
+<ds:datastoreItem xmlns:ds="http://schemas.openxmlformats.org/officeDocument/2006/customXml" ds:itemID="{FE7A8CC7-DAF1-4004-97BE-ED9D7FD93A11}">
   <ds:schemaRefs>
     <ds:schemaRef ds:uri="http://schemas.openxmlformats.org/officeDocument/2006/bibliography"/>
   </ds:schemaRefs>

</xml_diff>